<commit_message>
documentation adjusted and cleaned up
</commit_message>
<xml_diff>
--- a/Documentation2.docx
+++ b/Documentation2.docx
@@ -19,11 +19,16 @@
           <w:szCs w:val="36"/>
           <w:lang w:val="en-US"/>
         </w:rPr>
-        <w:t>Coding 2 Final Assignment</w:t>
-      </w:r>
-    </w:p>
-    <w:p>
-      <w:pPr>
+        <w:t>Analysis on Hostel World Price Fluctuations</w:t>
+      </w:r>
+    </w:p>
+    <w:p>
+      <w:pPr>
+        <w:pStyle w:val="ListParagraph"/>
+        <w:numPr>
+          <w:ilvl w:val="0"/>
+          <w:numId w:val="6"/>
+        </w:numPr>
         <w:pBdr>
           <w:bottom w:val="single" w:sz="6" w:space="1" w:color="auto"/>
         </w:pBdr>
@@ -140,6 +145,11 @@
     </w:p>
     <w:p>
       <w:pPr>
+        <w:pStyle w:val="ListParagraph"/>
+        <w:numPr>
+          <w:ilvl w:val="0"/>
+          <w:numId w:val="6"/>
+        </w:numPr>
         <w:pBdr>
           <w:bottom w:val="single" w:sz="6" w:space="1" w:color="auto"/>
         </w:pBdr>
@@ -164,6 +174,7 @@
       <w:pPr>
         <w:rPr>
           <w:rFonts w:ascii="Times New Roman" w:hAnsi="Times New Roman" w:cs="Times New Roman"/>
+          <w:color w:val="000000" w:themeColor="text1"/>
           <w:sz w:val="32"/>
           <w:szCs w:val="32"/>
           <w:lang w:val="en-US"/>
@@ -172,6 +183,7 @@
       <w:r>
         <w:rPr>
           <w:rFonts w:ascii="Times New Roman" w:hAnsi="Times New Roman" w:cs="Times New Roman"/>
+          <w:color w:val="000000" w:themeColor="text1"/>
           <w:sz w:val="24"/>
           <w:szCs w:val="24"/>
           <w:lang w:val="en-US"/>
@@ -181,6 +193,7 @@
       <w:r>
         <w:rPr>
           <w:rFonts w:ascii="Times New Roman" w:hAnsi="Times New Roman" w:cs="Times New Roman"/>
+          <w:color w:val="000000" w:themeColor="text1"/>
           <w:sz w:val="24"/>
           <w:szCs w:val="24"/>
           <w:lang w:val="en-US"/>
@@ -190,6 +203,7 @@
       <w:r>
         <w:rPr>
           <w:rFonts w:ascii="Times New Roman" w:hAnsi="Times New Roman" w:cs="Times New Roman"/>
+          <w:color w:val="000000" w:themeColor="text1"/>
           <w:sz w:val="24"/>
           <w:szCs w:val="24"/>
           <w:lang w:val="en-US"/>
@@ -201,24 +215,45 @@
       <w:pPr>
         <w:rPr>
           <w:rFonts w:ascii="Times New Roman" w:hAnsi="Times New Roman" w:cs="Times New Roman"/>
-          <w:sz w:val="24"/>
-          <w:szCs w:val="24"/>
-          <w:lang w:val="en-US"/>
-        </w:rPr>
-      </w:pPr>
-    </w:p>
-    <w:p>
-      <w:pPr>
-        <w:rPr>
-          <w:rFonts w:ascii="Times New Roman" w:hAnsi="Times New Roman" w:cs="Times New Roman"/>
-          <w:sz w:val="24"/>
-          <w:szCs w:val="24"/>
-          <w:lang w:val="en-US"/>
-        </w:rPr>
-      </w:pPr>
-      <w:r>
-        <w:rPr>
-          <w:rFonts w:ascii="Times New Roman" w:hAnsi="Times New Roman" w:cs="Times New Roman"/>
+          <w:color w:val="000000" w:themeColor="text1"/>
+          <w:sz w:val="24"/>
+          <w:szCs w:val="24"/>
+          <w:lang w:val="en-US"/>
+        </w:rPr>
+      </w:pPr>
+    </w:p>
+    <w:p>
+      <w:pPr>
+        <w:pStyle w:val="Heading2"/>
+        <w:rPr>
+          <w:rFonts w:ascii="Times New Roman" w:hAnsi="Times New Roman" w:cs="Times New Roman"/>
+          <w:color w:val="000000" w:themeColor="text1"/>
+          <w:lang w:val="en-US"/>
+        </w:rPr>
+      </w:pPr>
+      <w:r>
+        <w:rPr>
+          <w:rFonts w:ascii="Times New Roman" w:hAnsi="Times New Roman" w:cs="Times New Roman"/>
+          <w:color w:val="000000" w:themeColor="text1"/>
+          <w:lang w:val="en-US"/>
+        </w:rPr>
+        <w:t>2.1 Function for Hostel Price Scraping Across an Array of Dates</w:t>
+      </w:r>
+    </w:p>
+    <w:p>
+      <w:pPr>
+        <w:rPr>
+          <w:rFonts w:ascii="Times New Roman" w:hAnsi="Times New Roman" w:cs="Times New Roman"/>
+          <w:color w:val="000000" w:themeColor="text1"/>
+          <w:sz w:val="24"/>
+          <w:szCs w:val="24"/>
+          <w:lang w:val="en-US"/>
+        </w:rPr>
+      </w:pPr>
+      <w:r>
+        <w:rPr>
+          <w:rFonts w:ascii="Times New Roman" w:hAnsi="Times New Roman" w:cs="Times New Roman"/>
+          <w:color w:val="000000" w:themeColor="text1"/>
           <w:sz w:val="24"/>
           <w:szCs w:val="24"/>
           <w:lang w:val="en-US"/>
@@ -228,6 +263,7 @@
       <w:r>
         <w:rPr>
           <w:rFonts w:ascii="Times New Roman" w:hAnsi="Times New Roman" w:cs="Times New Roman"/>
+          <w:color w:val="000000" w:themeColor="text1"/>
           <w:sz w:val="24"/>
           <w:szCs w:val="24"/>
           <w:lang w:val="en-US"/>
@@ -240,14 +276,16 @@
         <w:pStyle w:val="ListParagraph"/>
         <w:rPr>
           <w:rFonts w:ascii="Times New Roman" w:hAnsi="Times New Roman" w:cs="Times New Roman"/>
-          <w:sz w:val="24"/>
-          <w:szCs w:val="24"/>
-          <w:lang w:val="en-US"/>
-        </w:rPr>
-      </w:pPr>
-      <w:r>
-        <w:rPr>
-          <w:rFonts w:ascii="Times New Roman" w:hAnsi="Times New Roman" w:cs="Times New Roman"/>
+          <w:color w:val="000000" w:themeColor="text1"/>
+          <w:sz w:val="24"/>
+          <w:szCs w:val="24"/>
+          <w:lang w:val="en-US"/>
+        </w:rPr>
+      </w:pPr>
+      <w:r>
+        <w:rPr>
+          <w:rFonts w:ascii="Times New Roman" w:hAnsi="Times New Roman" w:cs="Times New Roman"/>
+          <w:color w:val="000000" w:themeColor="text1"/>
           <w:sz w:val="24"/>
           <w:szCs w:val="24"/>
           <w:lang w:val="en-US"/>
@@ -257,6 +295,7 @@
       <w:r>
         <w:rPr>
           <w:rFonts w:ascii="Times New Roman" w:hAnsi="Times New Roman" w:cs="Times New Roman"/>
+          <w:color w:val="000000" w:themeColor="text1"/>
           <w:sz w:val="24"/>
           <w:szCs w:val="24"/>
           <w:lang w:val="en-US"/>
@@ -267,16 +306,36 @@
     </w:p>
     <w:p>
       <w:pPr>
-        <w:rPr>
-          <w:rFonts w:ascii="Times New Roman" w:hAnsi="Times New Roman" w:cs="Times New Roman"/>
-          <w:sz w:val="24"/>
-          <w:szCs w:val="24"/>
-          <w:lang w:val="en-US"/>
-        </w:rPr>
-      </w:pPr>
-      <w:r>
-        <w:rPr>
-          <w:rFonts w:ascii="Times New Roman" w:hAnsi="Times New Roman" w:cs="Times New Roman"/>
+        <w:pStyle w:val="Heading2"/>
+        <w:rPr>
+          <w:rFonts w:ascii="Times New Roman" w:hAnsi="Times New Roman" w:cs="Times New Roman"/>
+          <w:color w:val="000000" w:themeColor="text1"/>
+          <w:lang w:val="en-US"/>
+        </w:rPr>
+      </w:pPr>
+      <w:r>
+        <w:rPr>
+          <w:rFonts w:ascii="Times New Roman" w:hAnsi="Times New Roman" w:cs="Times New Roman"/>
+          <w:color w:val="000000" w:themeColor="text1"/>
+          <w:lang w:val="en-US"/>
+        </w:rPr>
+        <w:t xml:space="preserve">2.2 Function for Obtaining Hostel Links and Detailed Ratings </w:t>
+      </w:r>
+    </w:p>
+    <w:p>
+      <w:pPr>
+        <w:rPr>
+          <w:rFonts w:ascii="Times New Roman" w:hAnsi="Times New Roman" w:cs="Times New Roman"/>
+          <w:color w:val="000000" w:themeColor="text1"/>
+          <w:sz w:val="24"/>
+          <w:szCs w:val="24"/>
+          <w:lang w:val="en-US"/>
+        </w:rPr>
+      </w:pPr>
+      <w:r>
+        <w:rPr>
+          <w:rFonts w:ascii="Times New Roman" w:hAnsi="Times New Roman" w:cs="Times New Roman"/>
+          <w:color w:val="000000" w:themeColor="text1"/>
           <w:sz w:val="24"/>
           <w:szCs w:val="24"/>
           <w:lang w:val="en-US"/>
@@ -286,6 +345,7 @@
       <w:r>
         <w:rPr>
           <w:rFonts w:ascii="Times New Roman" w:hAnsi="Times New Roman" w:cs="Times New Roman"/>
+          <w:color w:val="000000" w:themeColor="text1"/>
           <w:sz w:val="24"/>
           <w:szCs w:val="24"/>
           <w:lang w:val="en-US"/>
@@ -295,6 +355,7 @@
       <w:r>
         <w:rPr>
           <w:rFonts w:ascii="Times New Roman" w:hAnsi="Times New Roman" w:cs="Times New Roman"/>
+          <w:color w:val="000000" w:themeColor="text1"/>
           <w:sz w:val="24"/>
           <w:szCs w:val="24"/>
           <w:lang w:val="en-US"/>
@@ -304,6 +365,7 @@
       <w:r>
         <w:rPr>
           <w:rFonts w:ascii="Times New Roman" w:hAnsi="Times New Roman" w:cs="Times New Roman"/>
+          <w:color w:val="000000" w:themeColor="text1"/>
           <w:sz w:val="24"/>
           <w:szCs w:val="24"/>
           <w:lang w:val="en-US"/>
@@ -314,6 +376,7 @@
       <w:r>
         <w:rPr>
           <w:rFonts w:ascii="Times New Roman" w:hAnsi="Times New Roman" w:cs="Times New Roman"/>
+          <w:color w:val="000000" w:themeColor="text1"/>
           <w:sz w:val="24"/>
           <w:szCs w:val="24"/>
           <w:lang w:val="en-US"/>
@@ -324,6 +387,7 @@
       <w:r>
         <w:rPr>
           <w:rFonts w:ascii="Times New Roman" w:hAnsi="Times New Roman" w:cs="Times New Roman"/>
+          <w:color w:val="000000" w:themeColor="text1"/>
           <w:sz w:val="24"/>
           <w:szCs w:val="24"/>
           <w:lang w:val="en-US"/>
@@ -335,24 +399,45 @@
       <w:pPr>
         <w:rPr>
           <w:rFonts w:ascii="Times New Roman" w:hAnsi="Times New Roman" w:cs="Times New Roman"/>
-          <w:sz w:val="24"/>
-          <w:szCs w:val="24"/>
-          <w:lang w:val="en-US"/>
-        </w:rPr>
-      </w:pPr>
-    </w:p>
-    <w:p>
-      <w:pPr>
-        <w:rPr>
-          <w:rFonts w:ascii="Times New Roman" w:hAnsi="Times New Roman" w:cs="Times New Roman"/>
-          <w:sz w:val="24"/>
-          <w:szCs w:val="24"/>
-          <w:lang w:val="en-US"/>
-        </w:rPr>
-      </w:pPr>
-      <w:r>
-        <w:rPr>
-          <w:rFonts w:ascii="Times New Roman" w:hAnsi="Times New Roman" w:cs="Times New Roman"/>
+          <w:color w:val="000000" w:themeColor="text1"/>
+          <w:sz w:val="24"/>
+          <w:szCs w:val="24"/>
+          <w:lang w:val="en-US"/>
+        </w:rPr>
+      </w:pPr>
+    </w:p>
+    <w:p>
+      <w:pPr>
+        <w:pStyle w:val="Heading2"/>
+        <w:rPr>
+          <w:rFonts w:ascii="Times New Roman" w:hAnsi="Times New Roman" w:cs="Times New Roman"/>
+          <w:color w:val="000000" w:themeColor="text1"/>
+          <w:lang w:val="en-US"/>
+        </w:rPr>
+      </w:pPr>
+      <w:r>
+        <w:rPr>
+          <w:rFonts w:ascii="Times New Roman" w:hAnsi="Times New Roman" w:cs="Times New Roman"/>
+          <w:color w:val="000000" w:themeColor="text1"/>
+          <w:lang w:val="en-US"/>
+        </w:rPr>
+        <w:t>2.3 Function for Obtaining Detailed City Ratings</w:t>
+      </w:r>
+    </w:p>
+    <w:p>
+      <w:pPr>
+        <w:rPr>
+          <w:rFonts w:ascii="Times New Roman" w:hAnsi="Times New Roman" w:cs="Times New Roman"/>
+          <w:color w:val="000000" w:themeColor="text1"/>
+          <w:sz w:val="24"/>
+          <w:szCs w:val="24"/>
+          <w:lang w:val="en-US"/>
+        </w:rPr>
+      </w:pPr>
+      <w:r>
+        <w:rPr>
+          <w:rFonts w:ascii="Times New Roman" w:hAnsi="Times New Roman" w:cs="Times New Roman"/>
+          <w:color w:val="000000" w:themeColor="text1"/>
           <w:sz w:val="24"/>
           <w:szCs w:val="24"/>
           <w:lang w:val="en-US"/>
@@ -363,6 +448,7 @@
       <w:r>
         <w:rPr>
           <w:rFonts w:ascii="Times New Roman" w:hAnsi="Times New Roman" w:cs="Times New Roman"/>
+          <w:color w:val="000000" w:themeColor="text1"/>
           <w:sz w:val="24"/>
           <w:szCs w:val="24"/>
           <w:lang w:val="en-US"/>
@@ -373,6 +459,7 @@
       <w:r>
         <w:rPr>
           <w:rFonts w:ascii="Times New Roman" w:hAnsi="Times New Roman" w:cs="Times New Roman"/>
+          <w:color w:val="000000" w:themeColor="text1"/>
           <w:sz w:val="24"/>
           <w:szCs w:val="24"/>
           <w:lang w:val="en-US"/>
@@ -383,6 +470,7 @@
       <w:r>
         <w:rPr>
           <w:rFonts w:ascii="Times New Roman" w:hAnsi="Times New Roman" w:cs="Times New Roman"/>
+          <w:color w:val="000000" w:themeColor="text1"/>
           <w:sz w:val="24"/>
           <w:szCs w:val="24"/>
           <w:lang w:val="en-US"/>
@@ -393,6 +481,7 @@
       <w:r>
         <w:rPr>
           <w:rFonts w:ascii="Times New Roman" w:hAnsi="Times New Roman" w:cs="Times New Roman"/>
+          <w:color w:val="000000" w:themeColor="text1"/>
           <w:sz w:val="24"/>
           <w:szCs w:val="24"/>
           <w:lang w:val="en-US"/>
@@ -404,14 +493,77 @@
       <w:pPr>
         <w:rPr>
           <w:rFonts w:ascii="Times New Roman" w:hAnsi="Times New Roman" w:cs="Times New Roman"/>
-          <w:sz w:val="24"/>
-          <w:szCs w:val="24"/>
-          <w:lang w:val="en-US"/>
-        </w:rPr>
-      </w:pPr>
-    </w:p>
-    <w:p>
-      <w:pPr>
+          <w:color w:val="000000" w:themeColor="text1"/>
+          <w:sz w:val="24"/>
+          <w:szCs w:val="24"/>
+          <w:lang w:val="en-US"/>
+        </w:rPr>
+      </w:pPr>
+    </w:p>
+    <w:p>
+      <w:pPr>
+        <w:pStyle w:val="Heading2"/>
+        <w:rPr>
+          <w:rFonts w:ascii="Times New Roman" w:hAnsi="Times New Roman" w:cs="Times New Roman"/>
+          <w:color w:val="000000" w:themeColor="text1"/>
+          <w:lang w:val="en-US"/>
+        </w:rPr>
+      </w:pPr>
+      <w:r>
+        <w:rPr>
+          <w:rFonts w:ascii="Times New Roman" w:hAnsi="Times New Roman" w:cs="Times New Roman"/>
+          <w:color w:val="000000" w:themeColor="text1"/>
+          <w:lang w:val="en-US"/>
+        </w:rPr>
+        <w:t>2.4 CSVs and Merging</w:t>
+      </w:r>
+    </w:p>
+    <w:p>
+      <w:pPr>
+        <w:rPr>
+          <w:rFonts w:ascii="Times New Roman" w:hAnsi="Times New Roman" w:cs="Times New Roman"/>
+          <w:color w:val="000000" w:themeColor="text1"/>
+          <w:sz w:val="24"/>
+          <w:szCs w:val="24"/>
+          <w:lang w:val="en-US"/>
+        </w:rPr>
+      </w:pPr>
+      <w:r>
+        <w:rPr>
+          <w:rFonts w:ascii="Times New Roman" w:hAnsi="Times New Roman" w:cs="Times New Roman"/>
+          <w:color w:val="000000" w:themeColor="text1"/>
+          <w:sz w:val="24"/>
+          <w:szCs w:val="24"/>
+          <w:lang w:val="en-US"/>
+        </w:rPr>
+        <w:t xml:space="preserve">Upon execution of each function, a csv was created at the end and set to the current working directory and pushed to GitHub. These three tables were then merged for the analysis process. </w:t>
+      </w:r>
+    </w:p>
+    <w:p>
+      <w:pPr>
+        <w:rPr>
+          <w:rFonts w:ascii="Times New Roman" w:hAnsi="Times New Roman" w:cs="Times New Roman"/>
+          <w:lang w:val="en-US"/>
+        </w:rPr>
+      </w:pPr>
+    </w:p>
+    <w:p>
+      <w:pPr>
+        <w:rPr>
+          <w:rFonts w:ascii="Times New Roman" w:hAnsi="Times New Roman" w:cs="Times New Roman"/>
+          <w:sz w:val="24"/>
+          <w:szCs w:val="24"/>
+          <w:lang w:val="en-US"/>
+        </w:rPr>
+      </w:pPr>
+    </w:p>
+    <w:p>
+      <w:pPr>
+        <w:pStyle w:val="ListParagraph"/>
+        <w:numPr>
+          <w:ilvl w:val="0"/>
+          <w:numId w:val="6"/>
+        </w:numPr>
         <w:pBdr>
           <w:bottom w:val="single" w:sz="6" w:space="1" w:color="auto"/>
         </w:pBdr>
@@ -665,6 +817,7 @@
           <w:szCs w:val="24"/>
           <w:lang w:val="en-US"/>
         </w:rPr>
+        <w:lastRenderedPageBreak/>
         <w:t>London, Rome, Amsterdam, Madrid, Lisbon</w:t>
       </w:r>
     </w:p>
@@ -790,17 +943,15 @@
         </w:rPr>
         <w:t xml:space="preserve">The following is a visual representation of these top cities in </w:t>
       </w:r>
-      <w:proofErr w:type="spellStart"/>
-      <w:r>
-        <w:rPr>
-          <w:rFonts w:ascii="Times New Roman" w:hAnsi="Times New Roman" w:cs="Times New Roman"/>
-          <w:sz w:val="24"/>
-          <w:szCs w:val="24"/>
-          <w:lang w:val="en-US"/>
-        </w:rPr>
-        <w:t>barchart</w:t>
-      </w:r>
-      <w:proofErr w:type="spellEnd"/>
+      <w:r>
+        <w:rPr>
+          <w:rFonts w:ascii="Times New Roman" w:hAnsi="Times New Roman" w:cs="Times New Roman"/>
+          <w:sz w:val="24"/>
+          <w:szCs w:val="24"/>
+          <w:lang w:val="en-US"/>
+        </w:rPr>
+        <w:t>bar chart</w:t>
+      </w:r>
       <w:r>
         <w:rPr>
           <w:rFonts w:ascii="Times New Roman" w:hAnsi="Times New Roman" w:cs="Times New Roman"/>
@@ -824,11 +975,11 @@
       <w:r>
         <w:rPr>
           <w:rFonts w:ascii="Times New Roman" w:hAnsi="Times New Roman" w:cs="Times New Roman"/>
-          <w:sz w:val="24"/>
-          <w:szCs w:val="24"/>
-          <w:lang w:val="en-US"/>
-        </w:rPr>
-        <w:lastRenderedPageBreak/>
+          <w:noProof/>
+          <w:sz w:val="24"/>
+          <w:szCs w:val="24"/>
+          <w:lang w:val="en-US"/>
+        </w:rPr>
         <w:drawing>
           <wp:inline distT="0" distB="0" distL="0" distR="0" wp14:anchorId="397BCF1A" wp14:editId="5DC4E159">
             <wp:extent cx="4374259" cy="5159187"/>
@@ -845,7 +996,7 @@
                     <pic:cNvPicPr/>
                   </pic:nvPicPr>
                   <pic:blipFill>
-                    <a:blip r:embed="rId5"/>
+                    <a:blip r:embed="rId7"/>
                     <a:stretch>
                       <a:fillRect/>
                     </a:stretch>
@@ -1007,7 +1158,7 @@
           <w:kern w:val="0"/>
           <w:sz w:val="24"/>
           <w:szCs w:val="24"/>
-          <w:lang w:val="en-AT" w:eastAsia="en-AT"/>
+          <w:lang w:eastAsia="en-AT"/>
           <w14:ligatures w14:val="none"/>
         </w:rPr>
       </w:pPr>
@@ -1029,7 +1180,7 @@
           <w:kern w:val="0"/>
           <w:sz w:val="24"/>
           <w:szCs w:val="24"/>
-          <w:lang w:val="en-AT" w:eastAsia="en-AT"/>
+          <w:lang w:eastAsia="en-AT"/>
           <w14:ligatures w14:val="none"/>
         </w:rPr>
         <w:t>ombat's</w:t>
@@ -1041,7 +1192,7 @@
           <w:kern w:val="0"/>
           <w:sz w:val="24"/>
           <w:szCs w:val="24"/>
-          <w:lang w:val="en-AT" w:eastAsia="en-AT"/>
+          <w:lang w:eastAsia="en-AT"/>
           <w14:ligatures w14:val="none"/>
         </w:rPr>
         <w:t xml:space="preserve"> </w:t>
@@ -1064,7 +1215,7 @@
           <w:kern w:val="0"/>
           <w:sz w:val="24"/>
           <w:szCs w:val="24"/>
-          <w:lang w:val="en-AT" w:eastAsia="en-AT"/>
+          <w:lang w:eastAsia="en-AT"/>
           <w14:ligatures w14:val="none"/>
         </w:rPr>
         <w:t>ity</w:t>
@@ -1076,7 +1227,7 @@
           <w:kern w:val="0"/>
           <w:sz w:val="24"/>
           <w:szCs w:val="24"/>
-          <w:lang w:val="en-AT" w:eastAsia="en-AT"/>
+          <w:lang w:eastAsia="en-AT"/>
           <w14:ligatures w14:val="none"/>
         </w:rPr>
         <w:t xml:space="preserve"> </w:t>
@@ -1099,7 +1250,7 @@
           <w:kern w:val="0"/>
           <w:sz w:val="24"/>
           <w:szCs w:val="24"/>
-          <w:lang w:val="en-AT" w:eastAsia="en-AT"/>
+          <w:lang w:eastAsia="en-AT"/>
           <w14:ligatures w14:val="none"/>
         </w:rPr>
         <w:t>ostel</w:t>
@@ -1111,7 +1262,7 @@
           <w:kern w:val="0"/>
           <w:sz w:val="24"/>
           <w:szCs w:val="24"/>
-          <w:lang w:val="en-AT" w:eastAsia="en-AT"/>
+          <w:lang w:eastAsia="en-AT"/>
           <w14:ligatures w14:val="none"/>
         </w:rPr>
         <w:t xml:space="preserve"> </w:t>
@@ -1134,7 +1285,7 @@
           <w:kern w:val="0"/>
           <w:sz w:val="24"/>
           <w:szCs w:val="24"/>
-          <w:lang w:val="en-AT" w:eastAsia="en-AT"/>
+          <w:lang w:eastAsia="en-AT"/>
           <w14:ligatures w14:val="none"/>
         </w:rPr>
         <w:t>ienna</w:t>
@@ -1146,7 +1297,7 @@
           <w:kern w:val="0"/>
           <w:sz w:val="24"/>
           <w:szCs w:val="24"/>
-          <w:lang w:val="en-AT" w:eastAsia="en-AT"/>
+          <w:lang w:eastAsia="en-AT"/>
           <w14:ligatures w14:val="none"/>
         </w:rPr>
         <w:t xml:space="preserve"> </w:t>
@@ -1169,7 +1320,7 @@
           <w:kern w:val="0"/>
           <w:sz w:val="24"/>
           <w:szCs w:val="24"/>
-          <w:lang w:val="en-AT" w:eastAsia="en-AT"/>
+          <w:lang w:eastAsia="en-AT"/>
           <w14:ligatures w14:val="none"/>
         </w:rPr>
         <w:t>aschmarkt</w:t>
@@ -1192,7 +1343,7 @@
           <w:kern w:val="0"/>
           <w:sz w:val="24"/>
           <w:szCs w:val="24"/>
-          <w:lang w:val="en-AT" w:eastAsia="en-AT"/>
+          <w:lang w:eastAsia="en-AT"/>
           <w14:ligatures w14:val="none"/>
         </w:rPr>
         <w:t>30552</w:t>
@@ -1240,7 +1391,7 @@
           <w:kern w:val="0"/>
           <w:sz w:val="24"/>
           <w:szCs w:val="24"/>
-          <w:lang w:val="en-AT" w:eastAsia="en-AT"/>
+          <w:lang w:eastAsia="en-AT"/>
           <w14:ligatures w14:val="none"/>
         </w:rPr>
       </w:pPr>
@@ -1253,6 +1404,7 @@
           <w:lang w:val="en-US" w:eastAsia="en-AT"/>
           <w14:ligatures w14:val="none"/>
         </w:rPr>
+        <w:lastRenderedPageBreak/>
         <w:t>P</w:t>
       </w:r>
       <w:proofErr w:type="spellStart"/>
@@ -1262,7 +1414,7 @@
           <w:kern w:val="0"/>
           <w:sz w:val="24"/>
           <w:szCs w:val="24"/>
-          <w:lang w:val="en-AT" w:eastAsia="en-AT"/>
+          <w:lang w:eastAsia="en-AT"/>
           <w14:ligatures w14:val="none"/>
         </w:rPr>
         <w:t>almers</w:t>
@@ -1274,7 +1426,7 @@
           <w:kern w:val="0"/>
           <w:sz w:val="24"/>
           <w:szCs w:val="24"/>
-          <w:lang w:val="en-AT" w:eastAsia="en-AT"/>
+          <w:lang w:eastAsia="en-AT"/>
           <w14:ligatures w14:val="none"/>
         </w:rPr>
         <w:t xml:space="preserve"> </w:t>
@@ -1297,7 +1449,7 @@
           <w:kern w:val="0"/>
           <w:sz w:val="24"/>
           <w:szCs w:val="24"/>
-          <w:lang w:val="en-AT" w:eastAsia="en-AT"/>
+          <w:lang w:eastAsia="en-AT"/>
           <w14:ligatures w14:val="none"/>
         </w:rPr>
         <w:t>odge</w:t>
@@ -1309,7 +1461,7 @@
           <w:kern w:val="0"/>
           <w:sz w:val="24"/>
           <w:szCs w:val="24"/>
-          <w:lang w:val="en-AT" w:eastAsia="en-AT"/>
+          <w:lang w:eastAsia="en-AT"/>
           <w14:ligatures w14:val="none"/>
         </w:rPr>
         <w:t xml:space="preserve"> - </w:t>
@@ -1332,7 +1484,7 @@
           <w:kern w:val="0"/>
           <w:sz w:val="24"/>
           <w:szCs w:val="24"/>
-          <w:lang w:val="en-AT" w:eastAsia="en-AT"/>
+          <w:lang w:eastAsia="en-AT"/>
           <w14:ligatures w14:val="none"/>
         </w:rPr>
         <w:t>wiss</w:t>
@@ -1344,7 +1496,7 @@
           <w:kern w:val="0"/>
           <w:sz w:val="24"/>
           <w:szCs w:val="24"/>
-          <w:lang w:val="en-AT" w:eastAsia="en-AT"/>
+          <w:lang w:eastAsia="en-AT"/>
           <w14:ligatures w14:val="none"/>
         </w:rPr>
         <w:t xml:space="preserve"> </w:t>
@@ -1367,7 +1519,7 @@
           <w:kern w:val="0"/>
           <w:sz w:val="24"/>
           <w:szCs w:val="24"/>
-          <w:lang w:val="en-AT" w:eastAsia="en-AT"/>
+          <w:lang w:eastAsia="en-AT"/>
           <w14:ligatures w14:val="none"/>
         </w:rPr>
         <w:t>ottage</w:t>
@@ -1390,7 +1542,7 @@
           <w:kern w:val="0"/>
           <w:sz w:val="24"/>
           <w:szCs w:val="24"/>
-          <w:lang w:val="en-AT" w:eastAsia="en-AT"/>
+          <w:lang w:eastAsia="en-AT"/>
           <w14:ligatures w14:val="none"/>
         </w:rPr>
         <w:t>15867</w:t>
@@ -1438,7 +1590,7 @@
           <w:kern w:val="0"/>
           <w:sz w:val="24"/>
           <w:szCs w:val="24"/>
-          <w:lang w:val="en-AT" w:eastAsia="en-AT"/>
+          <w:lang w:eastAsia="en-AT"/>
           <w14:ligatures w14:val="none"/>
         </w:rPr>
       </w:pPr>
@@ -1460,7 +1612,7 @@
           <w:kern w:val="0"/>
           <w:sz w:val="24"/>
           <w:szCs w:val="24"/>
-          <w:lang w:val="en-AT" w:eastAsia="en-AT"/>
+          <w:lang w:eastAsia="en-AT"/>
           <w14:ligatures w14:val="none"/>
         </w:rPr>
         <w:t>ombat's</w:t>
@@ -1472,7 +1624,7 @@
           <w:kern w:val="0"/>
           <w:sz w:val="24"/>
           <w:szCs w:val="24"/>
-          <w:lang w:val="en-AT" w:eastAsia="en-AT"/>
+          <w:lang w:eastAsia="en-AT"/>
           <w14:ligatures w14:val="none"/>
         </w:rPr>
         <w:t xml:space="preserve"> </w:t>
@@ -1495,7 +1647,7 @@
           <w:kern w:val="0"/>
           <w:sz w:val="24"/>
           <w:szCs w:val="24"/>
-          <w:lang w:val="en-AT" w:eastAsia="en-AT"/>
+          <w:lang w:eastAsia="en-AT"/>
           <w14:ligatures w14:val="none"/>
         </w:rPr>
         <w:t>ity</w:t>
@@ -1507,7 +1659,7 @@
           <w:kern w:val="0"/>
           <w:sz w:val="24"/>
           <w:szCs w:val="24"/>
-          <w:lang w:val="en-AT" w:eastAsia="en-AT"/>
+          <w:lang w:eastAsia="en-AT"/>
           <w14:ligatures w14:val="none"/>
         </w:rPr>
         <w:t xml:space="preserve"> </w:t>
@@ -1530,7 +1682,7 @@
           <w:kern w:val="0"/>
           <w:sz w:val="24"/>
           <w:szCs w:val="24"/>
-          <w:lang w:val="en-AT" w:eastAsia="en-AT"/>
+          <w:lang w:eastAsia="en-AT"/>
           <w14:ligatures w14:val="none"/>
         </w:rPr>
         <w:t>ostel</w:t>
@@ -1542,21 +1694,10 @@
           <w:kern w:val="0"/>
           <w:sz w:val="24"/>
           <w:szCs w:val="24"/>
-          <w:lang w:val="en-AT" w:eastAsia="en-AT"/>
-          <w14:ligatures w14:val="none"/>
-        </w:rPr>
-        <w:t xml:space="preserve"> </w:t>
-      </w:r>
-      <w:r>
-        <w:rPr>
-          <w:rFonts w:ascii="Times New Roman" w:eastAsia="Times New Roman" w:hAnsi="Times New Roman" w:cs="Times New Roman"/>
-          <w:kern w:val="0"/>
-          <w:sz w:val="24"/>
-          <w:szCs w:val="24"/>
-          <w:lang w:val="en-AT" w:eastAsia="en-AT"/>
-          <w14:ligatures w14:val="none"/>
-        </w:rPr>
-        <w:t>London</w:t>
+          <w:lang w:eastAsia="en-AT"/>
+          <w14:ligatures w14:val="none"/>
+        </w:rPr>
+        <w:t xml:space="preserve"> London</w:t>
       </w:r>
       <w:r>
         <w:rPr>
@@ -1575,7 +1716,7 @@
           <w:kern w:val="0"/>
           <w:sz w:val="24"/>
           <w:szCs w:val="24"/>
-          <w:lang w:val="en-AT" w:eastAsia="en-AT"/>
+          <w:lang w:eastAsia="en-AT"/>
           <w14:ligatures w14:val="none"/>
         </w:rPr>
         <w:t>15654</w:t>
@@ -1623,7 +1764,7 @@
           <w:kern w:val="0"/>
           <w:sz w:val="24"/>
           <w:szCs w:val="24"/>
-          <w:lang w:val="en-AT" w:eastAsia="en-AT"/>
+          <w:lang w:eastAsia="en-AT"/>
           <w14:ligatures w14:val="none"/>
         </w:rPr>
       </w:pPr>
@@ -1645,7 +1786,7 @@
           <w:kern w:val="0"/>
           <w:sz w:val="24"/>
           <w:szCs w:val="24"/>
-          <w:lang w:val="en-AT" w:eastAsia="en-AT"/>
+          <w:lang w:eastAsia="en-AT"/>
           <w14:ligatures w14:val="none"/>
         </w:rPr>
         <w:t>lessandro</w:t>
@@ -1657,7 +1798,7 @@
           <w:kern w:val="0"/>
           <w:sz w:val="24"/>
           <w:szCs w:val="24"/>
-          <w:lang w:val="en-AT" w:eastAsia="en-AT"/>
+          <w:lang w:eastAsia="en-AT"/>
           <w14:ligatures w14:val="none"/>
         </w:rPr>
         <w:t xml:space="preserve"> </w:t>
@@ -1680,7 +1821,7 @@
           <w:kern w:val="0"/>
           <w:sz w:val="24"/>
           <w:szCs w:val="24"/>
-          <w:lang w:val="en-AT" w:eastAsia="en-AT"/>
+          <w:lang w:eastAsia="en-AT"/>
           <w14:ligatures w14:val="none"/>
         </w:rPr>
         <w:t>alace</w:t>
@@ -1692,7 +1833,7 @@
           <w:kern w:val="0"/>
           <w:sz w:val="24"/>
           <w:szCs w:val="24"/>
-          <w:lang w:val="en-AT" w:eastAsia="en-AT"/>
+          <w:lang w:eastAsia="en-AT"/>
           <w14:ligatures w14:val="none"/>
         </w:rPr>
         <w:t xml:space="preserve"> &amp; </w:t>
@@ -1715,7 +1856,7 @@
           <w:kern w:val="0"/>
           <w:sz w:val="24"/>
           <w:szCs w:val="24"/>
-          <w:lang w:val="en-AT" w:eastAsia="en-AT"/>
+          <w:lang w:eastAsia="en-AT"/>
           <w14:ligatures w14:val="none"/>
         </w:rPr>
         <w:t>ar</w:t>
@@ -1738,7 +1879,7 @@
           <w:kern w:val="0"/>
           <w:sz w:val="24"/>
           <w:szCs w:val="24"/>
-          <w:lang w:val="en-AT" w:eastAsia="en-AT"/>
+          <w:lang w:eastAsia="en-AT"/>
           <w14:ligatures w14:val="none"/>
         </w:rPr>
         <w:t>15273</w:t>
@@ -1786,7 +1927,7 @@
           <w:kern w:val="0"/>
           <w:sz w:val="24"/>
           <w:szCs w:val="24"/>
-          <w:lang w:val="en-AT" w:eastAsia="en-AT"/>
+          <w:lang w:eastAsia="en-AT"/>
           <w14:ligatures w14:val="none"/>
         </w:rPr>
       </w:pPr>
@@ -1808,7 +1949,7 @@
           <w:kern w:val="0"/>
           <w:sz w:val="24"/>
           <w:szCs w:val="24"/>
-          <w:lang w:val="en-AT" w:eastAsia="en-AT"/>
+          <w:lang w:eastAsia="en-AT"/>
           <w14:ligatures w14:val="none"/>
         </w:rPr>
         <w:t>stor</w:t>
@@ -1820,21 +1961,10 @@
           <w:kern w:val="0"/>
           <w:sz w:val="24"/>
           <w:szCs w:val="24"/>
-          <w:lang w:val="en-AT" w:eastAsia="en-AT"/>
-          <w14:ligatures w14:val="none"/>
-        </w:rPr>
-        <w:t xml:space="preserve"> </w:t>
-      </w:r>
-      <w:r>
-        <w:rPr>
-          <w:rFonts w:ascii="Times New Roman" w:eastAsia="Times New Roman" w:hAnsi="Times New Roman" w:cs="Times New Roman"/>
-          <w:kern w:val="0"/>
-          <w:sz w:val="24"/>
-          <w:szCs w:val="24"/>
-          <w:lang w:val="en-AT" w:eastAsia="en-AT"/>
-          <w14:ligatures w14:val="none"/>
-        </w:rPr>
-        <w:t>Victoria</w:t>
+          <w:lang w:eastAsia="en-AT"/>
+          <w14:ligatures w14:val="none"/>
+        </w:rPr>
+        <w:t xml:space="preserve"> Victoria</w:t>
       </w:r>
       <w:r>
         <w:rPr>
@@ -1853,7 +1983,7 @@
           <w:kern w:val="0"/>
           <w:sz w:val="24"/>
           <w:szCs w:val="24"/>
-          <w:lang w:val="en-AT" w:eastAsia="en-AT"/>
+          <w:lang w:eastAsia="en-AT"/>
           <w14:ligatures w14:val="none"/>
         </w:rPr>
         <w:t>15076</w:t>
@@ -1897,20 +2027,20 @@
           <w:kern w:val="0"/>
           <w:sz w:val="24"/>
           <w:szCs w:val="24"/>
-          <w:lang w:val="en-AT" w:eastAsia="en-AT"/>
-          <w14:ligatures w14:val="none"/>
-        </w:rPr>
-      </w:pPr>
-      <w:r>
-        <w:rPr>
-          <w:rFonts w:ascii="Times New Roman" w:eastAsia="Times New Roman" w:hAnsi="Times New Roman" w:cs="Times New Roman"/>
-          <w:kern w:val="0"/>
-          <w:sz w:val="24"/>
-          <w:szCs w:val="24"/>
-          <w:lang w:val="en-AT" w:eastAsia="en-AT"/>
-          <w14:ligatures w14:val="none"/>
-        </w:rPr>
-        <w:lastRenderedPageBreak/>
+          <w:lang w:eastAsia="en-AT"/>
+          <w14:ligatures w14:val="none"/>
+        </w:rPr>
+      </w:pPr>
+      <w:r>
+        <w:rPr>
+          <w:rFonts w:ascii="Times New Roman" w:eastAsia="Times New Roman" w:hAnsi="Times New Roman" w:cs="Times New Roman"/>
+          <w:noProof/>
+          <w:kern w:val="0"/>
+          <w:sz w:val="24"/>
+          <w:szCs w:val="24"/>
+          <w:lang w:eastAsia="en-AT"/>
+          <w14:ligatures w14:val="none"/>
+        </w:rPr>
         <w:drawing>
           <wp:inline distT="0" distB="0" distL="0" distR="0" wp14:anchorId="088E70B5" wp14:editId="68F12854">
             <wp:extent cx="3886200" cy="3271167"/>
@@ -1927,7 +2057,7 @@
                     <pic:cNvPicPr/>
                   </pic:nvPicPr>
                   <pic:blipFill>
-                    <a:blip r:embed="rId6"/>
+                    <a:blip r:embed="rId8"/>
                     <a:stretch>
                       <a:fillRect/>
                     </a:stretch>
@@ -1990,6 +2120,7 @@
       <w:r>
         <w:rPr>
           <w:rFonts w:ascii="Times New Roman" w:hAnsi="Times New Roman" w:cs="Times New Roman"/>
+          <w:noProof/>
           <w:sz w:val="24"/>
           <w:szCs w:val="24"/>
           <w:lang w:val="en-US"/>
@@ -2010,7 +2141,7 @@
                     <pic:cNvPicPr/>
                   </pic:nvPicPr>
                   <pic:blipFill>
-                    <a:blip r:embed="rId7"/>
+                    <a:blip r:embed="rId9"/>
                     <a:stretch>
                       <a:fillRect/>
                     </a:stretch>
@@ -2044,10 +2175,12 @@
       <w:r>
         <w:rPr>
           <w:rFonts w:ascii="Times New Roman" w:hAnsi="Times New Roman" w:cs="Times New Roman"/>
-          <w:sz w:val="24"/>
-          <w:szCs w:val="24"/>
-          <w:lang w:val="en-US"/>
-        </w:rPr>
+          <w:noProof/>
+          <w:sz w:val="24"/>
+          <w:szCs w:val="24"/>
+          <w:lang w:val="en-US"/>
+        </w:rPr>
+        <w:lastRenderedPageBreak/>
         <w:drawing>
           <wp:inline distT="0" distB="0" distL="0" distR="0" wp14:anchorId="7120D77A" wp14:editId="666B5A79">
             <wp:extent cx="2978727" cy="1871032"/>
@@ -2064,7 +2197,7 @@
                     <pic:cNvPicPr/>
                   </pic:nvPicPr>
                   <pic:blipFill>
-                    <a:blip r:embed="rId8"/>
+                    <a:blip r:embed="rId10"/>
                     <a:stretch>
                       <a:fillRect/>
                     </a:stretch>
@@ -2148,6 +2281,7 @@
       <w:r>
         <w:rPr>
           <w:rFonts w:ascii="Times New Roman" w:hAnsi="Times New Roman" w:cs="Times New Roman"/>
+          <w:noProof/>
           <w:sz w:val="24"/>
           <w:szCs w:val="24"/>
           <w:lang w:val="en-US"/>
@@ -2168,7 +2302,7 @@
                     <pic:cNvPicPr/>
                   </pic:nvPicPr>
                   <pic:blipFill>
-                    <a:blip r:embed="rId9"/>
+                    <a:blip r:embed="rId11"/>
                     <a:stretch>
                       <a:fillRect/>
                     </a:stretch>
@@ -2257,6 +2391,11 @@
     </w:p>
     <w:p>
       <w:pPr>
+        <w:pStyle w:val="ListParagraph"/>
+        <w:numPr>
+          <w:ilvl w:val="0"/>
+          <w:numId w:val="7"/>
+        </w:numPr>
         <w:pBdr>
           <w:bottom w:val="single" w:sz="6" w:space="1" w:color="auto"/>
         </w:pBdr>
@@ -2274,6 +2413,7 @@
           <w:szCs w:val="32"/>
           <w:lang w:val="en-US"/>
         </w:rPr>
+        <w:lastRenderedPageBreak/>
         <w:t>Descriptive Statistics</w:t>
       </w:r>
     </w:p>
@@ -2349,11 +2489,11 @@
       <w:r>
         <w:rPr>
           <w:rFonts w:ascii="Times New Roman" w:hAnsi="Times New Roman" w:cs="Times New Roman"/>
-          <w:sz w:val="24"/>
-          <w:szCs w:val="24"/>
-          <w:lang w:val="en-US"/>
-        </w:rPr>
-        <w:lastRenderedPageBreak/>
+          <w:noProof/>
+          <w:sz w:val="24"/>
+          <w:szCs w:val="24"/>
+          <w:lang w:val="en-US"/>
+        </w:rPr>
         <w:drawing>
           <wp:inline distT="0" distB="0" distL="0" distR="0" wp14:anchorId="5D943B18" wp14:editId="05A25635">
             <wp:extent cx="4389500" cy="4176122"/>
@@ -2370,7 +2510,7 @@
                     <pic:cNvPicPr/>
                   </pic:nvPicPr>
                   <pic:blipFill>
-                    <a:blip r:embed="rId10"/>
+                    <a:blip r:embed="rId12"/>
                     <a:stretch>
                       <a:fillRect/>
                     </a:stretch>
@@ -2443,6 +2583,11 @@
     </w:p>
     <w:p>
       <w:pPr>
+        <w:pStyle w:val="ListParagraph"/>
+        <w:numPr>
+          <w:ilvl w:val="0"/>
+          <w:numId w:val="7"/>
+        </w:numPr>
         <w:pBdr>
           <w:bottom w:val="single" w:sz="6" w:space="1" w:color="auto"/>
         </w:pBdr>
@@ -2479,34 +2624,7 @@
           <w:szCs w:val="24"/>
           <w:lang w:val="en-US"/>
         </w:rPr>
-        <w:t xml:space="preserve">This regression analysis will </w:t>
-      </w:r>
-      <w:r>
-        <w:rPr>
-          <w:rFonts w:ascii="Times New Roman" w:hAnsi="Times New Roman" w:cs="Times New Roman"/>
-          <w:sz w:val="24"/>
-          <w:szCs w:val="24"/>
-          <w:lang w:val="en-US"/>
-        </w:rPr>
-        <w:t>look</w:t>
-      </w:r>
-      <w:r>
-        <w:rPr>
-          <w:rFonts w:ascii="Times New Roman" w:hAnsi="Times New Roman" w:cs="Times New Roman"/>
-          <w:sz w:val="24"/>
-          <w:szCs w:val="24"/>
-          <w:lang w:val="en-US"/>
-        </w:rPr>
-        <w:t xml:space="preserve"> at what variables have a potential association with the log of price room prices and the log of dorm prices in Europe, July 2024.</w:t>
-      </w:r>
-      <w:r>
-        <w:rPr>
-          <w:rFonts w:ascii="Times New Roman" w:hAnsi="Times New Roman" w:cs="Times New Roman"/>
-          <w:sz w:val="24"/>
-          <w:szCs w:val="24"/>
-          <w:lang w:val="en-US"/>
-        </w:rPr>
-        <w:t xml:space="preserve"> The cities that are being looked at are the top five cities for </w:t>
+        <w:t xml:space="preserve">This regression analysis will look at what variables have a potential association with the log of price room prices and the log of dorm prices in Europe, July 2024. The cities that are being looked at are the top five cities for </w:t>
       </w:r>
       <w:proofErr w:type="gramStart"/>
       <w:r>
@@ -2565,25 +2683,8 @@
           <w:szCs w:val="24"/>
           <w:lang w:val="en-US"/>
         </w:rPr>
-        <w:t xml:space="preserve">Two </w:t>
-      </w:r>
-      <w:r>
-        <w:rPr>
-          <w:rFonts w:ascii="Times New Roman" w:hAnsi="Times New Roman" w:cs="Times New Roman"/>
-          <w:sz w:val="24"/>
-          <w:szCs w:val="24"/>
-          <w:lang w:val="en-US"/>
-        </w:rPr>
-        <w:t>analyses</w:t>
-      </w:r>
-      <w:r>
-        <w:rPr>
-          <w:rFonts w:ascii="Times New Roman" w:hAnsi="Times New Roman" w:cs="Times New Roman"/>
-          <w:sz w:val="24"/>
-          <w:szCs w:val="24"/>
-          <w:lang w:val="en-US"/>
-        </w:rPr>
-        <w:t xml:space="preserve"> will be conducted, one for y = `</w:t>
+        <w:lastRenderedPageBreak/>
+        <w:t>Two analyses will be conducted, one for y = `</w:t>
       </w:r>
       <w:proofErr w:type="spellStart"/>
       <w:r>
@@ -2623,7 +2724,301 @@
           <w:szCs w:val="24"/>
           <w:lang w:val="en-US"/>
         </w:rPr>
-        <w:t>`.</w:t>
+        <w:t xml:space="preserve">`. </w:t>
+      </w:r>
+      <w:proofErr w:type="spellStart"/>
+      <w:r>
+        <w:rPr>
+          <w:rFonts w:ascii="Times New Roman" w:hAnsi="Times New Roman" w:cs="Times New Roman"/>
+          <w:sz w:val="24"/>
+          <w:szCs w:val="24"/>
+          <w:lang w:val="en-US"/>
+        </w:rPr>
+        <w:t>ln_private_rm_price</w:t>
+      </w:r>
+      <w:proofErr w:type="spellEnd"/>
+      <w:r>
+        <w:rPr>
+          <w:rFonts w:ascii="Times New Roman" w:hAnsi="Times New Roman" w:cs="Times New Roman"/>
+          <w:sz w:val="24"/>
+          <w:szCs w:val="24"/>
+          <w:lang w:val="en-US"/>
+        </w:rPr>
+        <w:t xml:space="preserve"> represents the log transformation of private room prices, while </w:t>
+      </w:r>
+      <w:proofErr w:type="spellStart"/>
+      <w:r>
+        <w:rPr>
+          <w:rFonts w:ascii="Times New Roman" w:hAnsi="Times New Roman" w:cs="Times New Roman"/>
+          <w:sz w:val="24"/>
+          <w:szCs w:val="24"/>
+          <w:lang w:val="en-US"/>
+        </w:rPr>
+        <w:t>ln_dorm_price</w:t>
+      </w:r>
+      <w:proofErr w:type="spellEnd"/>
+      <w:r>
+        <w:rPr>
+          <w:rFonts w:ascii="Times New Roman" w:hAnsi="Times New Roman" w:cs="Times New Roman"/>
+          <w:sz w:val="24"/>
+          <w:szCs w:val="24"/>
+          <w:lang w:val="en-US"/>
+        </w:rPr>
+        <w:t xml:space="preserve"> represents the log transformation of dorm prices. </w:t>
+      </w:r>
+      <w:r>
+        <w:rPr>
+          <w:rFonts w:ascii="Times New Roman" w:hAnsi="Times New Roman" w:cs="Times New Roman"/>
+          <w:sz w:val="24"/>
+          <w:szCs w:val="24"/>
+          <w:lang w:val="en-US"/>
+        </w:rPr>
+        <w:t xml:space="preserve">An OLS model with an interaction model was conducted. </w:t>
+      </w:r>
+    </w:p>
+    <w:p>
+      <w:pPr>
+        <w:rPr>
+          <w:rFonts w:ascii="Times New Roman" w:hAnsi="Times New Roman" w:cs="Times New Roman"/>
+          <w:sz w:val="24"/>
+          <w:szCs w:val="24"/>
+          <w:lang w:val="en-US"/>
+        </w:rPr>
+      </w:pPr>
+      <w:r>
+        <w:rPr>
+          <w:rFonts w:ascii="Times New Roman" w:hAnsi="Times New Roman" w:cs="Times New Roman"/>
+          <w:sz w:val="24"/>
+          <w:szCs w:val="24"/>
+          <w:lang w:val="en-US"/>
+        </w:rPr>
+        <w:t xml:space="preserve">The following </w:t>
+      </w:r>
+      <w:r>
+        <w:rPr>
+          <w:rFonts w:ascii="Times New Roman" w:hAnsi="Times New Roman" w:cs="Times New Roman"/>
+          <w:sz w:val="24"/>
+          <w:szCs w:val="24"/>
+          <w:lang w:val="en-US"/>
+        </w:rPr>
+        <w:t>were</w:t>
+      </w:r>
+      <w:r>
+        <w:rPr>
+          <w:rFonts w:ascii="Times New Roman" w:hAnsi="Times New Roman" w:cs="Times New Roman"/>
+          <w:sz w:val="24"/>
+          <w:szCs w:val="24"/>
+          <w:lang w:val="en-US"/>
+        </w:rPr>
+        <w:t xml:space="preserve"> the explanatory variables for each model to see if any have an association between the prices of dorms or private rooms: </w:t>
+      </w:r>
+    </w:p>
+    <w:p>
+      <w:pPr>
+        <w:ind w:left="720"/>
+        <w:rPr>
+          <w:rFonts w:ascii="Times New Roman" w:hAnsi="Times New Roman" w:cs="Times New Roman"/>
+          <w:sz w:val="24"/>
+          <w:szCs w:val="24"/>
+          <w:lang w:val="en-US"/>
+        </w:rPr>
+      </w:pPr>
+      <w:r>
+        <w:rPr>
+          <w:rFonts w:ascii="Times New Roman" w:hAnsi="Times New Roman" w:cs="Times New Roman"/>
+          <w:sz w:val="24"/>
+          <w:szCs w:val="24"/>
+          <w:lang w:val="en-US"/>
+        </w:rPr>
+        <w:t>- `Weekend`: binary variable that is 1 if the price was collected from a Friday, Saturday, or Sunday</w:t>
+      </w:r>
+    </w:p>
+    <w:p>
+      <w:pPr>
+        <w:ind w:left="720"/>
+        <w:rPr>
+          <w:rFonts w:ascii="Times New Roman" w:hAnsi="Times New Roman" w:cs="Times New Roman"/>
+          <w:sz w:val="24"/>
+          <w:szCs w:val="24"/>
+          <w:lang w:val="en-US"/>
+        </w:rPr>
+      </w:pPr>
+      <w:r>
+        <w:rPr>
+          <w:rFonts w:ascii="Times New Roman" w:hAnsi="Times New Roman" w:cs="Times New Roman"/>
+          <w:sz w:val="24"/>
+          <w:szCs w:val="24"/>
+          <w:lang w:val="en-US"/>
+        </w:rPr>
+        <w:t>- `rating`: the overall rating of a hostel</w:t>
+      </w:r>
+    </w:p>
+    <w:p>
+      <w:pPr>
+        <w:ind w:left="720"/>
+        <w:rPr>
+          <w:rFonts w:ascii="Times New Roman" w:hAnsi="Times New Roman" w:cs="Times New Roman"/>
+          <w:sz w:val="24"/>
+          <w:szCs w:val="24"/>
+          <w:lang w:val="en-US"/>
+        </w:rPr>
+      </w:pPr>
+      <w:r>
+        <w:rPr>
+          <w:rFonts w:ascii="Times New Roman" w:hAnsi="Times New Roman" w:cs="Times New Roman"/>
+          <w:sz w:val="24"/>
+          <w:szCs w:val="24"/>
+          <w:lang w:val="en-US"/>
+        </w:rPr>
+        <w:t>- `</w:t>
+      </w:r>
+      <w:proofErr w:type="spellStart"/>
+      <w:r>
+        <w:rPr>
+          <w:rFonts w:ascii="Times New Roman" w:hAnsi="Times New Roman" w:cs="Times New Roman"/>
+          <w:sz w:val="24"/>
+          <w:szCs w:val="24"/>
+          <w:lang w:val="en-US"/>
+        </w:rPr>
+        <w:t>rating_descript_num</w:t>
+      </w:r>
+      <w:proofErr w:type="spellEnd"/>
+      <w:r>
+        <w:rPr>
+          <w:rFonts w:ascii="Times New Roman" w:hAnsi="Times New Roman" w:cs="Times New Roman"/>
+          <w:sz w:val="24"/>
+          <w:szCs w:val="24"/>
+          <w:lang w:val="en-US"/>
+        </w:rPr>
+        <w:t>`: an originally qualitative variable that ranked hostels as Good (1), Very Good (2), Fabulous (3), and Superb (4)</w:t>
+      </w:r>
+    </w:p>
+    <w:p>
+      <w:pPr>
+        <w:ind w:left="720"/>
+        <w:rPr>
+          <w:rFonts w:ascii="Times New Roman" w:hAnsi="Times New Roman" w:cs="Times New Roman"/>
+          <w:sz w:val="24"/>
+          <w:szCs w:val="24"/>
+          <w:lang w:val="en-US"/>
+        </w:rPr>
+      </w:pPr>
+      <w:r>
+        <w:rPr>
+          <w:rFonts w:ascii="Times New Roman" w:hAnsi="Times New Roman" w:cs="Times New Roman"/>
+          <w:sz w:val="24"/>
+          <w:szCs w:val="24"/>
+          <w:lang w:val="en-US"/>
+        </w:rPr>
+        <w:t>- `</w:t>
+      </w:r>
+      <w:proofErr w:type="spellStart"/>
+      <w:r>
+        <w:rPr>
+          <w:rFonts w:ascii="Times New Roman" w:hAnsi="Times New Roman" w:cs="Times New Roman"/>
+          <w:sz w:val="24"/>
+          <w:szCs w:val="24"/>
+          <w:lang w:val="en-US"/>
+        </w:rPr>
+        <w:t>combined_hostel_scores</w:t>
+      </w:r>
+      <w:proofErr w:type="spellEnd"/>
+      <w:r>
+        <w:rPr>
+          <w:rFonts w:ascii="Times New Roman" w:hAnsi="Times New Roman" w:cs="Times New Roman"/>
+          <w:sz w:val="24"/>
+          <w:szCs w:val="24"/>
+          <w:lang w:val="en-US"/>
+        </w:rPr>
+        <w:t>`: merged by the mean of all individual hostel scores</w:t>
+      </w:r>
+    </w:p>
+    <w:p>
+      <w:pPr>
+        <w:ind w:left="720"/>
+        <w:rPr>
+          <w:rFonts w:ascii="Times New Roman" w:hAnsi="Times New Roman" w:cs="Times New Roman"/>
+          <w:sz w:val="24"/>
+          <w:szCs w:val="24"/>
+          <w:lang w:val="en-US"/>
+        </w:rPr>
+      </w:pPr>
+      <w:r>
+        <w:rPr>
+          <w:rFonts w:ascii="Times New Roman" w:hAnsi="Times New Roman" w:cs="Times New Roman"/>
+          <w:sz w:val="24"/>
+          <w:szCs w:val="24"/>
+          <w:lang w:val="en-US"/>
+        </w:rPr>
+        <w:t>- `</w:t>
+      </w:r>
+      <w:proofErr w:type="spellStart"/>
+      <w:r>
+        <w:rPr>
+          <w:rFonts w:ascii="Times New Roman" w:hAnsi="Times New Roman" w:cs="Times New Roman"/>
+          <w:sz w:val="24"/>
+          <w:szCs w:val="24"/>
+          <w:lang w:val="en-US"/>
+        </w:rPr>
+        <w:t>combined_city_ratings</w:t>
+      </w:r>
+      <w:proofErr w:type="spellEnd"/>
+      <w:r>
+        <w:rPr>
+          <w:rFonts w:ascii="Times New Roman" w:hAnsi="Times New Roman" w:cs="Times New Roman"/>
+          <w:sz w:val="24"/>
+          <w:szCs w:val="24"/>
+          <w:lang w:val="en-US"/>
+        </w:rPr>
+        <w:t>`: merged by the mean of all individual city scores</w:t>
+      </w:r>
+    </w:p>
+    <w:p>
+      <w:pPr>
+        <w:ind w:left="720"/>
+        <w:rPr>
+          <w:rFonts w:ascii="Times New Roman" w:hAnsi="Times New Roman" w:cs="Times New Roman"/>
+          <w:sz w:val="24"/>
+          <w:szCs w:val="24"/>
+          <w:lang w:val="en-US"/>
+        </w:rPr>
+      </w:pPr>
+      <w:r>
+        <w:rPr>
+          <w:rFonts w:ascii="Times New Roman" w:hAnsi="Times New Roman" w:cs="Times New Roman"/>
+          <w:sz w:val="24"/>
+          <w:szCs w:val="24"/>
+          <w:lang w:val="en-US"/>
+        </w:rPr>
+        <w:t>- `distance`: distance from the city center</w:t>
+      </w:r>
+    </w:p>
+    <w:p>
+      <w:pPr>
+        <w:rPr>
+          <w:rFonts w:ascii="Times New Roman" w:hAnsi="Times New Roman" w:cs="Times New Roman"/>
+          <w:sz w:val="24"/>
+          <w:szCs w:val="24"/>
+          <w:lang w:val="en-US"/>
+        </w:rPr>
+      </w:pPr>
+      <w:r>
+        <w:rPr>
+          <w:rFonts w:ascii="Times New Roman" w:hAnsi="Times New Roman" w:cs="Times New Roman"/>
+          <w:sz w:val="24"/>
+          <w:szCs w:val="24"/>
+          <w:lang w:val="en-US"/>
+        </w:rPr>
+        <w:t>Post cleaning and after all null values were dropped for the private rooms</w:t>
+      </w:r>
+      <w:r>
+        <w:rPr>
+          <w:rFonts w:ascii="Times New Roman" w:hAnsi="Times New Roman" w:cs="Times New Roman"/>
+          <w:sz w:val="24"/>
+          <w:szCs w:val="24"/>
+          <w:lang w:val="en-US"/>
+        </w:rPr>
+        <w:t xml:space="preserve"> prices</w:t>
       </w:r>
       <w:r>
         <w:rPr>
@@ -2634,301 +3029,6 @@
         </w:rPr>
         <w:t xml:space="preserve"> </w:t>
       </w:r>
-      <w:proofErr w:type="spellStart"/>
-      <w:r>
-        <w:rPr>
-          <w:rFonts w:ascii="Times New Roman" w:hAnsi="Times New Roman" w:cs="Times New Roman"/>
-          <w:sz w:val="24"/>
-          <w:szCs w:val="24"/>
-          <w:lang w:val="en-US"/>
-        </w:rPr>
-        <w:t>ln_private_rm_price</w:t>
-      </w:r>
-      <w:proofErr w:type="spellEnd"/>
-      <w:r>
-        <w:rPr>
-          <w:rFonts w:ascii="Times New Roman" w:hAnsi="Times New Roman" w:cs="Times New Roman"/>
-          <w:sz w:val="24"/>
-          <w:szCs w:val="24"/>
-          <w:lang w:val="en-US"/>
-        </w:rPr>
-        <w:t xml:space="preserve"> represents the log transformation of private room prices, while </w:t>
-      </w:r>
-      <w:proofErr w:type="spellStart"/>
-      <w:r>
-        <w:rPr>
-          <w:rFonts w:ascii="Times New Roman" w:hAnsi="Times New Roman" w:cs="Times New Roman"/>
-          <w:sz w:val="24"/>
-          <w:szCs w:val="24"/>
-          <w:lang w:val="en-US"/>
-        </w:rPr>
-        <w:t>ln_dorm_price</w:t>
-      </w:r>
-      <w:proofErr w:type="spellEnd"/>
-      <w:r>
-        <w:rPr>
-          <w:rFonts w:ascii="Times New Roman" w:hAnsi="Times New Roman" w:cs="Times New Roman"/>
-          <w:sz w:val="24"/>
-          <w:szCs w:val="24"/>
-          <w:lang w:val="en-US"/>
-        </w:rPr>
-        <w:t xml:space="preserve"> represents the log transformation of dorm prices. </w:t>
-      </w:r>
-      <w:r>
-        <w:rPr>
-          <w:rFonts w:ascii="Times New Roman" w:hAnsi="Times New Roman" w:cs="Times New Roman"/>
-          <w:sz w:val="24"/>
-          <w:szCs w:val="24"/>
-          <w:lang w:val="en-US"/>
-        </w:rPr>
-        <w:t xml:space="preserve">An OLS model with an interaction model was conducted. </w:t>
-      </w:r>
-    </w:p>
-    <w:p>
-      <w:pPr>
-        <w:rPr>
-          <w:rFonts w:ascii="Times New Roman" w:hAnsi="Times New Roman" w:cs="Times New Roman"/>
-          <w:sz w:val="24"/>
-          <w:szCs w:val="24"/>
-          <w:lang w:val="en-US"/>
-        </w:rPr>
-      </w:pPr>
-      <w:r>
-        <w:rPr>
-          <w:rFonts w:ascii="Times New Roman" w:hAnsi="Times New Roman" w:cs="Times New Roman"/>
-          <w:sz w:val="24"/>
-          <w:szCs w:val="24"/>
-          <w:lang w:val="en-US"/>
-        </w:rPr>
-        <w:t xml:space="preserve">The following will be the explanatory variables for each model to see if any have an association between the prices of dorms or private rooms: </w:t>
-      </w:r>
-    </w:p>
-    <w:p>
-      <w:pPr>
-        <w:ind w:left="720"/>
-        <w:rPr>
-          <w:rFonts w:ascii="Times New Roman" w:hAnsi="Times New Roman" w:cs="Times New Roman"/>
-          <w:sz w:val="24"/>
-          <w:szCs w:val="24"/>
-          <w:lang w:val="en-US"/>
-        </w:rPr>
-      </w:pPr>
-      <w:r>
-        <w:rPr>
-          <w:rFonts w:ascii="Times New Roman" w:hAnsi="Times New Roman" w:cs="Times New Roman"/>
-          <w:sz w:val="24"/>
-          <w:szCs w:val="24"/>
-          <w:lang w:val="en-US"/>
-        </w:rPr>
-        <w:t>- `</w:t>
-      </w:r>
-      <w:r>
-        <w:rPr>
-          <w:rFonts w:ascii="Times New Roman" w:hAnsi="Times New Roman" w:cs="Times New Roman"/>
-          <w:sz w:val="24"/>
-          <w:szCs w:val="24"/>
-          <w:lang w:val="en-US"/>
-        </w:rPr>
-        <w:t>Weekend`: binary variable that is 1 if the price was collected from a Friday, Saturday, or Sunday</w:t>
-      </w:r>
-    </w:p>
-    <w:p>
-      <w:pPr>
-        <w:ind w:left="720"/>
-        <w:rPr>
-          <w:rFonts w:ascii="Times New Roman" w:hAnsi="Times New Roman" w:cs="Times New Roman"/>
-          <w:sz w:val="24"/>
-          <w:szCs w:val="24"/>
-          <w:lang w:val="en-US"/>
-        </w:rPr>
-      </w:pPr>
-      <w:r>
-        <w:rPr>
-          <w:rFonts w:ascii="Times New Roman" w:hAnsi="Times New Roman" w:cs="Times New Roman"/>
-          <w:sz w:val="24"/>
-          <w:szCs w:val="24"/>
-          <w:lang w:val="en-US"/>
-        </w:rPr>
-        <w:t>- `rating`: the overall rating of a hostel</w:t>
-      </w:r>
-    </w:p>
-    <w:p>
-      <w:pPr>
-        <w:ind w:left="720"/>
-        <w:rPr>
-          <w:rFonts w:ascii="Times New Roman" w:hAnsi="Times New Roman" w:cs="Times New Roman"/>
-          <w:sz w:val="24"/>
-          <w:szCs w:val="24"/>
-          <w:lang w:val="en-US"/>
-        </w:rPr>
-      </w:pPr>
-      <w:r>
-        <w:rPr>
-          <w:rFonts w:ascii="Times New Roman" w:hAnsi="Times New Roman" w:cs="Times New Roman"/>
-          <w:sz w:val="24"/>
-          <w:szCs w:val="24"/>
-          <w:lang w:val="en-US"/>
-        </w:rPr>
-        <w:lastRenderedPageBreak/>
-        <w:t>- `</w:t>
-      </w:r>
-      <w:proofErr w:type="spellStart"/>
-      <w:r>
-        <w:rPr>
-          <w:rFonts w:ascii="Times New Roman" w:hAnsi="Times New Roman" w:cs="Times New Roman"/>
-          <w:sz w:val="24"/>
-          <w:szCs w:val="24"/>
-          <w:lang w:val="en-US"/>
-        </w:rPr>
-        <w:t>rating_descript_num</w:t>
-      </w:r>
-      <w:proofErr w:type="spellEnd"/>
-      <w:r>
-        <w:rPr>
-          <w:rFonts w:ascii="Times New Roman" w:hAnsi="Times New Roman" w:cs="Times New Roman"/>
-          <w:sz w:val="24"/>
-          <w:szCs w:val="24"/>
-          <w:lang w:val="en-US"/>
-        </w:rPr>
-        <w:t>`: an originally qualitative variable that ranked hostels as Good (1), Very Good (2), Fabulous (3), and Superb (4)</w:t>
-      </w:r>
-    </w:p>
-    <w:p>
-      <w:pPr>
-        <w:ind w:left="720"/>
-        <w:rPr>
-          <w:rFonts w:ascii="Times New Roman" w:hAnsi="Times New Roman" w:cs="Times New Roman"/>
-          <w:sz w:val="24"/>
-          <w:szCs w:val="24"/>
-          <w:lang w:val="en-US"/>
-        </w:rPr>
-      </w:pPr>
-      <w:r>
-        <w:rPr>
-          <w:rFonts w:ascii="Times New Roman" w:hAnsi="Times New Roman" w:cs="Times New Roman"/>
-          <w:sz w:val="24"/>
-          <w:szCs w:val="24"/>
-          <w:lang w:val="en-US"/>
-        </w:rPr>
-        <w:t>- `</w:t>
-      </w:r>
-      <w:proofErr w:type="spellStart"/>
-      <w:r>
-        <w:rPr>
-          <w:rFonts w:ascii="Times New Roman" w:hAnsi="Times New Roman" w:cs="Times New Roman"/>
-          <w:sz w:val="24"/>
-          <w:szCs w:val="24"/>
-          <w:lang w:val="en-US"/>
-        </w:rPr>
-        <w:t>combined_hostel_scores</w:t>
-      </w:r>
-      <w:proofErr w:type="spellEnd"/>
-      <w:r>
-        <w:rPr>
-          <w:rFonts w:ascii="Times New Roman" w:hAnsi="Times New Roman" w:cs="Times New Roman"/>
-          <w:sz w:val="24"/>
-          <w:szCs w:val="24"/>
-          <w:lang w:val="en-US"/>
-        </w:rPr>
-        <w:t>`: merged by the mean of all individual hostel scores</w:t>
-      </w:r>
-    </w:p>
-    <w:p>
-      <w:pPr>
-        <w:ind w:left="720"/>
-        <w:rPr>
-          <w:rFonts w:ascii="Times New Roman" w:hAnsi="Times New Roman" w:cs="Times New Roman"/>
-          <w:sz w:val="24"/>
-          <w:szCs w:val="24"/>
-          <w:lang w:val="en-US"/>
-        </w:rPr>
-      </w:pPr>
-      <w:r>
-        <w:rPr>
-          <w:rFonts w:ascii="Times New Roman" w:hAnsi="Times New Roman" w:cs="Times New Roman"/>
-          <w:sz w:val="24"/>
-          <w:szCs w:val="24"/>
-          <w:lang w:val="en-US"/>
-        </w:rPr>
-        <w:t>- `</w:t>
-      </w:r>
-      <w:proofErr w:type="spellStart"/>
-      <w:r>
-        <w:rPr>
-          <w:rFonts w:ascii="Times New Roman" w:hAnsi="Times New Roman" w:cs="Times New Roman"/>
-          <w:sz w:val="24"/>
-          <w:szCs w:val="24"/>
-          <w:lang w:val="en-US"/>
-        </w:rPr>
-        <w:t>combined_city_ratings</w:t>
-      </w:r>
-      <w:proofErr w:type="spellEnd"/>
-      <w:r>
-        <w:rPr>
-          <w:rFonts w:ascii="Times New Roman" w:hAnsi="Times New Roman" w:cs="Times New Roman"/>
-          <w:sz w:val="24"/>
-          <w:szCs w:val="24"/>
-          <w:lang w:val="en-US"/>
-        </w:rPr>
-        <w:t>`: merged by the mean of all individual city scores</w:t>
-      </w:r>
-    </w:p>
-    <w:p>
-      <w:pPr>
-        <w:ind w:left="720"/>
-        <w:rPr>
-          <w:rFonts w:ascii="Times New Roman" w:hAnsi="Times New Roman" w:cs="Times New Roman"/>
-          <w:sz w:val="24"/>
-          <w:szCs w:val="24"/>
-          <w:lang w:val="en-US"/>
-        </w:rPr>
-      </w:pPr>
-      <w:r>
-        <w:rPr>
-          <w:rFonts w:ascii="Times New Roman" w:hAnsi="Times New Roman" w:cs="Times New Roman"/>
-          <w:sz w:val="24"/>
-          <w:szCs w:val="24"/>
-          <w:lang w:val="en-US"/>
-        </w:rPr>
-        <w:t>- `distance`: distance from the city center</w:t>
-      </w:r>
-    </w:p>
-    <w:p>
-      <w:pPr>
-        <w:rPr>
-          <w:rFonts w:ascii="Times New Roman" w:hAnsi="Times New Roman" w:cs="Times New Roman"/>
-          <w:sz w:val="24"/>
-          <w:szCs w:val="24"/>
-          <w:lang w:val="en-US"/>
-        </w:rPr>
-      </w:pPr>
-      <w:r>
-        <w:rPr>
-          <w:rFonts w:ascii="Times New Roman" w:hAnsi="Times New Roman" w:cs="Times New Roman"/>
-          <w:sz w:val="24"/>
-          <w:szCs w:val="24"/>
-          <w:lang w:val="en-US"/>
-        </w:rPr>
-        <w:t>Post cleaning and after all null values were dropped for the private rooms</w:t>
-      </w:r>
-      <w:r>
-        <w:rPr>
-          <w:rFonts w:ascii="Times New Roman" w:hAnsi="Times New Roman" w:cs="Times New Roman"/>
-          <w:sz w:val="24"/>
-          <w:szCs w:val="24"/>
-          <w:lang w:val="en-US"/>
-        </w:rPr>
-        <w:t xml:space="preserve"> prices</w:t>
-      </w:r>
-      <w:r>
-        <w:rPr>
-          <w:rFonts w:ascii="Times New Roman" w:hAnsi="Times New Roman" w:cs="Times New Roman"/>
-          <w:sz w:val="24"/>
-          <w:szCs w:val="24"/>
-          <w:lang w:val="en-US"/>
-        </w:rPr>
-        <w:t xml:space="preserve"> </w:t>
-      </w:r>
       <w:r>
         <w:rPr>
           <w:rFonts w:ascii="Times New Roman" w:hAnsi="Times New Roman" w:cs="Times New Roman"/>
@@ -2945,71 +3045,26 @@
           <w:szCs w:val="24"/>
           <w:lang w:val="en-US"/>
         </w:rPr>
-        <w:t xml:space="preserve"> </w:t>
-      </w:r>
-      <w:r>
-        <w:rPr>
-          <w:rFonts w:ascii="Times New Roman" w:hAnsi="Times New Roman" w:cs="Times New Roman"/>
-          <w:sz w:val="24"/>
-          <w:szCs w:val="24"/>
-          <w:lang w:val="en-US"/>
-        </w:rPr>
-        <w:t xml:space="preserve">filtered to top five cities by </w:t>
-      </w:r>
-      <w:r>
-        <w:rPr>
-          <w:rFonts w:ascii="Times New Roman" w:hAnsi="Times New Roman" w:cs="Times New Roman"/>
-          <w:sz w:val="24"/>
-          <w:szCs w:val="24"/>
-          <w:lang w:val="en-US"/>
-        </w:rPr>
-        <w:t>unique hostel count:</w:t>
-      </w:r>
-      <w:r>
-        <w:rPr>
-          <w:rFonts w:ascii="Times New Roman" w:hAnsi="Times New Roman" w:cs="Times New Roman"/>
-          <w:sz w:val="24"/>
-          <w:szCs w:val="24"/>
-          <w:lang w:val="en-US"/>
-        </w:rPr>
-        <w:t xml:space="preserve"> n = 3711</w:t>
-      </w:r>
-    </w:p>
-    <w:p>
-      <w:pPr>
-        <w:rPr>
-          <w:rFonts w:ascii="Times New Roman" w:hAnsi="Times New Roman" w:cs="Times New Roman"/>
-          <w:sz w:val="24"/>
-          <w:szCs w:val="24"/>
-          <w:lang w:val="en-US"/>
-        </w:rPr>
-      </w:pPr>
-      <w:r>
-        <w:rPr>
-          <w:rFonts w:ascii="Times New Roman" w:hAnsi="Times New Roman" w:cs="Times New Roman"/>
-          <w:sz w:val="24"/>
-          <w:szCs w:val="24"/>
-          <w:lang w:val="en-US"/>
-        </w:rPr>
-        <w:t xml:space="preserve">Post cleaning and after all null values were dropped for the </w:t>
-      </w:r>
-      <w:r>
-        <w:rPr>
-          <w:rFonts w:ascii="Times New Roman" w:hAnsi="Times New Roman" w:cs="Times New Roman"/>
-          <w:sz w:val="24"/>
-          <w:szCs w:val="24"/>
-          <w:lang w:val="en-US"/>
-        </w:rPr>
-        <w:t>dorm prices</w:t>
-      </w:r>
-      <w:r>
-        <w:rPr>
-          <w:rFonts w:ascii="Times New Roman" w:hAnsi="Times New Roman" w:cs="Times New Roman"/>
-          <w:sz w:val="24"/>
-          <w:szCs w:val="24"/>
-          <w:lang w:val="en-US"/>
-        </w:rPr>
-        <w:t xml:space="preserve"> data frame and filtered to top five cities by unique hostel count: </w:t>
+        <w:t xml:space="preserve"> filtered to top five cities by unique hostel count: n = 3711</w:t>
+      </w:r>
+    </w:p>
+    <w:p>
+      <w:pPr>
+        <w:rPr>
+          <w:rFonts w:ascii="Times New Roman" w:hAnsi="Times New Roman" w:cs="Times New Roman"/>
+          <w:sz w:val="24"/>
+          <w:szCs w:val="24"/>
+          <w:lang w:val="en-US"/>
+        </w:rPr>
+      </w:pPr>
+      <w:r>
+        <w:rPr>
+          <w:rFonts w:ascii="Times New Roman" w:hAnsi="Times New Roman" w:cs="Times New Roman"/>
+          <w:sz w:val="24"/>
+          <w:szCs w:val="24"/>
+          <w:lang w:val="en-US"/>
+        </w:rPr>
+        <w:t xml:space="preserve">Post cleaning and after all null values were dropped for the dorm prices data frame and filtered to top five cities by unique hostel count: </w:t>
       </w:r>
       <w:r>
         <w:rPr>
@@ -3040,6 +3095,15 @@
           <w:lang w:val="en-US"/>
         </w:rPr>
       </w:pPr>
+      <w:r>
+        <w:rPr>
+          <w:rFonts w:ascii="Times New Roman" w:hAnsi="Times New Roman" w:cs="Times New Roman"/>
+          <w:sz w:val="32"/>
+          <w:szCs w:val="32"/>
+          <w:lang w:val="en-US"/>
+        </w:rPr>
+        <w:t xml:space="preserve">6.1 </w:t>
+      </w:r>
       <w:r>
         <w:rPr>
           <w:rFonts w:ascii="Times New Roman" w:hAnsi="Times New Roman" w:cs="Times New Roman"/>
@@ -3081,10 +3145,12 @@
       <w:r>
         <w:rPr>
           <w:rFonts w:ascii="Times New Roman" w:hAnsi="Times New Roman" w:cs="Times New Roman"/>
-          <w:sz w:val="24"/>
-          <w:szCs w:val="24"/>
-          <w:lang w:val="en-US"/>
-        </w:rPr>
+          <w:noProof/>
+          <w:sz w:val="24"/>
+          <w:szCs w:val="24"/>
+          <w:lang w:val="en-US"/>
+        </w:rPr>
+        <w:lastRenderedPageBreak/>
         <w:drawing>
           <wp:inline distT="0" distB="0" distL="0" distR="0" wp14:anchorId="1C67DC4B" wp14:editId="33C8A375">
             <wp:extent cx="3761509" cy="4885334"/>
@@ -3101,7 +3167,7 @@
                     <pic:cNvPicPr/>
                   </pic:nvPicPr>
                   <pic:blipFill>
-                    <a:blip r:embed="rId11"/>
+                    <a:blip r:embed="rId13"/>
                     <a:stretch>
                       <a:fillRect/>
                     </a:stretch>
@@ -3144,20 +3210,19 @@
           <w:kern w:val="0"/>
           <w:sz w:val="24"/>
           <w:szCs w:val="24"/>
-          <w:lang w:val="en-AT" w:eastAsia="en-AT"/>
-          <w14:ligatures w14:val="none"/>
-        </w:rPr>
-      </w:pPr>
-      <w:r>
-        <w:rPr>
-          <w:rFonts w:ascii="Times New Roman" w:eastAsia="Times New Roman" w:hAnsi="Times New Roman" w:cs="Times New Roman"/>
-          <w:kern w:val="0"/>
-          <w:sz w:val="24"/>
-          <w:szCs w:val="24"/>
-          <w:lang w:val="en-AT" w:eastAsia="en-AT"/>
-          <w14:ligatures w14:val="none"/>
-        </w:rPr>
-        <w:lastRenderedPageBreak/>
+          <w:lang w:eastAsia="en-AT"/>
+          <w14:ligatures w14:val="none"/>
+        </w:rPr>
+      </w:pPr>
+      <w:r>
+        <w:rPr>
+          <w:rFonts w:ascii="Times New Roman" w:eastAsia="Times New Roman" w:hAnsi="Times New Roman" w:cs="Times New Roman"/>
+          <w:kern w:val="0"/>
+          <w:sz w:val="24"/>
+          <w:szCs w:val="24"/>
+          <w:lang w:eastAsia="en-AT"/>
+          <w14:ligatures w14:val="none"/>
+        </w:rPr>
         <w:t xml:space="preserve">Ratings were found to have a statistically significant negative </w:t>
       </w:r>
       <w:r>
@@ -3166,7 +3231,7 @@
           <w:kern w:val="0"/>
           <w:sz w:val="24"/>
           <w:szCs w:val="24"/>
-          <w:lang w:val="en-AT" w:eastAsia="en-AT"/>
+          <w:lang w:eastAsia="en-AT"/>
           <w14:ligatures w14:val="none"/>
         </w:rPr>
         <w:t>correlation</w:t>
@@ -3177,7 +3242,7 @@
           <w:kern w:val="0"/>
           <w:sz w:val="24"/>
           <w:szCs w:val="24"/>
-          <w:lang w:val="en-AT" w:eastAsia="en-AT"/>
+          <w:lang w:eastAsia="en-AT"/>
           <w14:ligatures w14:val="none"/>
         </w:rPr>
         <w:t xml:space="preserve"> with log prices of private rooms. This could be related to customers will rate a hostel higher when they pay lass for this hostel. </w:t>
@@ -3195,17 +3260,17 @@
           <w:kern w:val="0"/>
           <w:sz w:val="24"/>
           <w:szCs w:val="24"/>
-          <w:lang w:val="en-AT" w:eastAsia="en-AT"/>
-          <w14:ligatures w14:val="none"/>
-        </w:rPr>
-      </w:pPr>
-      <w:r>
-        <w:rPr>
-          <w:rFonts w:ascii="Times New Roman" w:eastAsia="Times New Roman" w:hAnsi="Times New Roman" w:cs="Times New Roman"/>
-          <w:kern w:val="0"/>
-          <w:sz w:val="24"/>
-          <w:szCs w:val="24"/>
-          <w:lang w:val="en-AT" w:eastAsia="en-AT"/>
+          <w:lang w:eastAsia="en-AT"/>
+          <w14:ligatures w14:val="none"/>
+        </w:rPr>
+      </w:pPr>
+      <w:r>
+        <w:rPr>
+          <w:rFonts w:ascii="Times New Roman" w:eastAsia="Times New Roman" w:hAnsi="Times New Roman" w:cs="Times New Roman"/>
+          <w:kern w:val="0"/>
+          <w:sz w:val="24"/>
+          <w:szCs w:val="24"/>
+          <w:lang w:eastAsia="en-AT"/>
           <w14:ligatures w14:val="none"/>
         </w:rPr>
         <w:t xml:space="preserve">Hostel Amenities Score was found to have a statistically significant positive </w:t>
@@ -3216,7 +3281,7 @@
           <w:kern w:val="0"/>
           <w:sz w:val="24"/>
           <w:szCs w:val="24"/>
-          <w:lang w:val="en-AT" w:eastAsia="en-AT"/>
+          <w:lang w:eastAsia="en-AT"/>
           <w14:ligatures w14:val="none"/>
         </w:rPr>
         <w:t>correlation</w:t>
@@ -3227,7 +3292,7 @@
           <w:kern w:val="0"/>
           <w:sz w:val="24"/>
           <w:szCs w:val="24"/>
-          <w:lang w:val="en-AT" w:eastAsia="en-AT"/>
+          <w:lang w:eastAsia="en-AT"/>
           <w14:ligatures w14:val="none"/>
         </w:rPr>
         <w:t xml:space="preserve"> with log prices of private rooms. The higher the aggregated hostel amenities scores </w:t>
@@ -3238,7 +3303,7 @@
           <w:kern w:val="0"/>
           <w:sz w:val="24"/>
           <w:szCs w:val="24"/>
-          <w:lang w:val="en-AT" w:eastAsia="en-AT"/>
+          <w:lang w:eastAsia="en-AT"/>
           <w14:ligatures w14:val="none"/>
         </w:rPr>
         <w:t>tend</w:t>
@@ -3249,7 +3314,7 @@
           <w:kern w:val="0"/>
           <w:sz w:val="24"/>
           <w:szCs w:val="24"/>
-          <w:lang w:val="en-AT" w:eastAsia="en-AT"/>
+          <w:lang w:eastAsia="en-AT"/>
           <w14:ligatures w14:val="none"/>
         </w:rPr>
         <w:t xml:space="preserve"> to be associated with higher prices. This may be </w:t>
@@ -3260,7 +3325,7 @@
           <w:kern w:val="0"/>
           <w:sz w:val="24"/>
           <w:szCs w:val="24"/>
-          <w:lang w:val="en-AT" w:eastAsia="en-AT"/>
+          <w:lang w:eastAsia="en-AT"/>
           <w14:ligatures w14:val="none"/>
         </w:rPr>
         <w:t>because</w:t>
@@ -3271,7 +3336,7 @@
           <w:kern w:val="0"/>
           <w:sz w:val="24"/>
           <w:szCs w:val="24"/>
-          <w:lang w:val="en-AT" w:eastAsia="en-AT"/>
+          <w:lang w:eastAsia="en-AT"/>
           <w14:ligatures w14:val="none"/>
         </w:rPr>
         <w:t xml:space="preserve"> the more a hostel puts into the actual hostel itself, the more expensive the cost will be.</w:t>
@@ -3289,17 +3354,17 @@
           <w:kern w:val="0"/>
           <w:sz w:val="24"/>
           <w:szCs w:val="24"/>
-          <w:lang w:val="en-AT" w:eastAsia="en-AT"/>
-          <w14:ligatures w14:val="none"/>
-        </w:rPr>
-      </w:pPr>
-      <w:r>
-        <w:rPr>
-          <w:rFonts w:ascii="Times New Roman" w:eastAsia="Times New Roman" w:hAnsi="Times New Roman" w:cs="Times New Roman"/>
-          <w:kern w:val="0"/>
-          <w:sz w:val="24"/>
-          <w:szCs w:val="24"/>
-          <w:lang w:val="en-AT" w:eastAsia="en-AT"/>
+          <w:lang w:eastAsia="en-AT"/>
+          <w14:ligatures w14:val="none"/>
+        </w:rPr>
+      </w:pPr>
+      <w:r>
+        <w:rPr>
+          <w:rFonts w:ascii="Times New Roman" w:eastAsia="Times New Roman" w:hAnsi="Times New Roman" w:cs="Times New Roman"/>
+          <w:kern w:val="0"/>
+          <w:sz w:val="24"/>
+          <w:szCs w:val="24"/>
+          <w:lang w:eastAsia="en-AT"/>
           <w14:ligatures w14:val="none"/>
         </w:rPr>
         <w:t xml:space="preserve">City Amenities Score were found to have a statistically significant negative </w:t>
@@ -3310,7 +3375,7 @@
           <w:kern w:val="0"/>
           <w:sz w:val="24"/>
           <w:szCs w:val="24"/>
-          <w:lang w:val="en-AT" w:eastAsia="en-AT"/>
+          <w:lang w:eastAsia="en-AT"/>
           <w14:ligatures w14:val="none"/>
         </w:rPr>
         <w:t>correlation</w:t>
@@ -3321,7 +3386,7 @@
           <w:kern w:val="0"/>
           <w:sz w:val="24"/>
           <w:szCs w:val="24"/>
-          <w:lang w:val="en-AT" w:eastAsia="en-AT"/>
+          <w:lang w:eastAsia="en-AT"/>
           <w14:ligatures w14:val="none"/>
         </w:rPr>
         <w:t xml:space="preserve"> with log prices of private rooms. This could be related to the fact that individuals enjoy a city more when they paid less for their hostel, since they feel more comfortable spending money on activities in the city. </w:t>
@@ -3339,17 +3404,17 @@
           <w:kern w:val="0"/>
           <w:sz w:val="24"/>
           <w:szCs w:val="24"/>
-          <w:lang w:val="en-AT" w:eastAsia="en-AT"/>
-          <w14:ligatures w14:val="none"/>
-        </w:rPr>
-      </w:pPr>
-      <w:r>
-        <w:rPr>
-          <w:rFonts w:ascii="Times New Roman" w:eastAsia="Times New Roman" w:hAnsi="Times New Roman" w:cs="Times New Roman"/>
-          <w:kern w:val="0"/>
-          <w:sz w:val="24"/>
-          <w:szCs w:val="24"/>
-          <w:lang w:val="en-AT" w:eastAsia="en-AT"/>
+          <w:lang w:eastAsia="en-AT"/>
+          <w14:ligatures w14:val="none"/>
+        </w:rPr>
+      </w:pPr>
+      <w:r>
+        <w:rPr>
+          <w:rFonts w:ascii="Times New Roman" w:eastAsia="Times New Roman" w:hAnsi="Times New Roman" w:cs="Times New Roman"/>
+          <w:kern w:val="0"/>
+          <w:sz w:val="24"/>
+          <w:szCs w:val="24"/>
+          <w:lang w:eastAsia="en-AT"/>
           <w14:ligatures w14:val="none"/>
         </w:rPr>
         <w:t>Weekends were found to have a statistically significant positive correlation with log prices of private rooms. This could be related to partying on the weekends, or a higher demand in rooms on the weekends.</w:t>
@@ -3384,28 +3449,7 @@
           <w:rFonts w:ascii="Times New Roman" w:hAnsi="Times New Roman" w:cs="Times New Roman"/>
           <w:lang w:val="en-US"/>
         </w:rPr>
-        <w:t xml:space="preserve">Regression </w:t>
-      </w:r>
-      <w:r>
-        <w:rPr>
-          <w:rFonts w:ascii="Times New Roman" w:hAnsi="Times New Roman" w:cs="Times New Roman"/>
-          <w:lang w:val="en-US"/>
-        </w:rPr>
-        <w:t>2</w:t>
-      </w:r>
-      <w:r>
-        <w:rPr>
-          <w:rFonts w:ascii="Times New Roman" w:hAnsi="Times New Roman" w:cs="Times New Roman"/>
-          <w:lang w:val="en-US"/>
-        </w:rPr>
-        <w:t>: Private room prices with</w:t>
-      </w:r>
-      <w:r>
-        <w:rPr>
-          <w:rFonts w:ascii="Times New Roman" w:hAnsi="Times New Roman" w:cs="Times New Roman"/>
-          <w:lang w:val="en-US"/>
-        </w:rPr>
-        <w:t>: weekend, weekday, and interaction</w:t>
+        <w:t>Regression 2: Private room prices with: weekend, weekday, and interaction</w:t>
       </w:r>
     </w:p>
     <w:p>
@@ -3415,16 +3459,16 @@
           <w:rFonts w:ascii="Times New Roman" w:hAnsi="Times New Roman" w:cs="Times New Roman"/>
           <w:sz w:val="24"/>
           <w:szCs w:val="24"/>
-          <w:lang w:val="en-AT"/>
-        </w:rPr>
-      </w:pPr>
-      <w:r>
-        <w:rPr>
-          <w:rFonts w:ascii="Times New Roman" w:hAnsi="Times New Roman" w:cs="Times New Roman"/>
-          <w:sz w:val="24"/>
-          <w:szCs w:val="24"/>
-          <w:lang w:val="en-AT"/>
-        </w:rPr>
+        </w:rPr>
+      </w:pPr>
+      <w:r>
+        <w:rPr>
+          <w:rFonts w:ascii="Times New Roman" w:hAnsi="Times New Roman" w:cs="Times New Roman"/>
+          <w:noProof/>
+          <w:sz w:val="24"/>
+          <w:szCs w:val="24"/>
+        </w:rPr>
+        <w:lastRenderedPageBreak/>
         <w:drawing>
           <wp:inline distT="0" distB="0" distL="0" distR="0" wp14:anchorId="73CF1A45" wp14:editId="09542D52">
             <wp:extent cx="4052455" cy="3814074"/>
@@ -3441,7 +3485,7 @@
                     <pic:cNvPicPr/>
                   </pic:nvPicPr>
                   <pic:blipFill>
-                    <a:blip r:embed="rId12"/>
+                    <a:blip r:embed="rId14"/>
                     <a:stretch>
                       <a:fillRect/>
                     </a:stretch>
@@ -3470,17 +3514,17 @@
           <w:kern w:val="0"/>
           <w:sz w:val="24"/>
           <w:szCs w:val="24"/>
-          <w:lang w:val="en-AT" w:eastAsia="en-AT"/>
-          <w14:ligatures w14:val="none"/>
-        </w:rPr>
-      </w:pPr>
-      <w:r>
-        <w:rPr>
-          <w:rFonts w:ascii="Times New Roman" w:eastAsia="Times New Roman" w:hAnsi="Times New Roman" w:cs="Times New Roman"/>
-          <w:kern w:val="0"/>
-          <w:sz w:val="24"/>
-          <w:szCs w:val="24"/>
-          <w:lang w:val="en-AT" w:eastAsia="en-AT"/>
+          <w:lang w:eastAsia="en-AT"/>
+          <w14:ligatures w14:val="none"/>
+        </w:rPr>
+      </w:pPr>
+      <w:r>
+        <w:rPr>
+          <w:rFonts w:ascii="Times New Roman" w:eastAsia="Times New Roman" w:hAnsi="Times New Roman" w:cs="Times New Roman"/>
+          <w:kern w:val="0"/>
+          <w:sz w:val="24"/>
+          <w:szCs w:val="24"/>
+          <w:lang w:eastAsia="en-AT"/>
           <w14:ligatures w14:val="none"/>
         </w:rPr>
         <w:t xml:space="preserve">Let's take a closer look at the weekends and weekdays. This regression table looks at them individually, and then incorporates the rating descriptor. </w:t>
@@ -3498,17 +3542,17 @@
           <w:kern w:val="0"/>
           <w:sz w:val="24"/>
           <w:szCs w:val="24"/>
-          <w:lang w:val="en-AT" w:eastAsia="en-AT"/>
-          <w14:ligatures w14:val="none"/>
-        </w:rPr>
-      </w:pPr>
-      <w:r>
-        <w:rPr>
-          <w:rFonts w:ascii="Times New Roman" w:eastAsia="Times New Roman" w:hAnsi="Times New Roman" w:cs="Times New Roman"/>
-          <w:kern w:val="0"/>
-          <w:sz w:val="24"/>
-          <w:szCs w:val="24"/>
-          <w:lang w:val="en-AT" w:eastAsia="en-AT"/>
+          <w:lang w:eastAsia="en-AT"/>
+          <w14:ligatures w14:val="none"/>
+        </w:rPr>
+      </w:pPr>
+      <w:r>
+        <w:rPr>
+          <w:rFonts w:ascii="Times New Roman" w:eastAsia="Times New Roman" w:hAnsi="Times New Roman" w:cs="Times New Roman"/>
+          <w:kern w:val="0"/>
+          <w:sz w:val="24"/>
+          <w:szCs w:val="24"/>
+          <w:lang w:eastAsia="en-AT"/>
           <w14:ligatures w14:val="none"/>
         </w:rPr>
         <w:t xml:space="preserve">Unconditionally, weekend private room prices are higher than weekday private room prices. This is statistically significant at the 1% threshold. This suggests that there is a significant in prices over the weekends compared to weekdays. </w:t>
@@ -3526,40 +3570,28 @@
           <w:kern w:val="0"/>
           <w:sz w:val="24"/>
           <w:szCs w:val="24"/>
-          <w:lang w:val="en-AT" w:eastAsia="en-AT"/>
-          <w14:ligatures w14:val="none"/>
-        </w:rPr>
-      </w:pPr>
-      <w:r>
-        <w:rPr>
-          <w:rFonts w:ascii="Times New Roman" w:eastAsia="Times New Roman" w:hAnsi="Times New Roman" w:cs="Times New Roman"/>
-          <w:kern w:val="0"/>
-          <w:sz w:val="24"/>
-          <w:szCs w:val="24"/>
-          <w:lang w:val="en-AT" w:eastAsia="en-AT"/>
-          <w14:ligatures w14:val="none"/>
-        </w:rPr>
-        <w:t xml:space="preserve">Rating Descriptors were found to have a statistically significant positive correlation on weekday private room prices. When interacted with weekends, these descriptors no </w:t>
-      </w:r>
-      <w:r>
-        <w:rPr>
-          <w:rFonts w:ascii="Times New Roman" w:eastAsia="Times New Roman" w:hAnsi="Times New Roman" w:cs="Times New Roman"/>
-          <w:kern w:val="0"/>
-          <w:sz w:val="24"/>
-          <w:szCs w:val="24"/>
-          <w:lang w:val="en-AT" w:eastAsia="en-AT"/>
-          <w14:ligatures w14:val="none"/>
-        </w:rPr>
-        <w:lastRenderedPageBreak/>
-        <w:t xml:space="preserve">longer have any correlation with prices. This would imply that there is a positive association between prices and rating </w:t>
-      </w:r>
-      <w:r>
-        <w:rPr>
-          <w:rFonts w:ascii="Times New Roman" w:eastAsia="Times New Roman" w:hAnsi="Times New Roman" w:cs="Times New Roman"/>
-          <w:kern w:val="0"/>
-          <w:sz w:val="24"/>
-          <w:szCs w:val="24"/>
-          <w:lang w:val="en-AT" w:eastAsia="en-AT"/>
+          <w:lang w:eastAsia="en-AT"/>
+          <w14:ligatures w14:val="none"/>
+        </w:rPr>
+      </w:pPr>
+      <w:r>
+        <w:rPr>
+          <w:rFonts w:ascii="Times New Roman" w:eastAsia="Times New Roman" w:hAnsi="Times New Roman" w:cs="Times New Roman"/>
+          <w:kern w:val="0"/>
+          <w:sz w:val="24"/>
+          <w:szCs w:val="24"/>
+          <w:lang w:eastAsia="en-AT"/>
+          <w14:ligatures w14:val="none"/>
+        </w:rPr>
+        <w:t xml:space="preserve">Rating Descriptors were found to have a statistically significant positive correlation on weekday private room prices. When interacted with weekends, these descriptors no longer have any correlation with prices. This would imply that there is a positive association between prices and rating </w:t>
+      </w:r>
+      <w:r>
+        <w:rPr>
+          <w:rFonts w:ascii="Times New Roman" w:eastAsia="Times New Roman" w:hAnsi="Times New Roman" w:cs="Times New Roman"/>
+          <w:kern w:val="0"/>
+          <w:sz w:val="24"/>
+          <w:szCs w:val="24"/>
+          <w:lang w:eastAsia="en-AT"/>
           <w14:ligatures w14:val="none"/>
         </w:rPr>
         <w:t>descriptors</w:t>
@@ -3570,7 +3602,7 @@
           <w:kern w:val="0"/>
           <w:sz w:val="24"/>
           <w:szCs w:val="24"/>
-          <w:lang w:val="en-AT" w:eastAsia="en-AT"/>
+          <w:lang w:eastAsia="en-AT"/>
           <w14:ligatures w14:val="none"/>
         </w:rPr>
         <w:t>.</w:t>
@@ -3584,7 +3616,7 @@
           <w:kern w:val="0"/>
           <w:sz w:val="24"/>
           <w:szCs w:val="24"/>
-          <w:lang w:val="en-AT" w:eastAsia="en-AT"/>
+          <w:lang w:eastAsia="en-AT"/>
           <w14:ligatures w14:val="none"/>
         </w:rPr>
       </w:pPr>
@@ -3613,6 +3645,17 @@
           <w:lang w:val="en-US" w:eastAsia="en-AT"/>
           <w14:ligatures w14:val="none"/>
         </w:rPr>
+        <w:t xml:space="preserve">6.2 </w:t>
+      </w:r>
+      <w:r>
+        <w:rPr>
+          <w:rFonts w:ascii="Times New Roman" w:eastAsia="Times New Roman" w:hAnsi="Times New Roman" w:cs="Times New Roman"/>
+          <w:kern w:val="0"/>
+          <w:sz w:val="28"/>
+          <w:szCs w:val="28"/>
+          <w:lang w:val="en-US" w:eastAsia="en-AT"/>
+          <w14:ligatures w14:val="none"/>
+        </w:rPr>
         <w:t>Regression Analysis on Dorm Prices</w:t>
       </w:r>
     </w:p>
@@ -3640,14 +3683,7 @@
           <w:rFonts w:ascii="Times New Roman" w:hAnsi="Times New Roman" w:cs="Times New Roman"/>
           <w:lang w:val="en-US"/>
         </w:rPr>
-        <w:t>Dorm</w:t>
-      </w:r>
-      <w:r>
-        <w:rPr>
-          <w:rFonts w:ascii="Times New Roman" w:hAnsi="Times New Roman" w:cs="Times New Roman"/>
-          <w:lang w:val="en-US"/>
-        </w:rPr>
-        <w:t xml:space="preserve"> prices with: ratings, rating descriptors, hostel amenities, city amenities, distance from the center, and weekend binary variable. </w:t>
+        <w:t xml:space="preserve">Dorm prices with: ratings, rating descriptors, hostel amenities, city amenities, distance from the center, and weekend binary variable. </w:t>
       </w:r>
     </w:p>
     <w:p>
@@ -3666,12 +3702,14 @@
       <w:r>
         <w:rPr>
           <w:rFonts w:ascii="Times New Roman" w:eastAsia="Times New Roman" w:hAnsi="Times New Roman" w:cs="Times New Roman"/>
+          <w:noProof/>
           <w:kern w:val="0"/>
           <w:sz w:val="24"/>
           <w:szCs w:val="24"/>
           <w:lang w:val="en-US" w:eastAsia="en-AT"/>
           <w14:ligatures w14:val="none"/>
         </w:rPr>
+        <w:lastRenderedPageBreak/>
         <w:drawing>
           <wp:inline distT="0" distB="0" distL="0" distR="0" wp14:anchorId="3E019926" wp14:editId="4E66BF77">
             <wp:extent cx="4114800" cy="5271201"/>
@@ -3688,7 +3726,7 @@
                     <pic:cNvPicPr/>
                   </pic:nvPicPr>
                   <pic:blipFill>
-                    <a:blip r:embed="rId13"/>
+                    <a:blip r:embed="rId15"/>
                     <a:stretch>
                       <a:fillRect/>
                     </a:stretch>
@@ -3721,17 +3759,17 @@
           <w:kern w:val="0"/>
           <w:sz w:val="24"/>
           <w:szCs w:val="24"/>
-          <w:lang w:val="en-AT" w:eastAsia="en-AT"/>
-          <w14:ligatures w14:val="none"/>
-        </w:rPr>
-      </w:pPr>
-      <w:r>
-        <w:rPr>
-          <w:rFonts w:ascii="Times New Roman" w:eastAsia="Times New Roman" w:hAnsi="Times New Roman" w:cs="Times New Roman"/>
-          <w:kern w:val="0"/>
-          <w:sz w:val="24"/>
-          <w:szCs w:val="24"/>
-          <w:lang w:val="en-AT" w:eastAsia="en-AT"/>
+          <w:lang w:eastAsia="en-AT"/>
+          <w14:ligatures w14:val="none"/>
+        </w:rPr>
+      </w:pPr>
+      <w:r>
+        <w:rPr>
+          <w:rFonts w:ascii="Times New Roman" w:eastAsia="Times New Roman" w:hAnsi="Times New Roman" w:cs="Times New Roman"/>
+          <w:kern w:val="0"/>
+          <w:sz w:val="24"/>
+          <w:szCs w:val="24"/>
+          <w:lang w:eastAsia="en-AT"/>
           <w14:ligatures w14:val="none"/>
         </w:rPr>
         <w:t xml:space="preserve">Ratings were found to have a statistically significant negative </w:t>
@@ -3742,7 +3780,7 @@
           <w:kern w:val="0"/>
           <w:sz w:val="24"/>
           <w:szCs w:val="24"/>
-          <w:lang w:val="en-AT" w:eastAsia="en-AT"/>
+          <w:lang w:eastAsia="en-AT"/>
           <w14:ligatures w14:val="none"/>
         </w:rPr>
         <w:t>correlation</w:t>
@@ -3753,7 +3791,7 @@
           <w:kern w:val="0"/>
           <w:sz w:val="24"/>
           <w:szCs w:val="24"/>
-          <w:lang w:val="en-AT" w:eastAsia="en-AT"/>
+          <w:lang w:eastAsia="en-AT"/>
           <w14:ligatures w14:val="none"/>
         </w:rPr>
         <w:t xml:space="preserve"> with log prices of dorms. This could be related to customers will rate a hostel higher when they pay lass for this hostel. </w:t>
@@ -3771,17 +3809,17 @@
           <w:kern w:val="0"/>
           <w:sz w:val="24"/>
           <w:szCs w:val="24"/>
-          <w:lang w:val="en-AT" w:eastAsia="en-AT"/>
-          <w14:ligatures w14:val="none"/>
-        </w:rPr>
-      </w:pPr>
-      <w:r>
-        <w:rPr>
-          <w:rFonts w:ascii="Times New Roman" w:eastAsia="Times New Roman" w:hAnsi="Times New Roman" w:cs="Times New Roman"/>
-          <w:kern w:val="0"/>
-          <w:sz w:val="24"/>
-          <w:szCs w:val="24"/>
-          <w:lang w:val="en-AT" w:eastAsia="en-AT"/>
+          <w:lang w:eastAsia="en-AT"/>
+          <w14:ligatures w14:val="none"/>
+        </w:rPr>
+      </w:pPr>
+      <w:r>
+        <w:rPr>
+          <w:rFonts w:ascii="Times New Roman" w:eastAsia="Times New Roman" w:hAnsi="Times New Roman" w:cs="Times New Roman"/>
+          <w:kern w:val="0"/>
+          <w:sz w:val="24"/>
+          <w:szCs w:val="24"/>
+          <w:lang w:eastAsia="en-AT"/>
           <w14:ligatures w14:val="none"/>
         </w:rPr>
         <w:t xml:space="preserve">Rating Descriptor (Good, Very Good, Fabulous, Superb) was found to have a statistically significant negative </w:t>
@@ -3792,7 +3830,7 @@
           <w:kern w:val="0"/>
           <w:sz w:val="24"/>
           <w:szCs w:val="24"/>
-          <w:lang w:val="en-AT" w:eastAsia="en-AT"/>
+          <w:lang w:eastAsia="en-AT"/>
           <w14:ligatures w14:val="none"/>
         </w:rPr>
         <w:t>correlation</w:t>
@@ -3803,7 +3841,7 @@
           <w:kern w:val="0"/>
           <w:sz w:val="24"/>
           <w:szCs w:val="24"/>
-          <w:lang w:val="en-AT" w:eastAsia="en-AT"/>
+          <w:lang w:eastAsia="en-AT"/>
           <w14:ligatures w14:val="none"/>
         </w:rPr>
         <w:t xml:space="preserve"> with log prices of private rooms. This could be due to the same reason as the ratings variable. </w:t>
@@ -3821,17 +3859,17 @@
           <w:kern w:val="0"/>
           <w:sz w:val="24"/>
           <w:szCs w:val="24"/>
-          <w:lang w:val="en-AT" w:eastAsia="en-AT"/>
-          <w14:ligatures w14:val="none"/>
-        </w:rPr>
-      </w:pPr>
-      <w:r>
-        <w:rPr>
-          <w:rFonts w:ascii="Times New Roman" w:eastAsia="Times New Roman" w:hAnsi="Times New Roman" w:cs="Times New Roman"/>
-          <w:kern w:val="0"/>
-          <w:sz w:val="24"/>
-          <w:szCs w:val="24"/>
-          <w:lang w:val="en-AT" w:eastAsia="en-AT"/>
+          <w:lang w:eastAsia="en-AT"/>
+          <w14:ligatures w14:val="none"/>
+        </w:rPr>
+      </w:pPr>
+      <w:r>
+        <w:rPr>
+          <w:rFonts w:ascii="Times New Roman" w:eastAsia="Times New Roman" w:hAnsi="Times New Roman" w:cs="Times New Roman"/>
+          <w:kern w:val="0"/>
+          <w:sz w:val="24"/>
+          <w:szCs w:val="24"/>
+          <w:lang w:eastAsia="en-AT"/>
           <w14:ligatures w14:val="none"/>
         </w:rPr>
         <w:t xml:space="preserve">Hostel Amenities Score was found to have a statistically significant positive </w:t>
@@ -3842,7 +3880,7 @@
           <w:kern w:val="0"/>
           <w:sz w:val="24"/>
           <w:szCs w:val="24"/>
-          <w:lang w:val="en-AT" w:eastAsia="en-AT"/>
+          <w:lang w:eastAsia="en-AT"/>
           <w14:ligatures w14:val="none"/>
         </w:rPr>
         <w:t>correlation</w:t>
@@ -3853,30 +3891,18 @@
           <w:kern w:val="0"/>
           <w:sz w:val="24"/>
           <w:szCs w:val="24"/>
-          <w:lang w:val="en-AT" w:eastAsia="en-AT"/>
-          <w14:ligatures w14:val="none"/>
-        </w:rPr>
-        <w:t xml:space="preserve"> with log prices of dorm room prices. The higher the aggregated hostel </w:t>
-      </w:r>
-      <w:r>
-        <w:rPr>
-          <w:rFonts w:ascii="Times New Roman" w:eastAsia="Times New Roman" w:hAnsi="Times New Roman" w:cs="Times New Roman"/>
-          <w:kern w:val="0"/>
-          <w:sz w:val="24"/>
-          <w:szCs w:val="24"/>
-          <w:lang w:val="en-AT" w:eastAsia="en-AT"/>
-          <w14:ligatures w14:val="none"/>
-        </w:rPr>
-        <w:lastRenderedPageBreak/>
-        <w:t xml:space="preserve">amenities scores </w:t>
-      </w:r>
-      <w:r>
-        <w:rPr>
-          <w:rFonts w:ascii="Times New Roman" w:eastAsia="Times New Roman" w:hAnsi="Times New Roman" w:cs="Times New Roman"/>
-          <w:kern w:val="0"/>
-          <w:sz w:val="24"/>
-          <w:szCs w:val="24"/>
-          <w:lang w:val="en-AT" w:eastAsia="en-AT"/>
+          <w:lang w:eastAsia="en-AT"/>
+          <w14:ligatures w14:val="none"/>
+        </w:rPr>
+        <w:t xml:space="preserve"> with log prices of dorm room prices. The higher the aggregated hostel amenities scores </w:t>
+      </w:r>
+      <w:r>
+        <w:rPr>
+          <w:rFonts w:ascii="Times New Roman" w:eastAsia="Times New Roman" w:hAnsi="Times New Roman" w:cs="Times New Roman"/>
+          <w:kern w:val="0"/>
+          <w:sz w:val="24"/>
+          <w:szCs w:val="24"/>
+          <w:lang w:eastAsia="en-AT"/>
           <w14:ligatures w14:val="none"/>
         </w:rPr>
         <w:t>tend</w:t>
@@ -3887,7 +3913,7 @@
           <w:kern w:val="0"/>
           <w:sz w:val="24"/>
           <w:szCs w:val="24"/>
-          <w:lang w:val="en-AT" w:eastAsia="en-AT"/>
+          <w:lang w:eastAsia="en-AT"/>
           <w14:ligatures w14:val="none"/>
         </w:rPr>
         <w:t xml:space="preserve"> to be associated with higher prices. This may be </w:t>
@@ -3898,7 +3924,7 @@
           <w:kern w:val="0"/>
           <w:sz w:val="24"/>
           <w:szCs w:val="24"/>
-          <w:lang w:val="en-AT" w:eastAsia="en-AT"/>
+          <w:lang w:eastAsia="en-AT"/>
           <w14:ligatures w14:val="none"/>
         </w:rPr>
         <w:t>since</w:t>
@@ -3909,7 +3935,7 @@
           <w:kern w:val="0"/>
           <w:sz w:val="24"/>
           <w:szCs w:val="24"/>
-          <w:lang w:val="en-AT" w:eastAsia="en-AT"/>
+          <w:lang w:eastAsia="en-AT"/>
           <w14:ligatures w14:val="none"/>
         </w:rPr>
         <w:t xml:space="preserve"> the more a hostel puts into the actual hostel itself, the more expensive the cost will be.</w:t>
@@ -3927,17 +3953,17 @@
           <w:kern w:val="0"/>
           <w:sz w:val="24"/>
           <w:szCs w:val="24"/>
-          <w:lang w:val="en-AT" w:eastAsia="en-AT"/>
-          <w14:ligatures w14:val="none"/>
-        </w:rPr>
-      </w:pPr>
-      <w:r>
-        <w:rPr>
-          <w:rFonts w:ascii="Times New Roman" w:eastAsia="Times New Roman" w:hAnsi="Times New Roman" w:cs="Times New Roman"/>
-          <w:kern w:val="0"/>
-          <w:sz w:val="24"/>
-          <w:szCs w:val="24"/>
-          <w:lang w:val="en-AT" w:eastAsia="en-AT"/>
+          <w:lang w:eastAsia="en-AT"/>
+          <w14:ligatures w14:val="none"/>
+        </w:rPr>
+      </w:pPr>
+      <w:r>
+        <w:rPr>
+          <w:rFonts w:ascii="Times New Roman" w:eastAsia="Times New Roman" w:hAnsi="Times New Roman" w:cs="Times New Roman"/>
+          <w:kern w:val="0"/>
+          <w:sz w:val="24"/>
+          <w:szCs w:val="24"/>
+          <w:lang w:eastAsia="en-AT"/>
           <w14:ligatures w14:val="none"/>
         </w:rPr>
         <w:t xml:space="preserve">City Amenities Score were found to have a statistically significant negative </w:t>
@@ -3948,7 +3974,7 @@
           <w:kern w:val="0"/>
           <w:sz w:val="24"/>
           <w:szCs w:val="24"/>
-          <w:lang w:val="en-AT" w:eastAsia="en-AT"/>
+          <w:lang w:eastAsia="en-AT"/>
           <w14:ligatures w14:val="none"/>
         </w:rPr>
         <w:t>correlation</w:t>
@@ -3959,7 +3985,7 @@
           <w:kern w:val="0"/>
           <w:sz w:val="24"/>
           <w:szCs w:val="24"/>
-          <w:lang w:val="en-AT" w:eastAsia="en-AT"/>
+          <w:lang w:eastAsia="en-AT"/>
           <w14:ligatures w14:val="none"/>
         </w:rPr>
         <w:t xml:space="preserve"> with log prices of dorms. This could be related to the fact that individuals enjoy a city more when they paid less for their hostel, since they feel more comfortable spending money on activities in the city. </w:t>
@@ -3977,17 +4003,17 @@
           <w:kern w:val="0"/>
           <w:sz w:val="24"/>
           <w:szCs w:val="24"/>
-          <w:lang w:val="en-AT" w:eastAsia="en-AT"/>
-          <w14:ligatures w14:val="none"/>
-        </w:rPr>
-      </w:pPr>
-      <w:r>
-        <w:rPr>
-          <w:rFonts w:ascii="Times New Roman" w:eastAsia="Times New Roman" w:hAnsi="Times New Roman" w:cs="Times New Roman"/>
-          <w:kern w:val="0"/>
-          <w:sz w:val="24"/>
-          <w:szCs w:val="24"/>
-          <w:lang w:val="en-AT" w:eastAsia="en-AT"/>
+          <w:lang w:eastAsia="en-AT"/>
+          <w14:ligatures w14:val="none"/>
+        </w:rPr>
+      </w:pPr>
+      <w:r>
+        <w:rPr>
+          <w:rFonts w:ascii="Times New Roman" w:eastAsia="Times New Roman" w:hAnsi="Times New Roman" w:cs="Times New Roman"/>
+          <w:kern w:val="0"/>
+          <w:sz w:val="24"/>
+          <w:szCs w:val="24"/>
+          <w:lang w:eastAsia="en-AT"/>
           <w14:ligatures w14:val="none"/>
         </w:rPr>
         <w:t xml:space="preserve">Distance was found to have a statistically significant negative correlation with log dorm prices. This could be associated to the fact that the close a hostel is to the </w:t>
@@ -3998,7 +4024,7 @@
           <w:kern w:val="0"/>
           <w:sz w:val="24"/>
           <w:szCs w:val="24"/>
-          <w:lang w:val="en-AT" w:eastAsia="en-AT"/>
+          <w:lang w:eastAsia="en-AT"/>
           <w14:ligatures w14:val="none"/>
         </w:rPr>
         <w:t>centre</w:t>
@@ -4009,7 +4035,7 @@
           <w:kern w:val="0"/>
           <w:sz w:val="24"/>
           <w:szCs w:val="24"/>
-          <w:lang w:val="en-AT" w:eastAsia="en-AT"/>
+          <w:lang w:eastAsia="en-AT"/>
           <w14:ligatures w14:val="none"/>
         </w:rPr>
         <w:t xml:space="preserve">, the more expensive it will be due to demand. </w:t>
@@ -4027,17 +4053,17 @@
           <w:kern w:val="0"/>
           <w:sz w:val="24"/>
           <w:szCs w:val="24"/>
-          <w:lang w:val="en-AT" w:eastAsia="en-AT"/>
-          <w14:ligatures w14:val="none"/>
-        </w:rPr>
-      </w:pPr>
-      <w:r>
-        <w:rPr>
-          <w:rFonts w:ascii="Times New Roman" w:eastAsia="Times New Roman" w:hAnsi="Times New Roman" w:cs="Times New Roman"/>
-          <w:kern w:val="0"/>
-          <w:sz w:val="24"/>
-          <w:szCs w:val="24"/>
-          <w:lang w:val="en-AT" w:eastAsia="en-AT"/>
+          <w:lang w:eastAsia="en-AT"/>
+          <w14:ligatures w14:val="none"/>
+        </w:rPr>
+      </w:pPr>
+      <w:r>
+        <w:rPr>
+          <w:rFonts w:ascii="Times New Roman" w:eastAsia="Times New Roman" w:hAnsi="Times New Roman" w:cs="Times New Roman"/>
+          <w:kern w:val="0"/>
+          <w:sz w:val="24"/>
+          <w:szCs w:val="24"/>
+          <w:lang w:eastAsia="en-AT"/>
           <w14:ligatures w14:val="none"/>
         </w:rPr>
         <w:t>Weekends were found to have a statistically significant positive correlation with log prices of dorm rooms. This could be because of partying on the weekends.</w:t>
@@ -4051,7 +4077,7 @@
           <w:kern w:val="0"/>
           <w:sz w:val="24"/>
           <w:szCs w:val="24"/>
-          <w:lang w:val="en-AT" w:eastAsia="en-AT"/>
+          <w:lang w:eastAsia="en-AT"/>
           <w14:ligatures w14:val="none"/>
         </w:rPr>
       </w:pPr>
@@ -4071,35 +4097,7 @@
           <w:rFonts w:ascii="Times New Roman" w:hAnsi="Times New Roman" w:cs="Times New Roman"/>
           <w:lang w:val="en-US"/>
         </w:rPr>
-        <w:t xml:space="preserve">Regression </w:t>
-      </w:r>
-      <w:r>
-        <w:rPr>
-          <w:rFonts w:ascii="Times New Roman" w:hAnsi="Times New Roman" w:cs="Times New Roman"/>
-          <w:lang w:val="en-US"/>
-        </w:rPr>
-        <w:t>4</w:t>
-      </w:r>
-      <w:r>
-        <w:rPr>
-          <w:rFonts w:ascii="Times New Roman" w:hAnsi="Times New Roman" w:cs="Times New Roman"/>
-          <w:lang w:val="en-US"/>
-        </w:rPr>
-        <w:t xml:space="preserve">: </w:t>
-      </w:r>
-      <w:r>
-        <w:rPr>
-          <w:rFonts w:ascii="Times New Roman" w:hAnsi="Times New Roman" w:cs="Times New Roman"/>
-          <w:lang w:val="en-US"/>
-        </w:rPr>
-        <w:t>Dorm Prices with</w:t>
-      </w:r>
-      <w:r>
-        <w:rPr>
-          <w:rFonts w:ascii="Times New Roman" w:hAnsi="Times New Roman" w:cs="Times New Roman"/>
-          <w:lang w:val="en-US"/>
-        </w:rPr>
-        <w:t>: weekend, weekday, and interaction</w:t>
+        <w:t>Regression 4: Dorm Prices with: weekend, weekday, and interaction</w:t>
       </w:r>
     </w:p>
     <w:p>
@@ -4111,17 +4109,18 @@
           <w:kern w:val="0"/>
           <w:sz w:val="24"/>
           <w:szCs w:val="24"/>
-          <w:lang w:val="en-AT" w:eastAsia="en-AT"/>
-          <w14:ligatures w14:val="none"/>
-        </w:rPr>
-      </w:pPr>
-      <w:r>
-        <w:rPr>
-          <w:rFonts w:ascii="Times New Roman" w:eastAsia="Times New Roman" w:hAnsi="Times New Roman" w:cs="Times New Roman"/>
-          <w:kern w:val="0"/>
-          <w:sz w:val="24"/>
-          <w:szCs w:val="24"/>
-          <w:lang w:val="en-AT" w:eastAsia="en-AT"/>
+          <w:lang w:eastAsia="en-AT"/>
+          <w14:ligatures w14:val="none"/>
+        </w:rPr>
+      </w:pPr>
+      <w:r>
+        <w:rPr>
+          <w:rFonts w:ascii="Times New Roman" w:eastAsia="Times New Roman" w:hAnsi="Times New Roman" w:cs="Times New Roman"/>
+          <w:noProof/>
+          <w:kern w:val="0"/>
+          <w:sz w:val="24"/>
+          <w:szCs w:val="24"/>
+          <w:lang w:eastAsia="en-AT"/>
           <w14:ligatures w14:val="none"/>
         </w:rPr>
         <w:drawing>
@@ -4140,7 +4139,7 @@
                     <pic:cNvPicPr/>
                   </pic:nvPicPr>
                   <pic:blipFill>
-                    <a:blip r:embed="rId14"/>
+                    <a:blip r:embed="rId16"/>
                     <a:stretch>
                       <a:fillRect/>
                     </a:stretch>
@@ -4169,7 +4168,7 @@
           <w:kern w:val="0"/>
           <w:sz w:val="24"/>
           <w:szCs w:val="24"/>
-          <w:lang w:val="en-AT" w:eastAsia="en-AT"/>
+          <w:lang w:eastAsia="en-AT"/>
           <w14:ligatures w14:val="none"/>
         </w:rPr>
       </w:pPr>
@@ -4205,7 +4204,6 @@
           <w:rFonts w:ascii="Times New Roman" w:hAnsi="Times New Roman" w:cs="Times New Roman"/>
           <w:sz w:val="24"/>
           <w:szCs w:val="24"/>
-          <w:lang w:val="en-AT"/>
         </w:rPr>
       </w:pPr>
     </w:p>
@@ -4236,7 +4234,6 @@
         <w:pStyle w:val="NormalWeb"/>
       </w:pPr>
       <w:r>
-        <w:lastRenderedPageBreak/>
         <w:t xml:space="preserve">When it comes to hostel prices, private rooms and dorm rooms seem to be associated with similar factors. One exception to this was that dorm prices were associated by changes in distance, while private room prices were not. This could be related to the fact that people who seek private rooms may not be as </w:t>
       </w:r>
       <w:r>
@@ -4262,19 +4259,7 @@
       </w:r>
       <w:proofErr w:type="gramEnd"/>
       <w:r>
-        <w:t xml:space="preserve"> may not want to be near the city </w:t>
-      </w:r>
-      <w:r>
-        <w:t>centre</w:t>
-      </w:r>
-      <w:r>
-        <w:t xml:space="preserve"> as much, so prices for private rooms are not impacted by distance, whereas with dorms, there is a chance that hostels have found that people renting dorm spaces are more likely to pay more to be closer to the city </w:t>
-      </w:r>
-      <w:r>
-        <w:t>centre</w:t>
-      </w:r>
-      <w:r>
-        <w:t xml:space="preserve">. </w:t>
+        <w:t xml:space="preserve"> may not want to be near the city centre as much, so prices for private rooms are not impacted by distance, whereas with dorms, there is a chance that hostels have found that people renting dorm spaces are more likely to pay more to be closer to the city centre. </w:t>
       </w:r>
     </w:p>
     <w:p>
@@ -4282,13 +4267,7 @@
         <w:pStyle w:val="NormalWeb"/>
       </w:pPr>
       <w:r>
-        <w:t xml:space="preserve">Weekdays were found to consistently have statistically significant higher prices as compared to weekdays. This could be tied to individuals who use Hostel World want to party on the </w:t>
-      </w:r>
-      <w:r>
-        <w:t>weekends and</w:t>
-      </w:r>
-      <w:r>
-        <w:t xml:space="preserve"> are willing to pay more money for a weekend hostel. </w:t>
+        <w:t xml:space="preserve">Weekdays were found to consistently have statistically significant higher prices as compared to weekdays. This could be tied to individuals who use Hostel World want to party on the weekends and are willing to pay more money for a weekend hostel. </w:t>
       </w:r>
     </w:p>
     <w:p>
@@ -4296,13 +4275,8 @@
         <w:pStyle w:val="NormalWeb"/>
       </w:pPr>
       <w:r>
-        <w:t xml:space="preserve">City Amenities Scores, which include rating scales for how guests feel about a city and the different aspects that city has to offer (such as shopping, eating out, activities, etc.) was consistently found to be significantly negatively correlated to Hostel World prices. This could be </w:t>
-      </w:r>
-      <w:r>
-        <w:t>since</w:t>
-      </w:r>
-      <w:r>
-        <w:t xml:space="preserve"> when individuals pay less for their accommodation, they have a greater sentiment for the city because they have more spending capabilities. </w:t>
+        <w:lastRenderedPageBreak/>
+        <w:t xml:space="preserve">City Amenities Scores, which include rating scales for how guests feel about a city and the different aspects that city has to offer (such as shopping, eating out, activities, etc.) was consistently found to be significantly negatively correlated to Hostel World prices. This could be since when individuals pay less for their accommodation, they have a greater sentiment for the city because they have more spending capabilities. </w:t>
       </w:r>
     </w:p>
     <w:p>
@@ -4310,28 +4284,15 @@
         <w:pStyle w:val="NormalWeb"/>
       </w:pPr>
       <w:r>
-        <w:t xml:space="preserve">Hostels </w:t>
-      </w:r>
-      <w:r>
-        <w:t>Amenity</w:t>
-      </w:r>
-      <w:r>
-        <w:t xml:space="preserve"> Scores had a consistently significant positive correlation, suggesting that higher quality hostels are more expensive. However, the overall rating score for the hostel was </w:t>
-      </w:r>
-      <w:r>
-        <w:t>found</w:t>
-      </w:r>
-      <w:r>
-        <w:t xml:space="preserve"> to have a significant negative correlation, suggesting that individual will rate a hostel higher when they pay less for this hostel. </w:t>
-      </w:r>
-    </w:p>
-    <w:p>
-      <w:pPr>
-        <w:rPr>
-          <w:rFonts w:ascii="Times New Roman" w:hAnsi="Times New Roman" w:cs="Times New Roman"/>
-          <w:sz w:val="24"/>
-          <w:szCs w:val="24"/>
-          <w:lang w:val="en-AT"/>
+        <w:t xml:space="preserve">Hostels Amenity Scores had a consistently significant positive correlation, suggesting that higher quality hostels are more expensive. However, the overall rating score for the hostel was found to have a significant negative correlation, suggesting that individual will rate a hostel higher when they pay less for this hostel. </w:t>
+      </w:r>
+    </w:p>
+    <w:p>
+      <w:pPr>
+        <w:rPr>
+          <w:rFonts w:ascii="Times New Roman" w:hAnsi="Times New Roman" w:cs="Times New Roman"/>
+          <w:sz w:val="24"/>
+          <w:szCs w:val="24"/>
         </w:rPr>
       </w:pPr>
     </w:p>
@@ -4346,6 +4307,7 @@
       </w:pPr>
     </w:p>
     <w:sectPr>
+      <w:headerReference w:type="default" r:id="rId17"/>
       <w:pgSz w:w="11906" w:h="16838"/>
       <w:pgMar w:top="1440" w:right="1440" w:bottom="1440" w:left="1440" w:header="708" w:footer="708" w:gutter="0"/>
       <w:cols w:space="708"/>
@@ -4355,9 +4317,181 @@
 </w:document>
 </file>
 
+<file path=word/endnotes.xml><?xml version="1.0" encoding="utf-8"?>
+<w:endnotes xmlns:wpc="http://schemas.microsoft.com/office/word/2010/wordprocessingCanvas" xmlns:cx="http://schemas.microsoft.com/office/drawing/2014/chartex" xmlns:cx1="http://schemas.microsoft.com/office/drawing/2015/9/8/chartex" xmlns:cx2="http://schemas.microsoft.com/office/drawing/2015/10/21/chartex" xmlns:cx3="http://schemas.microsoft.com/office/drawing/2016/5/9/chartex" xmlns:cx4="http://schemas.microsoft.com/office/drawing/2016/5/10/chartex" xmlns:cx5="http://schemas.microsoft.com/office/drawing/2016/5/11/chartex" xmlns:cx6="http://schemas.microsoft.com/office/drawing/2016/5/12/chartex" xmlns:cx7="http://schemas.microsoft.com/office/drawing/2016/5/13/chartex" xmlns:cx8="http://schemas.microsoft.com/office/drawing/2016/5/14/chartex" xmlns:mc="http://schemas.openxmlformats.org/markup-compatibility/2006" xmlns:aink="http://schemas.microsoft.com/office/drawing/2016/ink" xmlns:am3d="http://schemas.microsoft.com/office/drawing/2017/model3d" xmlns:o="urn:schemas-microsoft-com:office:office" xmlns:oel="http://schemas.microsoft.com/office/2019/extlst" xmlns:r="http://schemas.openxmlformats.org/officeDocument/2006/relationships" xmlns:m="http://schemas.openxmlformats.org/officeDocument/2006/math" xmlns:v="urn:schemas-microsoft-com:vml" xmlns:wp14="http://schemas.microsoft.com/office/word/2010/wordprocessingDrawing" xmlns:wp="http://schemas.openxmlformats.org/drawingml/2006/wordprocessingDrawing" xmlns:w10="urn:schemas-microsoft-com:office:word" xmlns:w="http://schemas.openxmlformats.org/wordprocessingml/2006/main" xmlns:w14="http://schemas.microsoft.com/office/word/2010/wordml" xmlns:w15="http://schemas.microsoft.com/office/word/2012/wordml" xmlns:w16cex="http://schemas.microsoft.com/office/word/2018/wordml/cex" xmlns:w16cid="http://schemas.microsoft.com/office/word/2016/wordml/cid" xmlns:w16="http://schemas.microsoft.com/office/word/2018/wordml" xmlns:w16sdtdh="http://schemas.microsoft.com/office/word/2020/wordml/sdtdatahash" xmlns:w16se="http://schemas.microsoft.com/office/word/2015/wordml/symex" xmlns:wpg="http://schemas.microsoft.com/office/word/2010/wordprocessingGroup" xmlns:wpi="http://schemas.microsoft.com/office/word/2010/wordprocessingInk" xmlns:wne="http://schemas.microsoft.com/office/word/2006/wordml" xmlns:wps="http://schemas.microsoft.com/office/word/2010/wordprocessingShape" mc:Ignorable="w14 w15 w16se w16cid w16 w16cex w16sdtdh wp14">
+  <w:endnote w:type="separator" w:id="-1">
+    <w:p>
+      <w:pPr>
+        <w:spacing w:after="0" w:line="240" w:lineRule="auto"/>
+      </w:pPr>
+      <w:r>
+        <w:separator/>
+      </w:r>
+    </w:p>
+  </w:endnote>
+  <w:endnote w:type="continuationSeparator" w:id="0">
+    <w:p>
+      <w:pPr>
+        <w:spacing w:after="0" w:line="240" w:lineRule="auto"/>
+      </w:pPr>
+      <w:r>
+        <w:continuationSeparator/>
+      </w:r>
+    </w:p>
+  </w:endnote>
+</w:endnotes>
+</file>
+
+<file path=word/footnotes.xml><?xml version="1.0" encoding="utf-8"?>
+<w:footnotes xmlns:wpc="http://schemas.microsoft.com/office/word/2010/wordprocessingCanvas" xmlns:cx="http://schemas.microsoft.com/office/drawing/2014/chartex" xmlns:cx1="http://schemas.microsoft.com/office/drawing/2015/9/8/chartex" xmlns:cx2="http://schemas.microsoft.com/office/drawing/2015/10/21/chartex" xmlns:cx3="http://schemas.microsoft.com/office/drawing/2016/5/9/chartex" xmlns:cx4="http://schemas.microsoft.com/office/drawing/2016/5/10/chartex" xmlns:cx5="http://schemas.microsoft.com/office/drawing/2016/5/11/chartex" xmlns:cx6="http://schemas.microsoft.com/office/drawing/2016/5/12/chartex" xmlns:cx7="http://schemas.microsoft.com/office/drawing/2016/5/13/chartex" xmlns:cx8="http://schemas.microsoft.com/office/drawing/2016/5/14/chartex" xmlns:mc="http://schemas.openxmlformats.org/markup-compatibility/2006" xmlns:aink="http://schemas.microsoft.com/office/drawing/2016/ink" xmlns:am3d="http://schemas.microsoft.com/office/drawing/2017/model3d" xmlns:o="urn:schemas-microsoft-com:office:office" xmlns:oel="http://schemas.microsoft.com/office/2019/extlst" xmlns:r="http://schemas.openxmlformats.org/officeDocument/2006/relationships" xmlns:m="http://schemas.openxmlformats.org/officeDocument/2006/math" xmlns:v="urn:schemas-microsoft-com:vml" xmlns:wp14="http://schemas.microsoft.com/office/word/2010/wordprocessingDrawing" xmlns:wp="http://schemas.openxmlformats.org/drawingml/2006/wordprocessingDrawing" xmlns:w10="urn:schemas-microsoft-com:office:word" xmlns:w="http://schemas.openxmlformats.org/wordprocessingml/2006/main" xmlns:w14="http://schemas.microsoft.com/office/word/2010/wordml" xmlns:w15="http://schemas.microsoft.com/office/word/2012/wordml" xmlns:w16cex="http://schemas.microsoft.com/office/word/2018/wordml/cex" xmlns:w16cid="http://schemas.microsoft.com/office/word/2016/wordml/cid" xmlns:w16="http://schemas.microsoft.com/office/word/2018/wordml" xmlns:w16sdtdh="http://schemas.microsoft.com/office/word/2020/wordml/sdtdatahash" xmlns:w16se="http://schemas.microsoft.com/office/word/2015/wordml/symex" xmlns:wpg="http://schemas.microsoft.com/office/word/2010/wordprocessingGroup" xmlns:wpi="http://schemas.microsoft.com/office/word/2010/wordprocessingInk" xmlns:wne="http://schemas.microsoft.com/office/word/2006/wordml" xmlns:wps="http://schemas.microsoft.com/office/word/2010/wordprocessingShape" mc:Ignorable="w14 w15 w16se w16cid w16 w16cex w16sdtdh wp14">
+  <w:footnote w:type="separator" w:id="-1">
+    <w:p>
+      <w:pPr>
+        <w:spacing w:after="0" w:line="240" w:lineRule="auto"/>
+      </w:pPr>
+      <w:r>
+        <w:separator/>
+      </w:r>
+    </w:p>
+  </w:footnote>
+  <w:footnote w:type="continuationSeparator" w:id="0">
+    <w:p>
+      <w:pPr>
+        <w:spacing w:after="0" w:line="240" w:lineRule="auto"/>
+      </w:pPr>
+      <w:r>
+        <w:continuationSeparator/>
+      </w:r>
+    </w:p>
+  </w:footnote>
+</w:footnotes>
+</file>
+
+<file path=word/header1.xml><?xml version="1.0" encoding="utf-8"?>
+<w:hdr xmlns:wpc="http://schemas.microsoft.com/office/word/2010/wordprocessingCanvas" xmlns:cx="http://schemas.microsoft.com/office/drawing/2014/chartex" xmlns:cx1="http://schemas.microsoft.com/office/drawing/2015/9/8/chartex" xmlns:cx2="http://schemas.microsoft.com/office/drawing/2015/10/21/chartex" xmlns:cx3="http://schemas.microsoft.com/office/drawing/2016/5/9/chartex" xmlns:cx4="http://schemas.microsoft.com/office/drawing/2016/5/10/chartex" xmlns:cx5="http://schemas.microsoft.com/office/drawing/2016/5/11/chartex" xmlns:cx6="http://schemas.microsoft.com/office/drawing/2016/5/12/chartex" xmlns:cx7="http://schemas.microsoft.com/office/drawing/2016/5/13/chartex" xmlns:cx8="http://schemas.microsoft.com/office/drawing/2016/5/14/chartex" xmlns:mc="http://schemas.openxmlformats.org/markup-compatibility/2006" xmlns:aink="http://schemas.microsoft.com/office/drawing/2016/ink" xmlns:am3d="http://schemas.microsoft.com/office/drawing/2017/model3d" xmlns:o="urn:schemas-microsoft-com:office:office" xmlns:oel="http://schemas.microsoft.com/office/2019/extlst" xmlns:r="http://schemas.openxmlformats.org/officeDocument/2006/relationships" xmlns:m="http://schemas.openxmlformats.org/officeDocument/2006/math" xmlns:v="urn:schemas-microsoft-com:vml" xmlns:wp14="http://schemas.microsoft.com/office/word/2010/wordprocessingDrawing" xmlns:wp="http://schemas.openxmlformats.org/drawingml/2006/wordprocessingDrawing" xmlns:w10="urn:schemas-microsoft-com:office:word" xmlns:w="http://schemas.openxmlformats.org/wordprocessingml/2006/main" xmlns:w14="http://schemas.microsoft.com/office/word/2010/wordml" xmlns:w15="http://schemas.microsoft.com/office/word/2012/wordml" xmlns:w16cex="http://schemas.microsoft.com/office/word/2018/wordml/cex" xmlns:w16cid="http://schemas.microsoft.com/office/word/2016/wordml/cid" xmlns:w16="http://schemas.microsoft.com/office/word/2018/wordml" xmlns:w16sdtdh="http://schemas.microsoft.com/office/word/2020/wordml/sdtdatahash" xmlns:w16se="http://schemas.microsoft.com/office/word/2015/wordml/symex" xmlns:wpg="http://schemas.microsoft.com/office/word/2010/wordprocessingGroup" xmlns:wpi="http://schemas.microsoft.com/office/word/2010/wordprocessingInk" xmlns:wne="http://schemas.microsoft.com/office/word/2006/wordml" xmlns:wps="http://schemas.microsoft.com/office/word/2010/wordprocessingShape" mc:Ignorable="w14 w15 w16se w16cid w16 w16cex w16sdtdh wp14">
+  <w:p>
+    <w:pPr>
+      <w:pStyle w:val="Header"/>
+      <w:rPr>
+        <w:lang w:val="en-US"/>
+      </w:rPr>
+    </w:pPr>
+    <w:r>
+      <w:rPr>
+        <w:lang w:val="en-US"/>
+      </w:rPr>
+      <w:t>Ian Brandenburg</w:t>
+    </w:r>
+  </w:p>
+  <w:p>
+    <w:pPr>
+      <w:pStyle w:val="Header"/>
+      <w:rPr>
+        <w:lang w:val="en-US"/>
+      </w:rPr>
+    </w:pPr>
+    <w:r>
+      <w:rPr>
+        <w:lang w:val="en-US"/>
+      </w:rPr>
+      <w:t>Coding 2 – Final Assignment</w:t>
+    </w:r>
+  </w:p>
+</w:hdr>
+</file>
+
 <file path=word/numbering.xml><?xml version="1.0" encoding="utf-8"?>
 <w:numbering xmlns:wpc="http://schemas.microsoft.com/office/word/2010/wordprocessingCanvas" xmlns:cx="http://schemas.microsoft.com/office/drawing/2014/chartex" xmlns:cx1="http://schemas.microsoft.com/office/drawing/2015/9/8/chartex" xmlns:cx2="http://schemas.microsoft.com/office/drawing/2015/10/21/chartex" xmlns:cx3="http://schemas.microsoft.com/office/drawing/2016/5/9/chartex" xmlns:cx4="http://schemas.microsoft.com/office/drawing/2016/5/10/chartex" xmlns:cx5="http://schemas.microsoft.com/office/drawing/2016/5/11/chartex" xmlns:cx6="http://schemas.microsoft.com/office/drawing/2016/5/12/chartex" xmlns:cx7="http://schemas.microsoft.com/office/drawing/2016/5/13/chartex" xmlns:cx8="http://schemas.microsoft.com/office/drawing/2016/5/14/chartex" xmlns:mc="http://schemas.openxmlformats.org/markup-compatibility/2006" xmlns:aink="http://schemas.microsoft.com/office/drawing/2016/ink" xmlns:am3d="http://schemas.microsoft.com/office/drawing/2017/model3d" xmlns:o="urn:schemas-microsoft-com:office:office" xmlns:oel="http://schemas.microsoft.com/office/2019/extlst" xmlns:r="http://schemas.openxmlformats.org/officeDocument/2006/relationships" xmlns:m="http://schemas.openxmlformats.org/officeDocument/2006/math" xmlns:v="urn:schemas-microsoft-com:vml" xmlns:wp14="http://schemas.microsoft.com/office/word/2010/wordprocessingDrawing" xmlns:wp="http://schemas.openxmlformats.org/drawingml/2006/wordprocessingDrawing" xmlns:w10="urn:schemas-microsoft-com:office:word" xmlns:w="http://schemas.openxmlformats.org/wordprocessingml/2006/main" xmlns:w14="http://schemas.microsoft.com/office/word/2010/wordml" xmlns:w15="http://schemas.microsoft.com/office/word/2012/wordml" xmlns:w16cex="http://schemas.microsoft.com/office/word/2018/wordml/cex" xmlns:w16cid="http://schemas.microsoft.com/office/word/2016/wordml/cid" xmlns:w16="http://schemas.microsoft.com/office/word/2018/wordml" xmlns:w16sdtdh="http://schemas.microsoft.com/office/word/2020/wordml/sdtdatahash" xmlns:w16se="http://schemas.microsoft.com/office/word/2015/wordml/symex" xmlns:wpg="http://schemas.microsoft.com/office/word/2010/wordprocessingGroup" xmlns:wpi="http://schemas.microsoft.com/office/word/2010/wordprocessingInk" xmlns:wne="http://schemas.microsoft.com/office/word/2006/wordml" xmlns:wps="http://schemas.microsoft.com/office/word/2010/wordprocessingShape" mc:Ignorable="w14 w15 w16se w16cid w16 w16cex w16sdtdh wp14">
   <w:abstractNum w:abstractNumId="0" w15:restartNumberingAfterBreak="0">
+    <w:nsid w:val="42D074AD"/>
+    <w:multiLevelType w:val="hybridMultilevel"/>
+    <w:tmpl w:val="DE18EC7C"/>
+    <w:lvl w:ilvl="0" w:tplc="2000000F">
+      <w:start w:val="5"/>
+      <w:numFmt w:val="decimal"/>
+      <w:lvlText w:val="%1."/>
+      <w:lvlJc w:val="left"/>
+      <w:pPr>
+        <w:ind w:left="720" w:hanging="360"/>
+      </w:pPr>
+      <w:rPr>
+        <w:rFonts w:hint="default"/>
+      </w:rPr>
+    </w:lvl>
+    <w:lvl w:ilvl="1" w:tplc="20000019" w:tentative="1">
+      <w:start w:val="1"/>
+      <w:numFmt w:val="lowerLetter"/>
+      <w:lvlText w:val="%2."/>
+      <w:lvlJc w:val="left"/>
+      <w:pPr>
+        <w:ind w:left="1440" w:hanging="360"/>
+      </w:pPr>
+    </w:lvl>
+    <w:lvl w:ilvl="2" w:tplc="2000001B" w:tentative="1">
+      <w:start w:val="1"/>
+      <w:numFmt w:val="lowerRoman"/>
+      <w:lvlText w:val="%3."/>
+      <w:lvlJc w:val="right"/>
+      <w:pPr>
+        <w:ind w:left="2160" w:hanging="180"/>
+      </w:pPr>
+    </w:lvl>
+    <w:lvl w:ilvl="3" w:tplc="2000000F" w:tentative="1">
+      <w:start w:val="1"/>
+      <w:numFmt w:val="decimal"/>
+      <w:lvlText w:val="%4."/>
+      <w:lvlJc w:val="left"/>
+      <w:pPr>
+        <w:ind w:left="2880" w:hanging="360"/>
+      </w:pPr>
+    </w:lvl>
+    <w:lvl w:ilvl="4" w:tplc="20000019" w:tentative="1">
+      <w:start w:val="1"/>
+      <w:numFmt w:val="lowerLetter"/>
+      <w:lvlText w:val="%5."/>
+      <w:lvlJc w:val="left"/>
+      <w:pPr>
+        <w:ind w:left="3600" w:hanging="360"/>
+      </w:pPr>
+    </w:lvl>
+    <w:lvl w:ilvl="5" w:tplc="2000001B" w:tentative="1">
+      <w:start w:val="1"/>
+      <w:numFmt w:val="lowerRoman"/>
+      <w:lvlText w:val="%6."/>
+      <w:lvlJc w:val="right"/>
+      <w:pPr>
+        <w:ind w:left="4320" w:hanging="180"/>
+      </w:pPr>
+    </w:lvl>
+    <w:lvl w:ilvl="6" w:tplc="2000000F" w:tentative="1">
+      <w:start w:val="1"/>
+      <w:numFmt w:val="decimal"/>
+      <w:lvlText w:val="%7."/>
+      <w:lvlJc w:val="left"/>
+      <w:pPr>
+        <w:ind w:left="5040" w:hanging="360"/>
+      </w:pPr>
+    </w:lvl>
+    <w:lvl w:ilvl="7" w:tplc="20000019" w:tentative="1">
+      <w:start w:val="1"/>
+      <w:numFmt w:val="lowerLetter"/>
+      <w:lvlText w:val="%8."/>
+      <w:lvlJc w:val="left"/>
+      <w:pPr>
+        <w:ind w:left="5760" w:hanging="360"/>
+      </w:pPr>
+    </w:lvl>
+    <w:lvl w:ilvl="8" w:tplc="2000001B" w:tentative="1">
+      <w:start w:val="1"/>
+      <w:numFmt w:val="lowerRoman"/>
+      <w:lvlText w:val="%9."/>
+      <w:lvlJc w:val="right"/>
+      <w:pPr>
+        <w:ind w:left="6480" w:hanging="180"/>
+      </w:pPr>
+    </w:lvl>
+  </w:abstractNum>
+  <w:abstractNum w:abstractNumId="1" w15:restartNumberingAfterBreak="0">
     <w:nsid w:val="42E91E67"/>
     <w:multiLevelType w:val="hybridMultilevel"/>
     <w:tmpl w:val="B0A6813A"/>
@@ -4469,7 +4603,128 @@
       </w:rPr>
     </w:lvl>
   </w:abstractNum>
-  <w:abstractNum w:abstractNumId="1" w15:restartNumberingAfterBreak="0">
+  <w:abstractNum w:abstractNumId="2" w15:restartNumberingAfterBreak="0">
+    <w:nsid w:val="4D3D5AF4"/>
+    <w:multiLevelType w:val="multilevel"/>
+    <w:tmpl w:val="B49C434A"/>
+    <w:lvl w:ilvl="0">
+      <w:start w:val="1"/>
+      <w:numFmt w:val="decimal"/>
+      <w:lvlText w:val="%1."/>
+      <w:lvlJc w:val="left"/>
+      <w:pPr>
+        <w:ind w:left="720" w:hanging="360"/>
+      </w:pPr>
+      <w:rPr>
+        <w:rFonts w:hint="default"/>
+      </w:rPr>
+    </w:lvl>
+    <w:lvl w:ilvl="1">
+      <w:start w:val="4"/>
+      <w:numFmt w:val="decimal"/>
+      <w:isLgl/>
+      <w:lvlText w:val="%1.%2"/>
+      <w:lvlJc w:val="left"/>
+      <w:pPr>
+        <w:ind w:left="744" w:hanging="384"/>
+      </w:pPr>
+      <w:rPr>
+        <w:rFonts w:hint="default"/>
+      </w:rPr>
+    </w:lvl>
+    <w:lvl w:ilvl="2">
+      <w:start w:val="1"/>
+      <w:numFmt w:val="decimal"/>
+      <w:isLgl/>
+      <w:lvlText w:val="%1.%2.%3"/>
+      <w:lvlJc w:val="left"/>
+      <w:pPr>
+        <w:ind w:left="1080" w:hanging="720"/>
+      </w:pPr>
+      <w:rPr>
+        <w:rFonts w:hint="default"/>
+      </w:rPr>
+    </w:lvl>
+    <w:lvl w:ilvl="3">
+      <w:start w:val="1"/>
+      <w:numFmt w:val="decimal"/>
+      <w:isLgl/>
+      <w:lvlText w:val="%1.%2.%3.%4"/>
+      <w:lvlJc w:val="left"/>
+      <w:pPr>
+        <w:ind w:left="1080" w:hanging="720"/>
+      </w:pPr>
+      <w:rPr>
+        <w:rFonts w:hint="default"/>
+      </w:rPr>
+    </w:lvl>
+    <w:lvl w:ilvl="4">
+      <w:start w:val="1"/>
+      <w:numFmt w:val="decimal"/>
+      <w:isLgl/>
+      <w:lvlText w:val="%1.%2.%3.%4.%5"/>
+      <w:lvlJc w:val="left"/>
+      <w:pPr>
+        <w:ind w:left="1440" w:hanging="1080"/>
+      </w:pPr>
+      <w:rPr>
+        <w:rFonts w:hint="default"/>
+      </w:rPr>
+    </w:lvl>
+    <w:lvl w:ilvl="5">
+      <w:start w:val="1"/>
+      <w:numFmt w:val="decimal"/>
+      <w:isLgl/>
+      <w:lvlText w:val="%1.%2.%3.%4.%5.%6"/>
+      <w:lvlJc w:val="left"/>
+      <w:pPr>
+        <w:ind w:left="1440" w:hanging="1080"/>
+      </w:pPr>
+      <w:rPr>
+        <w:rFonts w:hint="default"/>
+      </w:rPr>
+    </w:lvl>
+    <w:lvl w:ilvl="6">
+      <w:start w:val="1"/>
+      <w:numFmt w:val="decimal"/>
+      <w:isLgl/>
+      <w:lvlText w:val="%1.%2.%3.%4.%5.%6.%7"/>
+      <w:lvlJc w:val="left"/>
+      <w:pPr>
+        <w:ind w:left="1800" w:hanging="1440"/>
+      </w:pPr>
+      <w:rPr>
+        <w:rFonts w:hint="default"/>
+      </w:rPr>
+    </w:lvl>
+    <w:lvl w:ilvl="7">
+      <w:start w:val="1"/>
+      <w:numFmt w:val="decimal"/>
+      <w:isLgl/>
+      <w:lvlText w:val="%1.%2.%3.%4.%5.%6.%7.%8"/>
+      <w:lvlJc w:val="left"/>
+      <w:pPr>
+        <w:ind w:left="1800" w:hanging="1440"/>
+      </w:pPr>
+      <w:rPr>
+        <w:rFonts w:hint="default"/>
+      </w:rPr>
+    </w:lvl>
+    <w:lvl w:ilvl="8">
+      <w:start w:val="1"/>
+      <w:numFmt w:val="decimal"/>
+      <w:isLgl/>
+      <w:lvlText w:val="%1.%2.%3.%4.%5.%6.%7.%8.%9"/>
+      <w:lvlJc w:val="left"/>
+      <w:pPr>
+        <w:ind w:left="1800" w:hanging="1440"/>
+      </w:pPr>
+      <w:rPr>
+        <w:rFonts w:hint="default"/>
+      </w:rPr>
+    </w:lvl>
+  </w:abstractNum>
+  <w:abstractNum w:abstractNumId="3" w15:restartNumberingAfterBreak="0">
     <w:nsid w:val="534D7636"/>
     <w:multiLevelType w:val="multilevel"/>
     <w:tmpl w:val="A2B81BFE"/>
@@ -4618,7 +4873,7 @@
       </w:rPr>
     </w:lvl>
   </w:abstractNum>
-  <w:abstractNum w:abstractNumId="2" w15:restartNumberingAfterBreak="0">
+  <w:abstractNum w:abstractNumId="4" w15:restartNumberingAfterBreak="0">
     <w:nsid w:val="5B1155D1"/>
     <w:multiLevelType w:val="hybridMultilevel"/>
     <w:tmpl w:val="1AA24396"/>
@@ -4730,7 +4985,7 @@
       </w:rPr>
     </w:lvl>
   </w:abstractNum>
-  <w:abstractNum w:abstractNumId="3" w15:restartNumberingAfterBreak="0">
+  <w:abstractNum w:abstractNumId="5" w15:restartNumberingAfterBreak="0">
     <w:nsid w:val="5B4116D3"/>
     <w:multiLevelType w:val="multilevel"/>
     <w:tmpl w:val="82CC3474"/>
@@ -4879,7 +5134,7 @@
       </w:rPr>
     </w:lvl>
   </w:abstractNum>
-  <w:abstractNum w:abstractNumId="4" w15:restartNumberingAfterBreak="0">
+  <w:abstractNum w:abstractNumId="6" w15:restartNumberingAfterBreak="0">
     <w:nsid w:val="65A12D03"/>
     <w:multiLevelType w:val="multilevel"/>
     <w:tmpl w:val="074653DC"/>
@@ -5029,19 +5284,25 @@
     </w:lvl>
   </w:abstractNum>
   <w:num w:numId="1" w16cid:durableId="652030714">
-    <w:abstractNumId w:val="0"/>
+    <w:abstractNumId w:val="1"/>
   </w:num>
   <w:num w:numId="2" w16cid:durableId="878903977">
+    <w:abstractNumId w:val="4"/>
+  </w:num>
+  <w:num w:numId="3" w16cid:durableId="457142245">
+    <w:abstractNumId w:val="3"/>
+  </w:num>
+  <w:num w:numId="4" w16cid:durableId="1435396204">
+    <w:abstractNumId w:val="6"/>
+  </w:num>
+  <w:num w:numId="5" w16cid:durableId="1645313882">
+    <w:abstractNumId w:val="5"/>
+  </w:num>
+  <w:num w:numId="6" w16cid:durableId="537160266">
     <w:abstractNumId w:val="2"/>
   </w:num>
-  <w:num w:numId="3" w16cid:durableId="457142245">
-    <w:abstractNumId w:val="1"/>
-  </w:num>
-  <w:num w:numId="4" w16cid:durableId="1435396204">
-    <w:abstractNumId w:val="4"/>
-  </w:num>
-  <w:num w:numId="5" w16cid:durableId="1645313882">
-    <w:abstractNumId w:val="3"/>
+  <w:num w:numId="7" w16cid:durableId="1302273291">
+    <w:abstractNumId w:val="0"/>
   </w:num>
 </w:numbering>
 </file>
@@ -5447,6 +5708,28 @@
     <w:name w:val="Normal"/>
     <w:qFormat/>
   </w:style>
+  <w:style w:type="paragraph" w:styleId="Heading2">
+    <w:name w:val="heading 2"/>
+    <w:basedOn w:val="Normal"/>
+    <w:next w:val="Normal"/>
+    <w:link w:val="Heading2Char"/>
+    <w:uiPriority w:val="9"/>
+    <w:unhideWhenUsed/>
+    <w:qFormat/>
+    <w:rsid w:val="00F77AEF"/>
+    <w:pPr>
+      <w:keepNext/>
+      <w:keepLines/>
+      <w:spacing w:before="40" w:after="0"/>
+      <w:outlineLvl w:val="1"/>
+    </w:pPr>
+    <w:rPr>
+      <w:rFonts w:asciiTheme="majorHAnsi" w:eastAsiaTheme="majorEastAsia" w:hAnsiTheme="majorHAnsi" w:cstheme="majorBidi"/>
+      <w:color w:val="2F5496" w:themeColor="accent1" w:themeShade="BF"/>
+      <w:sz w:val="26"/>
+      <w:szCs w:val="26"/>
+    </w:rPr>
+  </w:style>
   <w:style w:type="character" w:default="1" w:styleId="DefaultParagraphFont">
     <w:name w:val="Default Paragraph Font"/>
     <w:uiPriority w:val="1"/>
@@ -5519,7 +5802,7 @@
       <w:kern w:val="0"/>
       <w:sz w:val="20"/>
       <w:szCs w:val="20"/>
-      <w:lang w:val="en-AT" w:eastAsia="en-AT"/>
+      <w:lang w:eastAsia="en-AT"/>
       <w14:ligatures w14:val="none"/>
     </w:rPr>
   </w:style>
@@ -5554,8 +5837,65 @@
       <w:kern w:val="0"/>
       <w:sz w:val="24"/>
       <w:szCs w:val="24"/>
-      <w:lang w:val="en-AT" w:eastAsia="en-AT"/>
+      <w:lang w:eastAsia="en-AT"/>
       <w14:ligatures w14:val="none"/>
+    </w:rPr>
+  </w:style>
+  <w:style w:type="paragraph" w:styleId="Header">
+    <w:name w:val="header"/>
+    <w:basedOn w:val="Normal"/>
+    <w:link w:val="HeaderChar"/>
+    <w:uiPriority w:val="99"/>
+    <w:unhideWhenUsed/>
+    <w:rsid w:val="00F77AEF"/>
+    <w:pPr>
+      <w:tabs>
+        <w:tab w:val="center" w:pos="4513"/>
+        <w:tab w:val="right" w:pos="9026"/>
+      </w:tabs>
+      <w:spacing w:after="0" w:line="240" w:lineRule="auto"/>
+    </w:pPr>
+  </w:style>
+  <w:style w:type="character" w:customStyle="1" w:styleId="HeaderChar">
+    <w:name w:val="Header Char"/>
+    <w:basedOn w:val="DefaultParagraphFont"/>
+    <w:link w:val="Header"/>
+    <w:uiPriority w:val="99"/>
+    <w:rsid w:val="00F77AEF"/>
+  </w:style>
+  <w:style w:type="paragraph" w:styleId="Footer">
+    <w:name w:val="footer"/>
+    <w:basedOn w:val="Normal"/>
+    <w:link w:val="FooterChar"/>
+    <w:uiPriority w:val="99"/>
+    <w:unhideWhenUsed/>
+    <w:rsid w:val="00F77AEF"/>
+    <w:pPr>
+      <w:tabs>
+        <w:tab w:val="center" w:pos="4513"/>
+        <w:tab w:val="right" w:pos="9026"/>
+      </w:tabs>
+      <w:spacing w:after="0" w:line="240" w:lineRule="auto"/>
+    </w:pPr>
+  </w:style>
+  <w:style w:type="character" w:customStyle="1" w:styleId="FooterChar">
+    <w:name w:val="Footer Char"/>
+    <w:basedOn w:val="DefaultParagraphFont"/>
+    <w:link w:val="Footer"/>
+    <w:uiPriority w:val="99"/>
+    <w:rsid w:val="00F77AEF"/>
+  </w:style>
+  <w:style w:type="character" w:customStyle="1" w:styleId="Heading2Char">
+    <w:name w:val="Heading 2 Char"/>
+    <w:basedOn w:val="DefaultParagraphFont"/>
+    <w:link w:val="Heading2"/>
+    <w:uiPriority w:val="9"/>
+    <w:rsid w:val="00F77AEF"/>
+    <w:rPr>
+      <w:rFonts w:asciiTheme="majorHAnsi" w:eastAsiaTheme="majorEastAsia" w:hAnsiTheme="majorHAnsi" w:cstheme="majorBidi"/>
+      <w:color w:val="2F5496" w:themeColor="accent1" w:themeShade="BF"/>
+      <w:sz w:val="26"/>
+      <w:szCs w:val="26"/>
     </w:rPr>
   </w:style>
 </w:styles>

</xml_diff>

<commit_message>
labeled charts in documentation
</commit_message>
<xml_diff>
--- a/Documentation2.docx
+++ b/Documentation2.docx
@@ -4,6 +4,7 @@
   <w:body>
     <w:p>
       <w:pPr>
+        <w:spacing w:line="360" w:lineRule="auto"/>
         <w:jc w:val="center"/>
         <w:rPr>
           <w:rFonts w:ascii="Times New Roman" w:hAnsi="Times New Roman" w:cs="Times New Roman"/>
@@ -32,8 +33,11 @@
         <w:pBdr>
           <w:bottom w:val="single" w:sz="6" w:space="1" w:color="auto"/>
         </w:pBdr>
-        <w:rPr>
-          <w:rFonts w:ascii="Times New Roman" w:hAnsi="Times New Roman" w:cs="Times New Roman"/>
+        <w:spacing w:line="360" w:lineRule="auto"/>
+        <w:rPr>
+          <w:rFonts w:ascii="Times New Roman" w:hAnsi="Times New Roman" w:cs="Times New Roman"/>
+          <w:b/>
+          <w:bCs/>
           <w:sz w:val="32"/>
           <w:szCs w:val="32"/>
           <w:lang w:val="en-US"/>
@@ -42,6 +46,8 @@
       <w:r>
         <w:rPr>
           <w:rFonts w:ascii="Times New Roman" w:hAnsi="Times New Roman" w:cs="Times New Roman"/>
+          <w:b/>
+          <w:bCs/>
           <w:sz w:val="32"/>
           <w:szCs w:val="32"/>
           <w:lang w:val="en-US"/>
@@ -51,6 +57,8 @@
     </w:p>
     <w:p>
       <w:pPr>
+        <w:spacing w:line="360" w:lineRule="auto"/>
+        <w:ind w:firstLine="360"/>
         <w:rPr>
           <w:rFonts w:ascii="Times New Roman" w:hAnsi="Times New Roman" w:cs="Times New Roman"/>
           <w:sz w:val="24"/>
@@ -106,16 +114,19 @@
     </w:p>
     <w:p>
       <w:pPr>
-        <w:rPr>
-          <w:rFonts w:ascii="Times New Roman" w:hAnsi="Times New Roman" w:cs="Times New Roman"/>
-          <w:sz w:val="24"/>
-          <w:szCs w:val="24"/>
-          <w:lang w:val="en-US"/>
-        </w:rPr>
-      </w:pPr>
-    </w:p>
-    <w:p>
-      <w:pPr>
+        <w:spacing w:line="360" w:lineRule="auto"/>
+        <w:rPr>
+          <w:rFonts w:ascii="Times New Roman" w:hAnsi="Times New Roman" w:cs="Times New Roman"/>
+          <w:sz w:val="24"/>
+          <w:szCs w:val="24"/>
+          <w:lang w:val="en-US"/>
+        </w:rPr>
+      </w:pPr>
+    </w:p>
+    <w:p>
+      <w:pPr>
+        <w:spacing w:line="360" w:lineRule="auto"/>
+        <w:ind w:firstLine="360"/>
         <w:rPr>
           <w:rFonts w:ascii="Times New Roman" w:hAnsi="Times New Roman" w:cs="Times New Roman"/>
           <w:sz w:val="24"/>
@@ -135,6 +146,7 @@
     </w:p>
     <w:p>
       <w:pPr>
+        <w:spacing w:line="360" w:lineRule="auto"/>
         <w:rPr>
           <w:rFonts w:ascii="Times New Roman" w:hAnsi="Times New Roman" w:cs="Times New Roman"/>
           <w:sz w:val="24"/>
@@ -153,8 +165,11 @@
         <w:pBdr>
           <w:bottom w:val="single" w:sz="6" w:space="1" w:color="auto"/>
         </w:pBdr>
-        <w:rPr>
-          <w:rFonts w:ascii="Times New Roman" w:hAnsi="Times New Roman" w:cs="Times New Roman"/>
+        <w:spacing w:line="360" w:lineRule="auto"/>
+        <w:rPr>
+          <w:rFonts w:ascii="Times New Roman" w:hAnsi="Times New Roman" w:cs="Times New Roman"/>
+          <w:b/>
+          <w:bCs/>
           <w:sz w:val="32"/>
           <w:szCs w:val="32"/>
           <w:lang w:val="en-US"/>
@@ -163,6 +178,8 @@
       <w:r>
         <w:rPr>
           <w:rFonts w:ascii="Times New Roman" w:hAnsi="Times New Roman" w:cs="Times New Roman"/>
+          <w:b/>
+          <w:bCs/>
           <w:sz w:val="32"/>
           <w:szCs w:val="32"/>
           <w:lang w:val="en-US"/>
@@ -172,6 +189,8 @@
     </w:p>
     <w:p>
       <w:pPr>
+        <w:spacing w:line="360" w:lineRule="auto"/>
+        <w:ind w:firstLine="360"/>
         <w:rPr>
           <w:rFonts w:ascii="Times New Roman" w:hAnsi="Times New Roman" w:cs="Times New Roman"/>
           <w:color w:val="000000" w:themeColor="text1"/>
@@ -213,6 +232,7 @@
     </w:p>
     <w:p>
       <w:pPr>
+        <w:spacing w:line="360" w:lineRule="auto"/>
         <w:rPr>
           <w:rFonts w:ascii="Times New Roman" w:hAnsi="Times New Roman" w:cs="Times New Roman"/>
           <w:color w:val="000000" w:themeColor="text1"/>
@@ -225,8 +245,11 @@
     <w:p>
       <w:pPr>
         <w:pStyle w:val="Heading2"/>
-        <w:rPr>
-          <w:rFonts w:ascii="Times New Roman" w:hAnsi="Times New Roman" w:cs="Times New Roman"/>
+        <w:spacing w:line="360" w:lineRule="auto"/>
+        <w:rPr>
+          <w:rFonts w:ascii="Times New Roman" w:hAnsi="Times New Roman" w:cs="Times New Roman"/>
+          <w:b/>
+          <w:bCs/>
           <w:color w:val="000000" w:themeColor="text1"/>
           <w:lang w:val="en-US"/>
         </w:rPr>
@@ -234,6 +257,8 @@
       <w:r>
         <w:rPr>
           <w:rFonts w:ascii="Times New Roman" w:hAnsi="Times New Roman" w:cs="Times New Roman"/>
+          <w:b/>
+          <w:bCs/>
           <w:color w:val="000000" w:themeColor="text1"/>
           <w:lang w:val="en-US"/>
         </w:rPr>
@@ -242,6 +267,8 @@
     </w:p>
     <w:p>
       <w:pPr>
+        <w:spacing w:line="360" w:lineRule="auto"/>
+        <w:ind w:firstLine="720"/>
         <w:rPr>
           <w:rFonts w:ascii="Times New Roman" w:hAnsi="Times New Roman" w:cs="Times New Roman"/>
           <w:color w:val="000000" w:themeColor="text1"/>
@@ -258,7 +285,7 @@
           <w:szCs w:val="24"/>
           <w:lang w:val="en-US"/>
         </w:rPr>
-        <w:t xml:space="preserve">Three different web scraping functions were created for collecting the data. The first function, named scrape_hostel_data, takes inputs for the city, region, country, city ID, from date, to date, and number of guests. This is because these are found in the https link. The function sets an f-string with the link to a variable for easy of looping a list through this function. Overall, this function collects information such as the hostel name, overall rating, total rating count, private room price, dorm price, descriptive rating (good, very good, fabulous, superb), accommodation type (hostel, hotel, bed and breakfast), distance from the city center, city, country, and date. The limitation to this function is that the execution takes approximately 6 hours to run and collect the data. In the end, it was able to collect 77,000 listings. Each city was looked at for each day in January, April, July, and October, and price data was collected for each of these days for each individual hostel. </w:t>
+        <w:t xml:space="preserve">Three different web scraping functions were created for collecting the data. The first function, named scrape_hostel_data, takes inputs for the city, region, country, city ID, from date, to date, and number of guests. This is because these are found in the https link. The </w:t>
       </w:r>
       <w:r>
         <w:rPr>
@@ -268,12 +295,57 @@
           <w:szCs w:val="24"/>
           <w:lang w:val="en-US"/>
         </w:rPr>
+        <w:lastRenderedPageBreak/>
+        <w:t xml:space="preserve">function sets an f-string with the link to a variable for easy of looping a list through this function. Overall, this function collects information such as the hostel name, overall rating, total rating count, private room price, dorm price, descriptive rating (good, very good, fabulous, superb), accommodation type (hostel, hotel, bed and breakfast), distance from the city center, city, country, and date. The limitation to this function is that the execution takes approximately 6 hours to run and collect the data. </w:t>
+      </w:r>
+      <w:r>
+        <w:rPr>
+          <w:rFonts w:ascii="Times New Roman" w:hAnsi="Times New Roman" w:cs="Times New Roman"/>
+          <w:color w:val="000000" w:themeColor="text1"/>
+          <w:sz w:val="24"/>
+          <w:szCs w:val="24"/>
+          <w:lang w:val="en-US"/>
+        </w:rPr>
+        <w:t xml:space="preserve">In the code, test runs are included that take much less time to get an idea of what the code accomplishes. </w:t>
+      </w:r>
+    </w:p>
+    <w:p>
+      <w:pPr>
+        <w:spacing w:line="360" w:lineRule="auto"/>
+        <w:ind w:firstLine="720"/>
+        <w:rPr>
+          <w:rFonts w:ascii="Times New Roman" w:hAnsi="Times New Roman" w:cs="Times New Roman"/>
+          <w:color w:val="000000" w:themeColor="text1"/>
+          <w:sz w:val="24"/>
+          <w:szCs w:val="24"/>
+          <w:lang w:val="en-US"/>
+        </w:rPr>
+      </w:pPr>
+      <w:r>
+        <w:rPr>
+          <w:rFonts w:ascii="Times New Roman" w:hAnsi="Times New Roman" w:cs="Times New Roman"/>
+          <w:color w:val="000000" w:themeColor="text1"/>
+          <w:sz w:val="24"/>
+          <w:szCs w:val="24"/>
+          <w:lang w:val="en-US"/>
+        </w:rPr>
+        <w:t xml:space="preserve">In the end, it was able to collect 77,000 listings. Each city was looked at for each day in January, April, July, and October, and price data was collected for each of these days for each individual hostel. </w:t>
+      </w:r>
+      <w:r>
+        <w:rPr>
+          <w:rFonts w:ascii="Times New Roman" w:hAnsi="Times New Roman" w:cs="Times New Roman"/>
+          <w:color w:val="000000" w:themeColor="text1"/>
+          <w:sz w:val="24"/>
+          <w:szCs w:val="24"/>
+          <w:lang w:val="en-US"/>
+        </w:rPr>
         <w:t xml:space="preserve">The following is a list of the cities that were scraped: </w:t>
       </w:r>
     </w:p>
     <w:p>
       <w:pPr>
         <w:pStyle w:val="ListParagraph"/>
+        <w:spacing w:line="360" w:lineRule="auto"/>
         <w:rPr>
           <w:rFonts w:ascii="Times New Roman" w:hAnsi="Times New Roman" w:cs="Times New Roman"/>
           <w:color w:val="000000" w:themeColor="text1"/>
@@ -290,23 +362,259 @@
           <w:szCs w:val="24"/>
           <w:lang w:val="en-US"/>
         </w:rPr>
-        <w:t xml:space="preserve">Berlin, Rome, Madrid, London, Amsterdam, Prague, Vienna, Budapest, Athens, Istanbul, Dublin, Brussels, Lisbon, Warsaw, Oslo, Stockholm, Helsinki, Copenhagen, </w:t>
-      </w:r>
-      <w:r>
+        <w:t>Berlin, Rome, Madrid, London, Amsterdam, Prague, Vienna, Budapest, Athens, Istanbul, Dublin, Brussels, Lisbon, Warsaw, Oslo, Stockholm, Helsinki, Copenhagen, Riga, Tallinn, Vilnius, Tokyo, Seoul, Beijing, Shanghai, Bangkok, New Delhi, Mumbai, Kuala Lumpur, Singapore, &amp; Dubai</w:t>
+      </w:r>
+    </w:p>
+    <w:p>
+      <w:pPr>
+        <w:pStyle w:val="Heading2"/>
+        <w:spacing w:line="360" w:lineRule="auto"/>
         <w:rPr>
           <w:rFonts w:ascii="Times New Roman" w:hAnsi="Times New Roman" w:cs="Times New Roman"/>
           <w:color w:val="000000" w:themeColor="text1"/>
-          <w:sz w:val="24"/>
-          <w:szCs w:val="24"/>
+          <w:lang w:val="en-US"/>
+        </w:rPr>
+      </w:pPr>
+      <w:r>
+        <w:rPr>
+          <w:rFonts w:ascii="Times New Roman" w:hAnsi="Times New Roman" w:cs="Times New Roman"/>
+          <w:color w:val="000000" w:themeColor="text1"/>
+          <w:lang w:val="en-US"/>
+        </w:rPr>
+        <w:t xml:space="preserve">2.2 Function for Obtaining Hostel Links and Detailed Ratings </w:t>
+      </w:r>
+    </w:p>
+    <w:p>
+      <w:pPr>
+        <w:spacing w:line="360" w:lineRule="auto"/>
+        <w:ind w:firstLine="720"/>
+        <w:rPr>
+          <w:rFonts w:ascii="Times New Roman" w:hAnsi="Times New Roman" w:cs="Times New Roman"/>
+          <w:color w:val="000000" w:themeColor="text1"/>
+          <w:sz w:val="24"/>
+          <w:szCs w:val="24"/>
+          <w:lang w:val="en-US"/>
+        </w:rPr>
+      </w:pPr>
+      <w:r>
+        <w:rPr>
+          <w:rFonts w:ascii="Times New Roman" w:hAnsi="Times New Roman" w:cs="Times New Roman"/>
+          <w:color w:val="000000" w:themeColor="text1"/>
+          <w:sz w:val="24"/>
+          <w:szCs w:val="24"/>
+          <w:lang w:val="en-US"/>
+        </w:rPr>
+        <w:t xml:space="preserve">Once this data was collected and the data was analyzed, there were some issues. One of the primary issues was that the links </w:t>
+      </w:r>
+      <w:r>
+        <w:rPr>
+          <w:rFonts w:ascii="Times New Roman" w:hAnsi="Times New Roman" w:cs="Times New Roman"/>
+          <w:color w:val="000000" w:themeColor="text1"/>
+          <w:sz w:val="24"/>
+          <w:szCs w:val="24"/>
+          <w:lang w:val="en-US"/>
+        </w:rPr>
+        <w:t>did not match</w:t>
+      </w:r>
+      <w:r>
+        <w:rPr>
+          <w:rFonts w:ascii="Times New Roman" w:hAnsi="Times New Roman" w:cs="Times New Roman"/>
+          <w:color w:val="000000" w:themeColor="text1"/>
+          <w:sz w:val="24"/>
+          <w:szCs w:val="24"/>
+          <w:lang w:val="en-US"/>
+        </w:rPr>
+        <w:t xml:space="preserve"> the hostel names, and they were out of order. The objective was to use these links to collect information about each individual hostel. Each hostel has amenity scores and general ratings for different aspects of the hostel on a scale of 1-10, such as: security, location, staff, atmosphere, cleanliness, value for money, and facilities. Furthermore, there are location descriptors, staff descriptors, and cleanliness descriptors. These seemed interesting for data collection.</w:t>
+      </w:r>
+      <w:r>
+        <w:rPr>
+          <w:rFonts w:ascii="Times New Roman" w:hAnsi="Times New Roman" w:cs="Times New Roman"/>
+          <w:color w:val="000000" w:themeColor="text1"/>
+          <w:sz w:val="24"/>
+          <w:szCs w:val="24"/>
+          <w:lang w:val="en-US"/>
+        </w:rPr>
+        <w:t xml:space="preserve"> </w:t>
+      </w:r>
+    </w:p>
+    <w:p>
+      <w:pPr>
+        <w:spacing w:line="360" w:lineRule="auto"/>
+        <w:ind w:firstLine="720"/>
+        <w:rPr>
+          <w:rFonts w:ascii="Times New Roman" w:hAnsi="Times New Roman" w:cs="Times New Roman"/>
+          <w:color w:val="000000" w:themeColor="text1"/>
+          <w:sz w:val="24"/>
+          <w:szCs w:val="24"/>
+          <w:lang w:val="en-US"/>
+        </w:rPr>
+      </w:pPr>
+      <w:r>
+        <w:rPr>
+          <w:rFonts w:ascii="Times New Roman" w:hAnsi="Times New Roman" w:cs="Times New Roman"/>
+          <w:color w:val="000000" w:themeColor="text1"/>
+          <w:sz w:val="24"/>
+          <w:szCs w:val="24"/>
+          <w:lang w:val="en-US"/>
+        </w:rPr>
+        <w:t xml:space="preserve">As the previous function was not able to scrape details from the physical hostel pages due to an issue with the link collection, a new function was created so that the process did not need to be repeated for collecting price data (another limitation to the previous function). This new function is named scrape_hostel_links, and it takes continent, country, and city as input and accesses a different part of the Hostel World website that supplies data about each hostel </w:t>
+      </w:r>
+      <w:r>
+        <w:rPr>
+          <w:rFonts w:ascii="Times New Roman" w:hAnsi="Times New Roman" w:cs="Times New Roman"/>
+          <w:color w:val="000000" w:themeColor="text1"/>
+          <w:sz w:val="24"/>
+          <w:szCs w:val="24"/>
+          <w:lang w:val="en-US"/>
+        </w:rPr>
+        <w:t>in each</w:t>
+      </w:r>
+      <w:r>
+        <w:rPr>
+          <w:rFonts w:ascii="Times New Roman" w:hAnsi="Times New Roman" w:cs="Times New Roman"/>
+          <w:color w:val="000000" w:themeColor="text1"/>
+          <w:sz w:val="24"/>
+          <w:szCs w:val="24"/>
+          <w:lang w:val="en-US"/>
+        </w:rPr>
+        <w:t xml:space="preserve"> city. This function returns these scraped links, as well as the individual and detailed ratings for each hostel. </w:t>
+      </w:r>
+      <w:r>
+        <w:rPr>
+          <w:rFonts w:ascii="Times New Roman" w:hAnsi="Times New Roman" w:cs="Times New Roman"/>
+          <w:color w:val="000000" w:themeColor="text1"/>
+          <w:sz w:val="24"/>
+          <w:szCs w:val="24"/>
+          <w:lang w:val="en-US"/>
+        </w:rPr>
+        <w:t xml:space="preserve">The list of cities this function took as input was the same as the last function. Additionally, the code includes a test run with the first city in the index to get an idea for what this code does. </w:t>
+      </w:r>
+    </w:p>
+    <w:p>
+      <w:pPr>
+        <w:spacing w:line="360" w:lineRule="auto"/>
+        <w:rPr>
+          <w:rFonts w:ascii="Times New Roman" w:hAnsi="Times New Roman" w:cs="Times New Roman"/>
+          <w:color w:val="000000" w:themeColor="text1"/>
+          <w:sz w:val="24"/>
+          <w:szCs w:val="24"/>
+          <w:lang w:val="en-US"/>
+        </w:rPr>
+      </w:pPr>
+    </w:p>
+    <w:p>
+      <w:pPr>
+        <w:pStyle w:val="Heading2"/>
+        <w:spacing w:line="360" w:lineRule="auto"/>
+        <w:rPr>
+          <w:rFonts w:ascii="Times New Roman" w:hAnsi="Times New Roman" w:cs="Times New Roman"/>
+          <w:color w:val="000000" w:themeColor="text1"/>
+          <w:lang w:val="en-US"/>
+        </w:rPr>
+      </w:pPr>
+      <w:r>
+        <w:rPr>
+          <w:rFonts w:ascii="Times New Roman" w:hAnsi="Times New Roman" w:cs="Times New Roman"/>
+          <w:color w:val="000000" w:themeColor="text1"/>
           <w:lang w:val="en-US"/>
         </w:rPr>
         <w:lastRenderedPageBreak/>
-        <w:t>Riga, Tallinn, Vilnius, Tokyo, Seoul, Beijing, Shanghai, Bangkok, New Delhi, Mumbai, Kuala Lumpur, Singapore, &amp; Dubai</w:t>
-      </w:r>
+        <w:t>2.3 Function for Obtaining Detailed City Ratings</w:t>
+      </w:r>
+    </w:p>
+    <w:p>
+      <w:pPr>
+        <w:spacing w:line="360" w:lineRule="auto"/>
+        <w:ind w:firstLine="720"/>
+        <w:rPr>
+          <w:rFonts w:ascii="Times New Roman" w:hAnsi="Times New Roman" w:cs="Times New Roman"/>
+          <w:color w:val="000000" w:themeColor="text1"/>
+          <w:sz w:val="24"/>
+          <w:szCs w:val="24"/>
+          <w:lang w:val="en-US"/>
+        </w:rPr>
+      </w:pPr>
+      <w:r>
+        <w:rPr>
+          <w:rFonts w:ascii="Times New Roman" w:hAnsi="Times New Roman" w:cs="Times New Roman"/>
+          <w:color w:val="000000" w:themeColor="text1"/>
+          <w:sz w:val="24"/>
+          <w:szCs w:val="24"/>
+          <w:lang w:val="en-US"/>
+        </w:rPr>
+        <w:t xml:space="preserve">Finally, the Hostel World website offers ratings for how customers felt about the cities they stayed in. These ratings include a 1-10 scale for different aspects of a city: activities, eating out, shopping, chilling out, transport, culture, nightlife, and value for money. The function named </w:t>
+      </w:r>
+      <w:proofErr w:type="spellStart"/>
+      <w:r>
+        <w:rPr>
+          <w:rFonts w:ascii="Times New Roman" w:hAnsi="Times New Roman" w:cs="Times New Roman"/>
+          <w:color w:val="000000" w:themeColor="text1"/>
+          <w:sz w:val="24"/>
+          <w:szCs w:val="24"/>
+          <w:lang w:val="en-US"/>
+        </w:rPr>
+        <w:t>scrape_city_details</w:t>
+      </w:r>
+      <w:proofErr w:type="spellEnd"/>
+      <w:r>
+        <w:rPr>
+          <w:rFonts w:ascii="Times New Roman" w:hAnsi="Times New Roman" w:cs="Times New Roman"/>
+          <w:color w:val="000000" w:themeColor="text1"/>
+          <w:sz w:val="24"/>
+          <w:szCs w:val="24"/>
+          <w:lang w:val="en-US"/>
+        </w:rPr>
+        <w:t xml:space="preserve"> </w:t>
+      </w:r>
+      <w:proofErr w:type="gramStart"/>
+      <w:r>
+        <w:rPr>
+          <w:rFonts w:ascii="Times New Roman" w:hAnsi="Times New Roman" w:cs="Times New Roman"/>
+          <w:color w:val="000000" w:themeColor="text1"/>
+          <w:sz w:val="24"/>
+          <w:szCs w:val="24"/>
+          <w:lang w:val="en-US"/>
+        </w:rPr>
+        <w:t>returns</w:t>
+      </w:r>
+      <w:proofErr w:type="gramEnd"/>
+      <w:r>
+        <w:rPr>
+          <w:rFonts w:ascii="Times New Roman" w:hAnsi="Times New Roman" w:cs="Times New Roman"/>
+          <w:color w:val="000000" w:themeColor="text1"/>
+          <w:sz w:val="24"/>
+          <w:szCs w:val="24"/>
+          <w:lang w:val="en-US"/>
+        </w:rPr>
+        <w:t xml:space="preserve"> these detailed ratings for each given city. </w:t>
+      </w:r>
+      <w:r>
+        <w:rPr>
+          <w:rFonts w:ascii="Times New Roman" w:hAnsi="Times New Roman" w:cs="Times New Roman"/>
+          <w:color w:val="000000" w:themeColor="text1"/>
+          <w:sz w:val="24"/>
+          <w:szCs w:val="24"/>
+          <w:lang w:val="en-US"/>
+        </w:rPr>
+        <w:t xml:space="preserve">The list of cities that was fed through this function is the same as for the previous two functions. </w:t>
+      </w:r>
+    </w:p>
+    <w:p>
+      <w:pPr>
+        <w:spacing w:line="360" w:lineRule="auto"/>
+        <w:rPr>
+          <w:rFonts w:ascii="Times New Roman" w:hAnsi="Times New Roman" w:cs="Times New Roman"/>
+          <w:color w:val="000000" w:themeColor="text1"/>
+          <w:sz w:val="24"/>
+          <w:szCs w:val="24"/>
+          <w:lang w:val="en-US"/>
+        </w:rPr>
+      </w:pPr>
     </w:p>
     <w:p>
       <w:pPr>
         <w:pStyle w:val="Heading2"/>
+        <w:spacing w:line="360" w:lineRule="auto"/>
         <w:rPr>
           <w:rFonts w:ascii="Times New Roman" w:hAnsi="Times New Roman" w:cs="Times New Roman"/>
           <w:color w:val="000000" w:themeColor="text1"/>
@@ -319,11 +627,13 @@
           <w:color w:val="000000" w:themeColor="text1"/>
           <w:lang w:val="en-US"/>
         </w:rPr>
-        <w:t xml:space="preserve">2.2 Function for Obtaining Hostel Links and Detailed Ratings </w:t>
-      </w:r>
-    </w:p>
-    <w:p>
-      <w:pPr>
+        <w:t>2.4 CSVs and Merging</w:t>
+      </w:r>
+    </w:p>
+    <w:p>
+      <w:pPr>
+        <w:spacing w:line="360" w:lineRule="auto"/>
+        <w:ind w:firstLine="360"/>
         <w:rPr>
           <w:rFonts w:ascii="Times New Roman" w:hAnsi="Times New Roman" w:cs="Times New Roman"/>
           <w:color w:val="000000" w:themeColor="text1"/>
@@ -340,215 +650,21 @@
           <w:szCs w:val="24"/>
           <w:lang w:val="en-US"/>
         </w:rPr>
-        <w:t xml:space="preserve">Once this data was collected and the data was analyzed, there were some issues. One of the primary issues was that the links </w:t>
-      </w:r>
-      <w:r>
-        <w:rPr>
-          <w:rFonts w:ascii="Times New Roman" w:hAnsi="Times New Roman" w:cs="Times New Roman"/>
-          <w:color w:val="000000" w:themeColor="text1"/>
-          <w:sz w:val="24"/>
-          <w:szCs w:val="24"/>
-          <w:lang w:val="en-US"/>
-        </w:rPr>
-        <w:t>did not match</w:t>
-      </w:r>
-      <w:r>
-        <w:rPr>
-          <w:rFonts w:ascii="Times New Roman" w:hAnsi="Times New Roman" w:cs="Times New Roman"/>
-          <w:color w:val="000000" w:themeColor="text1"/>
-          <w:sz w:val="24"/>
-          <w:szCs w:val="24"/>
-          <w:lang w:val="en-US"/>
-        </w:rPr>
-        <w:t xml:space="preserve"> the hostel names, and they were out of order. The objective was to use these links to collect information about each individual hostel. Each hostel has amenity scores and general ratings for different aspects of the hostel on a scale of 1-10, such as: security, location, staff, atmosphere, cleanliness, value for money, and facilities. Furthermore, there are location descriptors, staff descriptors, and cleanliness descriptors. These seemed interesting for data collection.</w:t>
-      </w:r>
-      <w:r>
-        <w:rPr>
-          <w:rFonts w:ascii="Times New Roman" w:hAnsi="Times New Roman" w:cs="Times New Roman"/>
-          <w:color w:val="000000" w:themeColor="text1"/>
-          <w:sz w:val="24"/>
-          <w:szCs w:val="24"/>
-          <w:lang w:val="en-US"/>
-        </w:rPr>
-        <w:t xml:space="preserve"> As the previous function was not able to scrape details from the physical hostel pages due to an issue with the link collection, a new function was created so that the process did not need to be repeated for collecting price data (another limitation to the previous function). This new function is named scrape_hostel_links, and it takes continent, country, and city as input and accesses a different part of the Hostel World website that supplies data about each hostel </w:t>
-      </w:r>
-      <w:proofErr w:type="gramStart"/>
-      <w:r>
-        <w:rPr>
-          <w:rFonts w:ascii="Times New Roman" w:hAnsi="Times New Roman" w:cs="Times New Roman"/>
-          <w:color w:val="000000" w:themeColor="text1"/>
-          <w:sz w:val="24"/>
-          <w:szCs w:val="24"/>
-          <w:lang w:val="en-US"/>
-        </w:rPr>
-        <w:t>in a given</w:t>
-      </w:r>
-      <w:proofErr w:type="gramEnd"/>
-      <w:r>
-        <w:rPr>
-          <w:rFonts w:ascii="Times New Roman" w:hAnsi="Times New Roman" w:cs="Times New Roman"/>
-          <w:color w:val="000000" w:themeColor="text1"/>
-          <w:sz w:val="24"/>
-          <w:szCs w:val="24"/>
-          <w:lang w:val="en-US"/>
-        </w:rPr>
-        <w:t xml:space="preserve"> city. This function returns these scraped links, as well as the individual and detailed ratings for each hostel. </w:t>
-      </w:r>
-    </w:p>
-    <w:p>
-      <w:pPr>
-        <w:rPr>
-          <w:rFonts w:ascii="Times New Roman" w:hAnsi="Times New Roman" w:cs="Times New Roman"/>
-          <w:color w:val="000000" w:themeColor="text1"/>
-          <w:sz w:val="24"/>
-          <w:szCs w:val="24"/>
-          <w:lang w:val="en-US"/>
-        </w:rPr>
-      </w:pPr>
-    </w:p>
-    <w:p>
-      <w:pPr>
-        <w:pStyle w:val="Heading2"/>
-        <w:rPr>
-          <w:rFonts w:ascii="Times New Roman" w:hAnsi="Times New Roman" w:cs="Times New Roman"/>
-          <w:color w:val="000000" w:themeColor="text1"/>
-          <w:lang w:val="en-US"/>
-        </w:rPr>
-      </w:pPr>
-      <w:r>
-        <w:rPr>
-          <w:rFonts w:ascii="Times New Roman" w:hAnsi="Times New Roman" w:cs="Times New Roman"/>
-          <w:color w:val="000000" w:themeColor="text1"/>
-          <w:lang w:val="en-US"/>
-        </w:rPr>
-        <w:t>2.3 Function for Obtaining Detailed City Ratings</w:t>
-      </w:r>
-    </w:p>
-    <w:p>
-      <w:pPr>
-        <w:rPr>
-          <w:rFonts w:ascii="Times New Roman" w:hAnsi="Times New Roman" w:cs="Times New Roman"/>
-          <w:color w:val="000000" w:themeColor="text1"/>
-          <w:sz w:val="24"/>
-          <w:szCs w:val="24"/>
-          <w:lang w:val="en-US"/>
-        </w:rPr>
-      </w:pPr>
-      <w:r>
-        <w:rPr>
-          <w:rFonts w:ascii="Times New Roman" w:hAnsi="Times New Roman" w:cs="Times New Roman"/>
-          <w:color w:val="000000" w:themeColor="text1"/>
-          <w:sz w:val="24"/>
-          <w:szCs w:val="24"/>
-          <w:lang w:val="en-US"/>
-        </w:rPr>
-        <w:t xml:space="preserve">Finally, the Hostel World website offers ratings for how customers felt about the cities they stayed in. These ratings include a 1-10 scale for different aspects of a city: activities, eating out, shopping, chilling out, transport, culture, nightlife, and value for money. The function named </w:t>
-      </w:r>
-      <w:proofErr w:type="spellStart"/>
-      <w:r>
-        <w:rPr>
-          <w:rFonts w:ascii="Times New Roman" w:hAnsi="Times New Roman" w:cs="Times New Roman"/>
-          <w:color w:val="000000" w:themeColor="text1"/>
-          <w:sz w:val="24"/>
-          <w:szCs w:val="24"/>
-          <w:lang w:val="en-US"/>
-        </w:rPr>
-        <w:t>scrape_city_details</w:t>
-      </w:r>
-      <w:proofErr w:type="spellEnd"/>
-      <w:r>
-        <w:rPr>
-          <w:rFonts w:ascii="Times New Roman" w:hAnsi="Times New Roman" w:cs="Times New Roman"/>
-          <w:color w:val="000000" w:themeColor="text1"/>
-          <w:sz w:val="24"/>
-          <w:szCs w:val="24"/>
-          <w:lang w:val="en-US"/>
-        </w:rPr>
-        <w:t xml:space="preserve"> </w:t>
-      </w:r>
-      <w:proofErr w:type="gramStart"/>
-      <w:r>
-        <w:rPr>
-          <w:rFonts w:ascii="Times New Roman" w:hAnsi="Times New Roman" w:cs="Times New Roman"/>
-          <w:color w:val="000000" w:themeColor="text1"/>
-          <w:sz w:val="24"/>
-          <w:szCs w:val="24"/>
-          <w:lang w:val="en-US"/>
-        </w:rPr>
-        <w:t>returns</w:t>
-      </w:r>
-      <w:proofErr w:type="gramEnd"/>
-      <w:r>
-        <w:rPr>
-          <w:rFonts w:ascii="Times New Roman" w:hAnsi="Times New Roman" w:cs="Times New Roman"/>
-          <w:color w:val="000000" w:themeColor="text1"/>
-          <w:sz w:val="24"/>
-          <w:szCs w:val="24"/>
-          <w:lang w:val="en-US"/>
-        </w:rPr>
-        <w:t xml:space="preserve"> these detailed ratings for each given city.  </w:t>
-      </w:r>
-    </w:p>
-    <w:p>
-      <w:pPr>
-        <w:rPr>
-          <w:rFonts w:ascii="Times New Roman" w:hAnsi="Times New Roman" w:cs="Times New Roman"/>
-          <w:color w:val="000000" w:themeColor="text1"/>
-          <w:sz w:val="24"/>
-          <w:szCs w:val="24"/>
-          <w:lang w:val="en-US"/>
-        </w:rPr>
-      </w:pPr>
-    </w:p>
-    <w:p>
-      <w:pPr>
-        <w:pStyle w:val="Heading2"/>
-        <w:rPr>
-          <w:rFonts w:ascii="Times New Roman" w:hAnsi="Times New Roman" w:cs="Times New Roman"/>
-          <w:color w:val="000000" w:themeColor="text1"/>
-          <w:lang w:val="en-US"/>
-        </w:rPr>
-      </w:pPr>
-      <w:r>
-        <w:rPr>
-          <w:rFonts w:ascii="Times New Roman" w:hAnsi="Times New Roman" w:cs="Times New Roman"/>
-          <w:color w:val="000000" w:themeColor="text1"/>
-          <w:lang w:val="en-US"/>
-        </w:rPr>
-        <w:t>2.4 CSVs and Merging</w:t>
-      </w:r>
-    </w:p>
-    <w:p>
-      <w:pPr>
-        <w:rPr>
-          <w:rFonts w:ascii="Times New Roman" w:hAnsi="Times New Roman" w:cs="Times New Roman"/>
-          <w:color w:val="000000" w:themeColor="text1"/>
-          <w:sz w:val="24"/>
-          <w:szCs w:val="24"/>
-          <w:lang w:val="en-US"/>
-        </w:rPr>
-      </w:pPr>
-      <w:r>
-        <w:rPr>
-          <w:rFonts w:ascii="Times New Roman" w:hAnsi="Times New Roman" w:cs="Times New Roman"/>
-          <w:color w:val="000000" w:themeColor="text1"/>
-          <w:sz w:val="24"/>
-          <w:szCs w:val="24"/>
-          <w:lang w:val="en-US"/>
-        </w:rPr>
         <w:t xml:space="preserve">Upon execution of each function, a csv was created at the end and set to the current working directory and pushed to GitHub. These three tables were then merged for the analysis process. </w:t>
       </w:r>
     </w:p>
     <w:p>
       <w:pPr>
-        <w:rPr>
-          <w:rFonts w:ascii="Times New Roman" w:hAnsi="Times New Roman" w:cs="Times New Roman"/>
-          <w:lang w:val="en-US"/>
-        </w:rPr>
-      </w:pPr>
-    </w:p>
-    <w:p>
-      <w:pPr>
+        <w:spacing w:line="360" w:lineRule="auto"/>
+        <w:rPr>
+          <w:rFonts w:ascii="Times New Roman" w:hAnsi="Times New Roman" w:cs="Times New Roman"/>
+          <w:lang w:val="en-US"/>
+        </w:rPr>
+      </w:pPr>
+    </w:p>
+    <w:p>
+      <w:pPr>
+        <w:spacing w:line="360" w:lineRule="auto"/>
         <w:rPr>
           <w:rFonts w:ascii="Times New Roman" w:hAnsi="Times New Roman" w:cs="Times New Roman"/>
           <w:sz w:val="24"/>
@@ -567,6 +683,7 @@
         <w:pBdr>
           <w:bottom w:val="single" w:sz="6" w:space="1" w:color="auto"/>
         </w:pBdr>
+        <w:spacing w:line="360" w:lineRule="auto"/>
         <w:rPr>
           <w:rFonts w:ascii="Times New Roman" w:hAnsi="Times New Roman" w:cs="Times New Roman"/>
           <w:sz w:val="32"/>
@@ -586,6 +703,8 @@
     </w:p>
     <w:p>
       <w:pPr>
+        <w:spacing w:line="360" w:lineRule="auto"/>
+        <w:ind w:firstLine="360"/>
         <w:rPr>
           <w:rFonts w:ascii="Times New Roman" w:hAnsi="Times New Roman" w:cs="Times New Roman"/>
           <w:sz w:val="24"/>
@@ -610,6 +729,7 @@
           <w:ilvl w:val="0"/>
           <w:numId w:val="2"/>
         </w:numPr>
+        <w:spacing w:line="360" w:lineRule="auto"/>
         <w:rPr>
           <w:rFonts w:ascii="Times New Roman" w:hAnsi="Times New Roman" w:cs="Times New Roman"/>
           <w:i/>
@@ -638,6 +758,7 @@
           <w:ilvl w:val="1"/>
           <w:numId w:val="2"/>
         </w:numPr>
+        <w:spacing w:line="360" w:lineRule="auto"/>
         <w:rPr>
           <w:rFonts w:ascii="Times New Roman" w:hAnsi="Times New Roman" w:cs="Times New Roman"/>
           <w:sz w:val="24"/>
@@ -671,6 +792,7 @@
           <w:ilvl w:val="0"/>
           <w:numId w:val="2"/>
         </w:numPr>
+        <w:spacing w:line="360" w:lineRule="auto"/>
         <w:rPr>
           <w:rFonts w:ascii="Times New Roman" w:hAnsi="Times New Roman" w:cs="Times New Roman"/>
           <w:i/>
@@ -699,6 +821,7 @@
           <w:ilvl w:val="1"/>
           <w:numId w:val="2"/>
         </w:numPr>
+        <w:spacing w:line="360" w:lineRule="auto"/>
         <w:rPr>
           <w:rFonts w:ascii="Times New Roman" w:hAnsi="Times New Roman" w:cs="Times New Roman"/>
           <w:sz w:val="24"/>
@@ -723,6 +846,7 @@
           <w:ilvl w:val="0"/>
           <w:numId w:val="2"/>
         </w:numPr>
+        <w:spacing w:line="360" w:lineRule="auto"/>
         <w:rPr>
           <w:rFonts w:ascii="Times New Roman" w:hAnsi="Times New Roman" w:cs="Times New Roman"/>
           <w:i/>
@@ -751,6 +875,7 @@
           <w:ilvl w:val="1"/>
           <w:numId w:val="2"/>
         </w:numPr>
+        <w:spacing w:line="360" w:lineRule="auto"/>
         <w:rPr>
           <w:rFonts w:ascii="Times New Roman" w:hAnsi="Times New Roman" w:cs="Times New Roman"/>
           <w:sz w:val="24"/>
@@ -775,6 +900,7 @@
           <w:ilvl w:val="0"/>
           <w:numId w:val="2"/>
         </w:numPr>
+        <w:spacing w:line="360" w:lineRule="auto"/>
         <w:rPr>
           <w:rFonts w:ascii="Times New Roman" w:hAnsi="Times New Roman" w:cs="Times New Roman"/>
           <w:i/>
@@ -803,21 +929,21 @@
           <w:ilvl w:val="1"/>
           <w:numId w:val="2"/>
         </w:numPr>
-        <w:rPr>
-          <w:rFonts w:ascii="Times New Roman" w:hAnsi="Times New Roman" w:cs="Times New Roman"/>
-          <w:sz w:val="24"/>
-          <w:szCs w:val="24"/>
-          <w:lang w:val="en-US"/>
-        </w:rPr>
-      </w:pPr>
-      <w:r>
-        <w:rPr>
-          <w:rFonts w:ascii="Times New Roman" w:hAnsi="Times New Roman" w:cs="Times New Roman"/>
-          <w:sz w:val="24"/>
-          <w:szCs w:val="24"/>
-          <w:lang w:val="en-US"/>
-        </w:rPr>
-        <w:lastRenderedPageBreak/>
+        <w:spacing w:line="360" w:lineRule="auto"/>
+        <w:rPr>
+          <w:rFonts w:ascii="Times New Roman" w:hAnsi="Times New Roman" w:cs="Times New Roman"/>
+          <w:sz w:val="24"/>
+          <w:szCs w:val="24"/>
+          <w:lang w:val="en-US"/>
+        </w:rPr>
+      </w:pPr>
+      <w:r>
+        <w:rPr>
+          <w:rFonts w:ascii="Times New Roman" w:hAnsi="Times New Roman" w:cs="Times New Roman"/>
+          <w:sz w:val="24"/>
+          <w:szCs w:val="24"/>
+          <w:lang w:val="en-US"/>
+        </w:rPr>
         <w:t>London, Rome, Amsterdam, Madrid, Lisbon</w:t>
       </w:r>
     </w:p>
@@ -828,6 +954,7 @@
           <w:ilvl w:val="0"/>
           <w:numId w:val="2"/>
         </w:numPr>
+        <w:spacing w:line="360" w:lineRule="auto"/>
         <w:rPr>
           <w:rFonts w:ascii="Times New Roman" w:hAnsi="Times New Roman" w:cs="Times New Roman"/>
           <w:i/>
@@ -856,6 +983,7 @@
           <w:ilvl w:val="1"/>
           <w:numId w:val="2"/>
         </w:numPr>
+        <w:spacing w:line="360" w:lineRule="auto"/>
         <w:rPr>
           <w:rFonts w:ascii="Times New Roman" w:hAnsi="Times New Roman" w:cs="Times New Roman"/>
           <w:sz w:val="24"/>
@@ -880,6 +1008,7 @@
           <w:ilvl w:val="0"/>
           <w:numId w:val="2"/>
         </w:numPr>
+        <w:spacing w:line="360" w:lineRule="auto"/>
         <w:rPr>
           <w:rFonts w:ascii="Times New Roman" w:hAnsi="Times New Roman" w:cs="Times New Roman"/>
           <w:i/>
@@ -908,6 +1037,7 @@
           <w:ilvl w:val="1"/>
           <w:numId w:val="2"/>
         </w:numPr>
+        <w:spacing w:line="360" w:lineRule="auto"/>
         <w:rPr>
           <w:rFonts w:ascii="Times New Roman" w:hAnsi="Times New Roman" w:cs="Times New Roman"/>
           <w:sz w:val="24"/>
@@ -927,6 +1057,7 @@
     </w:p>
     <w:p>
       <w:pPr>
+        <w:spacing w:line="360" w:lineRule="auto"/>
         <w:rPr>
           <w:rFonts w:ascii="Times New Roman" w:hAnsi="Times New Roman" w:cs="Times New Roman"/>
           <w:sz w:val="24"/>
@@ -964,6 +1095,40 @@
     </w:p>
     <w:p>
       <w:pPr>
+        <w:spacing w:line="360" w:lineRule="auto"/>
+        <w:rPr>
+          <w:rFonts w:ascii="Times New Roman" w:hAnsi="Times New Roman" w:cs="Times New Roman"/>
+          <w:sz w:val="24"/>
+          <w:szCs w:val="24"/>
+          <w:lang w:val="en-US"/>
+        </w:rPr>
+      </w:pPr>
+    </w:p>
+    <w:p>
+      <w:pPr>
+        <w:spacing w:after="0" w:line="240" w:lineRule="auto"/>
+        <w:jc w:val="center"/>
+        <w:rPr>
+          <w:rFonts w:ascii="Times New Roman" w:hAnsi="Times New Roman" w:cs="Times New Roman"/>
+          <w:sz w:val="20"/>
+          <w:szCs w:val="20"/>
+          <w:lang w:val="en-US"/>
+        </w:rPr>
+      </w:pPr>
+      <w:r>
+        <w:rPr>
+          <w:rFonts w:ascii="Times New Roman" w:hAnsi="Times New Roman" w:cs="Times New Roman"/>
+          <w:sz w:val="20"/>
+          <w:szCs w:val="20"/>
+          <w:lang w:val="en-US"/>
+        </w:rPr>
+        <w:lastRenderedPageBreak/>
+        <w:t>Figure 1: Hostel City Averages Dashboard</w:t>
+      </w:r>
+    </w:p>
+    <w:p>
+      <w:pPr>
+        <w:spacing w:line="360" w:lineRule="auto"/>
         <w:jc w:val="center"/>
         <w:rPr>
           <w:rFonts w:ascii="Times New Roman" w:hAnsi="Times New Roman" w:cs="Times New Roman"/>
@@ -996,7 +1161,7 @@
                     <pic:cNvPicPr/>
                   </pic:nvPicPr>
                   <pic:blipFill>
-                    <a:blip r:embed="rId7"/>
+                    <a:blip r:embed="rId8"/>
                     <a:stretch>
                       <a:fillRect/>
                     </a:stretch>
@@ -1019,16 +1184,7 @@
     </w:p>
     <w:p>
       <w:pPr>
-        <w:rPr>
-          <w:rFonts w:ascii="Times New Roman" w:hAnsi="Times New Roman" w:cs="Times New Roman"/>
-          <w:sz w:val="24"/>
-          <w:szCs w:val="24"/>
-          <w:lang w:val="en-US"/>
-        </w:rPr>
-      </w:pPr>
-    </w:p>
-    <w:p>
-      <w:pPr>
+        <w:spacing w:line="360" w:lineRule="auto"/>
         <w:rPr>
           <w:rFonts w:ascii="Times New Roman" w:hAnsi="Times New Roman" w:cs="Times New Roman"/>
           <w:i/>
@@ -1076,16 +1232,8 @@
     </w:p>
     <w:p>
       <w:pPr>
-        <w:rPr>
-          <w:rFonts w:ascii="Times New Roman" w:hAnsi="Times New Roman" w:cs="Times New Roman"/>
-          <w:sz w:val="24"/>
-          <w:szCs w:val="24"/>
-          <w:lang w:val="en-US"/>
-        </w:rPr>
-      </w:pPr>
-    </w:p>
-    <w:p>
-      <w:pPr>
+        <w:spacing w:line="360" w:lineRule="auto"/>
+        <w:ind w:firstLine="360"/>
         <w:rPr>
           <w:rFonts w:ascii="Times New Roman" w:hAnsi="Times New Roman" w:cs="Times New Roman"/>
           <w:sz w:val="24"/>
@@ -1106,10 +1254,7 @@
     <w:p>
       <w:pPr>
         <w:pStyle w:val="ListParagraph"/>
-        <w:numPr>
-          <w:ilvl w:val="0"/>
-          <w:numId w:val="2"/>
-        </w:numPr>
+        <w:spacing w:line="360" w:lineRule="auto"/>
         <w:rPr>
           <w:rFonts w:ascii="Times New Roman" w:hAnsi="Times New Roman" w:cs="Times New Roman"/>
           <w:sz w:val="24"/>
@@ -1125,6 +1270,15 @@
           <w:lang w:val="en-US"/>
         </w:rPr>
         <w:t>Top 5 Hostels by Average Rating Count</w:t>
+      </w:r>
+      <w:r>
+        <w:rPr>
+          <w:rFonts w:ascii="Times New Roman" w:hAnsi="Times New Roman" w:cs="Times New Roman"/>
+          <w:sz w:val="24"/>
+          <w:szCs w:val="24"/>
+          <w:lang w:val="en-US"/>
+        </w:rPr>
+        <w:t>:</w:t>
       </w:r>
     </w:p>
     <w:p>
@@ -1152,19 +1306,23 @@
           <w:tab w:val="left" w:pos="13740"/>
           <w:tab w:val="left" w:pos="14656"/>
         </w:tabs>
-        <w:spacing w:after="0" w:line="240" w:lineRule="auto"/>
-        <w:rPr>
-          <w:rFonts w:ascii="Times New Roman" w:eastAsia="Times New Roman" w:hAnsi="Times New Roman" w:cs="Times New Roman"/>
-          <w:kern w:val="0"/>
-          <w:sz w:val="24"/>
-          <w:szCs w:val="24"/>
-          <w:lang w:eastAsia="en-AT"/>
-          <w14:ligatures w14:val="none"/>
-        </w:rPr>
-      </w:pPr>
-      <w:r>
-        <w:rPr>
-          <w:rFonts w:ascii="Times New Roman" w:eastAsia="Times New Roman" w:hAnsi="Times New Roman" w:cs="Times New Roman"/>
+        <w:spacing w:after="0" w:line="360" w:lineRule="auto"/>
+        <w:rPr>
+          <w:rFonts w:ascii="Times New Roman" w:eastAsia="Times New Roman" w:hAnsi="Times New Roman" w:cs="Times New Roman"/>
+          <w:i/>
+          <w:iCs/>
+          <w:kern w:val="0"/>
+          <w:sz w:val="24"/>
+          <w:szCs w:val="24"/>
+          <w:lang w:eastAsia="en-AT"/>
+          <w14:ligatures w14:val="none"/>
+        </w:rPr>
+      </w:pPr>
+      <w:r>
+        <w:rPr>
+          <w:rFonts w:ascii="Times New Roman" w:eastAsia="Times New Roman" w:hAnsi="Times New Roman" w:cs="Times New Roman"/>
+          <w:i/>
+          <w:iCs/>
           <w:kern w:val="0"/>
           <w:sz w:val="24"/>
           <w:szCs w:val="24"/>
@@ -1177,6 +1335,8 @@
       <w:r>
         <w:rPr>
           <w:rFonts w:ascii="Times New Roman" w:eastAsia="Times New Roman" w:hAnsi="Times New Roman" w:cs="Times New Roman"/>
+          <w:i/>
+          <w:iCs/>
           <w:kern w:val="0"/>
           <w:sz w:val="24"/>
           <w:szCs w:val="24"/>
@@ -1189,6 +1349,8 @@
       <w:r>
         <w:rPr>
           <w:rFonts w:ascii="Times New Roman" w:eastAsia="Times New Roman" w:hAnsi="Times New Roman" w:cs="Times New Roman"/>
+          <w:i/>
+          <w:iCs/>
           <w:kern w:val="0"/>
           <w:sz w:val="24"/>
           <w:szCs w:val="24"/>
@@ -1200,6 +1362,8 @@
       <w:r>
         <w:rPr>
           <w:rFonts w:ascii="Times New Roman" w:eastAsia="Times New Roman" w:hAnsi="Times New Roman" w:cs="Times New Roman"/>
+          <w:i/>
+          <w:iCs/>
           <w:kern w:val="0"/>
           <w:sz w:val="24"/>
           <w:szCs w:val="24"/>
@@ -1212,6 +1376,8 @@
       <w:r>
         <w:rPr>
           <w:rFonts w:ascii="Times New Roman" w:eastAsia="Times New Roman" w:hAnsi="Times New Roman" w:cs="Times New Roman"/>
+          <w:i/>
+          <w:iCs/>
           <w:kern w:val="0"/>
           <w:sz w:val="24"/>
           <w:szCs w:val="24"/>
@@ -1224,6 +1390,8 @@
       <w:r>
         <w:rPr>
           <w:rFonts w:ascii="Times New Roman" w:eastAsia="Times New Roman" w:hAnsi="Times New Roman" w:cs="Times New Roman"/>
+          <w:i/>
+          <w:iCs/>
           <w:kern w:val="0"/>
           <w:sz w:val="24"/>
           <w:szCs w:val="24"/>
@@ -1235,6 +1403,8 @@
       <w:r>
         <w:rPr>
           <w:rFonts w:ascii="Times New Roman" w:eastAsia="Times New Roman" w:hAnsi="Times New Roman" w:cs="Times New Roman"/>
+          <w:i/>
+          <w:iCs/>
           <w:kern w:val="0"/>
           <w:sz w:val="24"/>
           <w:szCs w:val="24"/>
@@ -1247,6 +1417,8 @@
       <w:r>
         <w:rPr>
           <w:rFonts w:ascii="Times New Roman" w:eastAsia="Times New Roman" w:hAnsi="Times New Roman" w:cs="Times New Roman"/>
+          <w:i/>
+          <w:iCs/>
           <w:kern w:val="0"/>
           <w:sz w:val="24"/>
           <w:szCs w:val="24"/>
@@ -1259,6 +1431,8 @@
       <w:r>
         <w:rPr>
           <w:rFonts w:ascii="Times New Roman" w:eastAsia="Times New Roman" w:hAnsi="Times New Roman" w:cs="Times New Roman"/>
+          <w:i/>
+          <w:iCs/>
           <w:kern w:val="0"/>
           <w:sz w:val="24"/>
           <w:szCs w:val="24"/>
@@ -1270,6 +1444,8 @@
       <w:r>
         <w:rPr>
           <w:rFonts w:ascii="Times New Roman" w:eastAsia="Times New Roman" w:hAnsi="Times New Roman" w:cs="Times New Roman"/>
+          <w:i/>
+          <w:iCs/>
           <w:kern w:val="0"/>
           <w:sz w:val="24"/>
           <w:szCs w:val="24"/>
@@ -1282,6 +1458,8 @@
       <w:r>
         <w:rPr>
           <w:rFonts w:ascii="Times New Roman" w:eastAsia="Times New Roman" w:hAnsi="Times New Roman" w:cs="Times New Roman"/>
+          <w:i/>
+          <w:iCs/>
           <w:kern w:val="0"/>
           <w:sz w:val="24"/>
           <w:szCs w:val="24"/>
@@ -1294,6 +1472,8 @@
       <w:r>
         <w:rPr>
           <w:rFonts w:ascii="Times New Roman" w:eastAsia="Times New Roman" w:hAnsi="Times New Roman" w:cs="Times New Roman"/>
+          <w:i/>
+          <w:iCs/>
           <w:kern w:val="0"/>
           <w:sz w:val="24"/>
           <w:szCs w:val="24"/>
@@ -1305,6 +1485,8 @@
       <w:r>
         <w:rPr>
           <w:rFonts w:ascii="Times New Roman" w:eastAsia="Times New Roman" w:hAnsi="Times New Roman" w:cs="Times New Roman"/>
+          <w:i/>
+          <w:iCs/>
           <w:kern w:val="0"/>
           <w:sz w:val="24"/>
           <w:szCs w:val="24"/>
@@ -1317,6 +1499,8 @@
       <w:r>
         <w:rPr>
           <w:rFonts w:ascii="Times New Roman" w:eastAsia="Times New Roman" w:hAnsi="Times New Roman" w:cs="Times New Roman"/>
+          <w:i/>
+          <w:iCs/>
           <w:kern w:val="0"/>
           <w:sz w:val="24"/>
           <w:szCs w:val="24"/>
@@ -1329,6 +1513,8 @@
       <w:r>
         <w:rPr>
           <w:rFonts w:ascii="Times New Roman" w:eastAsia="Times New Roman" w:hAnsi="Times New Roman" w:cs="Times New Roman"/>
+          <w:i/>
+          <w:iCs/>
           <w:kern w:val="0"/>
           <w:sz w:val="24"/>
           <w:szCs w:val="24"/>
@@ -1340,6 +1526,8 @@
       <w:r>
         <w:rPr>
           <w:rFonts w:ascii="Times New Roman" w:eastAsia="Times New Roman" w:hAnsi="Times New Roman" w:cs="Times New Roman"/>
+          <w:i/>
+          <w:iCs/>
           <w:kern w:val="0"/>
           <w:sz w:val="24"/>
           <w:szCs w:val="24"/>
@@ -1351,6 +1539,8 @@
       <w:r>
         <w:rPr>
           <w:rFonts w:ascii="Times New Roman" w:eastAsia="Times New Roman" w:hAnsi="Times New Roman" w:cs="Times New Roman"/>
+          <w:i/>
+          <w:iCs/>
           <w:kern w:val="0"/>
           <w:sz w:val="24"/>
           <w:szCs w:val="24"/>
@@ -1385,32 +1575,37 @@
           <w:tab w:val="left" w:pos="13740"/>
           <w:tab w:val="left" w:pos="14656"/>
         </w:tabs>
-        <w:spacing w:after="0" w:line="240" w:lineRule="auto"/>
-        <w:rPr>
-          <w:rFonts w:ascii="Times New Roman" w:eastAsia="Times New Roman" w:hAnsi="Times New Roman" w:cs="Times New Roman"/>
-          <w:kern w:val="0"/>
-          <w:sz w:val="24"/>
-          <w:szCs w:val="24"/>
-          <w:lang w:eastAsia="en-AT"/>
-          <w14:ligatures w14:val="none"/>
-        </w:rPr>
-      </w:pPr>
-      <w:r>
-        <w:rPr>
-          <w:rFonts w:ascii="Times New Roman" w:eastAsia="Times New Roman" w:hAnsi="Times New Roman" w:cs="Times New Roman"/>
+        <w:spacing w:after="0" w:line="360" w:lineRule="auto"/>
+        <w:rPr>
+          <w:rFonts w:ascii="Times New Roman" w:eastAsia="Times New Roman" w:hAnsi="Times New Roman" w:cs="Times New Roman"/>
+          <w:i/>
+          <w:iCs/>
+          <w:kern w:val="0"/>
+          <w:sz w:val="24"/>
+          <w:szCs w:val="24"/>
+          <w:lang w:eastAsia="en-AT"/>
+          <w14:ligatures w14:val="none"/>
+        </w:rPr>
+      </w:pPr>
+      <w:r>
+        <w:rPr>
+          <w:rFonts w:ascii="Times New Roman" w:eastAsia="Times New Roman" w:hAnsi="Times New Roman" w:cs="Times New Roman"/>
+          <w:i/>
+          <w:iCs/>
           <w:kern w:val="0"/>
           <w:sz w:val="24"/>
           <w:szCs w:val="24"/>
           <w:lang w:val="en-US" w:eastAsia="en-AT"/>
           <w14:ligatures w14:val="none"/>
         </w:rPr>
-        <w:lastRenderedPageBreak/>
         <w:t>P</w:t>
       </w:r>
       <w:proofErr w:type="spellStart"/>
       <w:r>
         <w:rPr>
           <w:rFonts w:ascii="Times New Roman" w:eastAsia="Times New Roman" w:hAnsi="Times New Roman" w:cs="Times New Roman"/>
+          <w:i/>
+          <w:iCs/>
           <w:kern w:val="0"/>
           <w:sz w:val="24"/>
           <w:szCs w:val="24"/>
@@ -1423,6 +1618,8 @@
       <w:r>
         <w:rPr>
           <w:rFonts w:ascii="Times New Roman" w:eastAsia="Times New Roman" w:hAnsi="Times New Roman" w:cs="Times New Roman"/>
+          <w:i/>
+          <w:iCs/>
           <w:kern w:val="0"/>
           <w:sz w:val="24"/>
           <w:szCs w:val="24"/>
@@ -1434,6 +1631,8 @@
       <w:r>
         <w:rPr>
           <w:rFonts w:ascii="Times New Roman" w:eastAsia="Times New Roman" w:hAnsi="Times New Roman" w:cs="Times New Roman"/>
+          <w:i/>
+          <w:iCs/>
           <w:kern w:val="0"/>
           <w:sz w:val="24"/>
           <w:szCs w:val="24"/>
@@ -1446,6 +1645,8 @@
       <w:r>
         <w:rPr>
           <w:rFonts w:ascii="Times New Roman" w:eastAsia="Times New Roman" w:hAnsi="Times New Roman" w:cs="Times New Roman"/>
+          <w:i/>
+          <w:iCs/>
           <w:kern w:val="0"/>
           <w:sz w:val="24"/>
           <w:szCs w:val="24"/>
@@ -1458,6 +1659,8 @@
       <w:r>
         <w:rPr>
           <w:rFonts w:ascii="Times New Roman" w:eastAsia="Times New Roman" w:hAnsi="Times New Roman" w:cs="Times New Roman"/>
+          <w:i/>
+          <w:iCs/>
           <w:kern w:val="0"/>
           <w:sz w:val="24"/>
           <w:szCs w:val="24"/>
@@ -1469,6 +1672,8 @@
       <w:r>
         <w:rPr>
           <w:rFonts w:ascii="Times New Roman" w:eastAsia="Times New Roman" w:hAnsi="Times New Roman" w:cs="Times New Roman"/>
+          <w:i/>
+          <w:iCs/>
           <w:kern w:val="0"/>
           <w:sz w:val="24"/>
           <w:szCs w:val="24"/>
@@ -1481,6 +1686,8 @@
       <w:r>
         <w:rPr>
           <w:rFonts w:ascii="Times New Roman" w:eastAsia="Times New Roman" w:hAnsi="Times New Roman" w:cs="Times New Roman"/>
+          <w:i/>
+          <w:iCs/>
           <w:kern w:val="0"/>
           <w:sz w:val="24"/>
           <w:szCs w:val="24"/>
@@ -1493,6 +1700,8 @@
       <w:r>
         <w:rPr>
           <w:rFonts w:ascii="Times New Roman" w:eastAsia="Times New Roman" w:hAnsi="Times New Roman" w:cs="Times New Roman"/>
+          <w:i/>
+          <w:iCs/>
           <w:kern w:val="0"/>
           <w:sz w:val="24"/>
           <w:szCs w:val="24"/>
@@ -1504,6 +1713,8 @@
       <w:r>
         <w:rPr>
           <w:rFonts w:ascii="Times New Roman" w:eastAsia="Times New Roman" w:hAnsi="Times New Roman" w:cs="Times New Roman"/>
+          <w:i/>
+          <w:iCs/>
           <w:kern w:val="0"/>
           <w:sz w:val="24"/>
           <w:szCs w:val="24"/>
@@ -1516,6 +1727,8 @@
       <w:r>
         <w:rPr>
           <w:rFonts w:ascii="Times New Roman" w:eastAsia="Times New Roman" w:hAnsi="Times New Roman" w:cs="Times New Roman"/>
+          <w:i/>
+          <w:iCs/>
           <w:kern w:val="0"/>
           <w:sz w:val="24"/>
           <w:szCs w:val="24"/>
@@ -1528,6 +1741,8 @@
       <w:r>
         <w:rPr>
           <w:rFonts w:ascii="Times New Roman" w:eastAsia="Times New Roman" w:hAnsi="Times New Roman" w:cs="Times New Roman"/>
+          <w:i/>
+          <w:iCs/>
           <w:kern w:val="0"/>
           <w:sz w:val="24"/>
           <w:szCs w:val="24"/>
@@ -1539,6 +1754,8 @@
       <w:r>
         <w:rPr>
           <w:rFonts w:ascii="Times New Roman" w:eastAsia="Times New Roman" w:hAnsi="Times New Roman" w:cs="Times New Roman"/>
+          <w:i/>
+          <w:iCs/>
           <w:kern w:val="0"/>
           <w:sz w:val="24"/>
           <w:szCs w:val="24"/>
@@ -1550,6 +1767,8 @@
       <w:r>
         <w:rPr>
           <w:rFonts w:ascii="Times New Roman" w:eastAsia="Times New Roman" w:hAnsi="Times New Roman" w:cs="Times New Roman"/>
+          <w:i/>
+          <w:iCs/>
           <w:kern w:val="0"/>
           <w:sz w:val="24"/>
           <w:szCs w:val="24"/>
@@ -1584,19 +1803,23 @@
           <w:tab w:val="left" w:pos="13740"/>
           <w:tab w:val="left" w:pos="14656"/>
         </w:tabs>
-        <w:spacing w:after="0" w:line="240" w:lineRule="auto"/>
-        <w:rPr>
-          <w:rFonts w:ascii="Times New Roman" w:eastAsia="Times New Roman" w:hAnsi="Times New Roman" w:cs="Times New Roman"/>
-          <w:kern w:val="0"/>
-          <w:sz w:val="24"/>
-          <w:szCs w:val="24"/>
-          <w:lang w:eastAsia="en-AT"/>
-          <w14:ligatures w14:val="none"/>
-        </w:rPr>
-      </w:pPr>
-      <w:r>
-        <w:rPr>
-          <w:rFonts w:ascii="Times New Roman" w:eastAsia="Times New Roman" w:hAnsi="Times New Roman" w:cs="Times New Roman"/>
+        <w:spacing w:after="0" w:line="360" w:lineRule="auto"/>
+        <w:rPr>
+          <w:rFonts w:ascii="Times New Roman" w:eastAsia="Times New Roman" w:hAnsi="Times New Roman" w:cs="Times New Roman"/>
+          <w:i/>
+          <w:iCs/>
+          <w:kern w:val="0"/>
+          <w:sz w:val="24"/>
+          <w:szCs w:val="24"/>
+          <w:lang w:eastAsia="en-AT"/>
+          <w14:ligatures w14:val="none"/>
+        </w:rPr>
+      </w:pPr>
+      <w:r>
+        <w:rPr>
+          <w:rFonts w:ascii="Times New Roman" w:eastAsia="Times New Roman" w:hAnsi="Times New Roman" w:cs="Times New Roman"/>
+          <w:i/>
+          <w:iCs/>
           <w:kern w:val="0"/>
           <w:sz w:val="24"/>
           <w:szCs w:val="24"/>
@@ -1609,6 +1832,8 @@
       <w:r>
         <w:rPr>
           <w:rFonts w:ascii="Times New Roman" w:eastAsia="Times New Roman" w:hAnsi="Times New Roman" w:cs="Times New Roman"/>
+          <w:i/>
+          <w:iCs/>
           <w:kern w:val="0"/>
           <w:sz w:val="24"/>
           <w:szCs w:val="24"/>
@@ -1621,6 +1846,8 @@
       <w:r>
         <w:rPr>
           <w:rFonts w:ascii="Times New Roman" w:eastAsia="Times New Roman" w:hAnsi="Times New Roman" w:cs="Times New Roman"/>
+          <w:i/>
+          <w:iCs/>
           <w:kern w:val="0"/>
           <w:sz w:val="24"/>
           <w:szCs w:val="24"/>
@@ -1632,6 +1859,8 @@
       <w:r>
         <w:rPr>
           <w:rFonts w:ascii="Times New Roman" w:eastAsia="Times New Roman" w:hAnsi="Times New Roman" w:cs="Times New Roman"/>
+          <w:i/>
+          <w:iCs/>
           <w:kern w:val="0"/>
           <w:sz w:val="24"/>
           <w:szCs w:val="24"/>
@@ -1644,6 +1873,8 @@
       <w:r>
         <w:rPr>
           <w:rFonts w:ascii="Times New Roman" w:eastAsia="Times New Roman" w:hAnsi="Times New Roman" w:cs="Times New Roman"/>
+          <w:i/>
+          <w:iCs/>
           <w:kern w:val="0"/>
           <w:sz w:val="24"/>
           <w:szCs w:val="24"/>
@@ -1656,6 +1887,8 @@
       <w:r>
         <w:rPr>
           <w:rFonts w:ascii="Times New Roman" w:eastAsia="Times New Roman" w:hAnsi="Times New Roman" w:cs="Times New Roman"/>
+          <w:i/>
+          <w:iCs/>
           <w:kern w:val="0"/>
           <w:sz w:val="24"/>
           <w:szCs w:val="24"/>
@@ -1667,6 +1900,8 @@
       <w:r>
         <w:rPr>
           <w:rFonts w:ascii="Times New Roman" w:eastAsia="Times New Roman" w:hAnsi="Times New Roman" w:cs="Times New Roman"/>
+          <w:i/>
+          <w:iCs/>
           <w:kern w:val="0"/>
           <w:sz w:val="24"/>
           <w:szCs w:val="24"/>
@@ -1679,6 +1914,8 @@
       <w:r>
         <w:rPr>
           <w:rFonts w:ascii="Times New Roman" w:eastAsia="Times New Roman" w:hAnsi="Times New Roman" w:cs="Times New Roman"/>
+          <w:i/>
+          <w:iCs/>
           <w:kern w:val="0"/>
           <w:sz w:val="24"/>
           <w:szCs w:val="24"/>
@@ -1691,6 +1928,8 @@
       <w:r>
         <w:rPr>
           <w:rFonts w:ascii="Times New Roman" w:eastAsia="Times New Roman" w:hAnsi="Times New Roman" w:cs="Times New Roman"/>
+          <w:i/>
+          <w:iCs/>
           <w:kern w:val="0"/>
           <w:sz w:val="24"/>
           <w:szCs w:val="24"/>
@@ -1702,6 +1941,8 @@
       <w:r>
         <w:rPr>
           <w:rFonts w:ascii="Times New Roman" w:eastAsia="Times New Roman" w:hAnsi="Times New Roman" w:cs="Times New Roman"/>
+          <w:i/>
+          <w:iCs/>
           <w:kern w:val="0"/>
           <w:sz w:val="24"/>
           <w:szCs w:val="24"/>
@@ -1713,6 +1954,8 @@
       <w:r>
         <w:rPr>
           <w:rFonts w:ascii="Times New Roman" w:eastAsia="Times New Roman" w:hAnsi="Times New Roman" w:cs="Times New Roman"/>
+          <w:i/>
+          <w:iCs/>
           <w:kern w:val="0"/>
           <w:sz w:val="24"/>
           <w:szCs w:val="24"/>
@@ -1724,6 +1967,8 @@
       <w:r>
         <w:rPr>
           <w:rFonts w:ascii="Times New Roman" w:eastAsia="Times New Roman" w:hAnsi="Times New Roman" w:cs="Times New Roman"/>
+          <w:i/>
+          <w:iCs/>
           <w:kern w:val="0"/>
           <w:sz w:val="24"/>
           <w:szCs w:val="24"/>
@@ -1758,19 +2003,23 @@
           <w:tab w:val="left" w:pos="13740"/>
           <w:tab w:val="left" w:pos="14656"/>
         </w:tabs>
-        <w:spacing w:after="0" w:line="240" w:lineRule="auto"/>
-        <w:rPr>
-          <w:rFonts w:ascii="Times New Roman" w:eastAsia="Times New Roman" w:hAnsi="Times New Roman" w:cs="Times New Roman"/>
-          <w:kern w:val="0"/>
-          <w:sz w:val="24"/>
-          <w:szCs w:val="24"/>
-          <w:lang w:eastAsia="en-AT"/>
-          <w14:ligatures w14:val="none"/>
-        </w:rPr>
-      </w:pPr>
-      <w:r>
-        <w:rPr>
-          <w:rFonts w:ascii="Times New Roman" w:eastAsia="Times New Roman" w:hAnsi="Times New Roman" w:cs="Times New Roman"/>
+        <w:spacing w:after="0" w:line="360" w:lineRule="auto"/>
+        <w:rPr>
+          <w:rFonts w:ascii="Times New Roman" w:eastAsia="Times New Roman" w:hAnsi="Times New Roman" w:cs="Times New Roman"/>
+          <w:i/>
+          <w:iCs/>
+          <w:kern w:val="0"/>
+          <w:sz w:val="24"/>
+          <w:szCs w:val="24"/>
+          <w:lang w:eastAsia="en-AT"/>
+          <w14:ligatures w14:val="none"/>
+        </w:rPr>
+      </w:pPr>
+      <w:r>
+        <w:rPr>
+          <w:rFonts w:ascii="Times New Roman" w:eastAsia="Times New Roman" w:hAnsi="Times New Roman" w:cs="Times New Roman"/>
+          <w:i/>
+          <w:iCs/>
           <w:kern w:val="0"/>
           <w:sz w:val="24"/>
           <w:szCs w:val="24"/>
@@ -1783,6 +2032,8 @@
       <w:r>
         <w:rPr>
           <w:rFonts w:ascii="Times New Roman" w:eastAsia="Times New Roman" w:hAnsi="Times New Roman" w:cs="Times New Roman"/>
+          <w:i/>
+          <w:iCs/>
           <w:kern w:val="0"/>
           <w:sz w:val="24"/>
           <w:szCs w:val="24"/>
@@ -1795,6 +2046,8 @@
       <w:r>
         <w:rPr>
           <w:rFonts w:ascii="Times New Roman" w:eastAsia="Times New Roman" w:hAnsi="Times New Roman" w:cs="Times New Roman"/>
+          <w:i/>
+          <w:iCs/>
           <w:kern w:val="0"/>
           <w:sz w:val="24"/>
           <w:szCs w:val="24"/>
@@ -1806,6 +2059,8 @@
       <w:r>
         <w:rPr>
           <w:rFonts w:ascii="Times New Roman" w:eastAsia="Times New Roman" w:hAnsi="Times New Roman" w:cs="Times New Roman"/>
+          <w:i/>
+          <w:iCs/>
           <w:kern w:val="0"/>
           <w:sz w:val="24"/>
           <w:szCs w:val="24"/>
@@ -1818,6 +2073,8 @@
       <w:r>
         <w:rPr>
           <w:rFonts w:ascii="Times New Roman" w:eastAsia="Times New Roman" w:hAnsi="Times New Roman" w:cs="Times New Roman"/>
+          <w:i/>
+          <w:iCs/>
           <w:kern w:val="0"/>
           <w:sz w:val="24"/>
           <w:szCs w:val="24"/>
@@ -1830,6 +2087,8 @@
       <w:r>
         <w:rPr>
           <w:rFonts w:ascii="Times New Roman" w:eastAsia="Times New Roman" w:hAnsi="Times New Roman" w:cs="Times New Roman"/>
+          <w:i/>
+          <w:iCs/>
           <w:kern w:val="0"/>
           <w:sz w:val="24"/>
           <w:szCs w:val="24"/>
@@ -1841,6 +2100,8 @@
       <w:r>
         <w:rPr>
           <w:rFonts w:ascii="Times New Roman" w:eastAsia="Times New Roman" w:hAnsi="Times New Roman" w:cs="Times New Roman"/>
+          <w:i/>
+          <w:iCs/>
           <w:kern w:val="0"/>
           <w:sz w:val="24"/>
           <w:szCs w:val="24"/>
@@ -1853,6 +2114,8 @@
       <w:r>
         <w:rPr>
           <w:rFonts w:ascii="Times New Roman" w:eastAsia="Times New Roman" w:hAnsi="Times New Roman" w:cs="Times New Roman"/>
+          <w:i/>
+          <w:iCs/>
           <w:kern w:val="0"/>
           <w:sz w:val="24"/>
           <w:szCs w:val="24"/>
@@ -1865,6 +2128,8 @@
       <w:r>
         <w:rPr>
           <w:rFonts w:ascii="Times New Roman" w:eastAsia="Times New Roman" w:hAnsi="Times New Roman" w:cs="Times New Roman"/>
+          <w:i/>
+          <w:iCs/>
           <w:kern w:val="0"/>
           <w:sz w:val="24"/>
           <w:szCs w:val="24"/>
@@ -1876,6 +2141,8 @@
       <w:r>
         <w:rPr>
           <w:rFonts w:ascii="Times New Roman" w:eastAsia="Times New Roman" w:hAnsi="Times New Roman" w:cs="Times New Roman"/>
+          <w:i/>
+          <w:iCs/>
           <w:kern w:val="0"/>
           <w:sz w:val="24"/>
           <w:szCs w:val="24"/>
@@ -1887,6 +2154,8 @@
       <w:r>
         <w:rPr>
           <w:rFonts w:ascii="Times New Roman" w:eastAsia="Times New Roman" w:hAnsi="Times New Roman" w:cs="Times New Roman"/>
+          <w:i/>
+          <w:iCs/>
           <w:kern w:val="0"/>
           <w:sz w:val="24"/>
           <w:szCs w:val="24"/>
@@ -1921,19 +2190,23 @@
           <w:tab w:val="left" w:pos="13740"/>
           <w:tab w:val="left" w:pos="14656"/>
         </w:tabs>
-        <w:spacing w:after="0" w:line="240" w:lineRule="auto"/>
-        <w:rPr>
-          <w:rFonts w:ascii="Times New Roman" w:eastAsia="Times New Roman" w:hAnsi="Times New Roman" w:cs="Times New Roman"/>
-          <w:kern w:val="0"/>
-          <w:sz w:val="24"/>
-          <w:szCs w:val="24"/>
-          <w:lang w:eastAsia="en-AT"/>
-          <w14:ligatures w14:val="none"/>
-        </w:rPr>
-      </w:pPr>
-      <w:r>
-        <w:rPr>
-          <w:rFonts w:ascii="Times New Roman" w:eastAsia="Times New Roman" w:hAnsi="Times New Roman" w:cs="Times New Roman"/>
+        <w:spacing w:after="0" w:line="360" w:lineRule="auto"/>
+        <w:rPr>
+          <w:rFonts w:ascii="Times New Roman" w:eastAsia="Times New Roman" w:hAnsi="Times New Roman" w:cs="Times New Roman"/>
+          <w:i/>
+          <w:iCs/>
+          <w:kern w:val="0"/>
+          <w:sz w:val="24"/>
+          <w:szCs w:val="24"/>
+          <w:lang w:eastAsia="en-AT"/>
+          <w14:ligatures w14:val="none"/>
+        </w:rPr>
+      </w:pPr>
+      <w:r>
+        <w:rPr>
+          <w:rFonts w:ascii="Times New Roman" w:eastAsia="Times New Roman" w:hAnsi="Times New Roman" w:cs="Times New Roman"/>
+          <w:i/>
+          <w:iCs/>
           <w:kern w:val="0"/>
           <w:sz w:val="24"/>
           <w:szCs w:val="24"/>
@@ -1946,6 +2219,8 @@
       <w:r>
         <w:rPr>
           <w:rFonts w:ascii="Times New Roman" w:eastAsia="Times New Roman" w:hAnsi="Times New Roman" w:cs="Times New Roman"/>
+          <w:i/>
+          <w:iCs/>
           <w:kern w:val="0"/>
           <w:sz w:val="24"/>
           <w:szCs w:val="24"/>
@@ -1958,6 +2233,8 @@
       <w:r>
         <w:rPr>
           <w:rFonts w:ascii="Times New Roman" w:eastAsia="Times New Roman" w:hAnsi="Times New Roman" w:cs="Times New Roman"/>
+          <w:i/>
+          <w:iCs/>
           <w:kern w:val="0"/>
           <w:sz w:val="24"/>
           <w:szCs w:val="24"/>
@@ -1969,6 +2246,8 @@
       <w:r>
         <w:rPr>
           <w:rFonts w:ascii="Times New Roman" w:eastAsia="Times New Roman" w:hAnsi="Times New Roman" w:cs="Times New Roman"/>
+          <w:i/>
+          <w:iCs/>
           <w:kern w:val="0"/>
           <w:sz w:val="24"/>
           <w:szCs w:val="24"/>
@@ -1980,6 +2259,8 @@
       <w:r>
         <w:rPr>
           <w:rFonts w:ascii="Times New Roman" w:eastAsia="Times New Roman" w:hAnsi="Times New Roman" w:cs="Times New Roman"/>
+          <w:i/>
+          <w:iCs/>
           <w:kern w:val="0"/>
           <w:sz w:val="24"/>
           <w:szCs w:val="24"/>
@@ -1991,6 +2272,8 @@
       <w:r>
         <w:rPr>
           <w:rFonts w:ascii="Times New Roman" w:eastAsia="Times New Roman" w:hAnsi="Times New Roman" w:cs="Times New Roman"/>
+          <w:i/>
+          <w:iCs/>
           <w:kern w:val="0"/>
           <w:sz w:val="24"/>
           <w:szCs w:val="24"/>
@@ -1999,6 +2282,39 @@
         </w:rPr>
         <w:t>)</w:t>
       </w:r>
+    </w:p>
+    <w:p>
+      <w:pPr>
+        <w:tabs>
+          <w:tab w:val="left" w:pos="916"/>
+          <w:tab w:val="left" w:pos="1832"/>
+          <w:tab w:val="left" w:pos="2748"/>
+          <w:tab w:val="left" w:pos="3664"/>
+          <w:tab w:val="left" w:pos="4580"/>
+          <w:tab w:val="left" w:pos="5496"/>
+          <w:tab w:val="left" w:pos="6412"/>
+          <w:tab w:val="left" w:pos="7328"/>
+          <w:tab w:val="left" w:pos="8244"/>
+          <w:tab w:val="left" w:pos="9160"/>
+          <w:tab w:val="left" w:pos="10076"/>
+          <w:tab w:val="left" w:pos="10992"/>
+          <w:tab w:val="left" w:pos="11908"/>
+          <w:tab w:val="left" w:pos="12824"/>
+          <w:tab w:val="left" w:pos="13740"/>
+          <w:tab w:val="left" w:pos="14656"/>
+        </w:tabs>
+        <w:spacing w:after="0" w:line="360" w:lineRule="auto"/>
+        <w:rPr>
+          <w:rFonts w:ascii="Times New Roman" w:eastAsia="Times New Roman" w:hAnsi="Times New Roman" w:cs="Times New Roman"/>
+          <w:i/>
+          <w:iCs/>
+          <w:kern w:val="0"/>
+          <w:sz w:val="24"/>
+          <w:szCs w:val="24"/>
+          <w:lang w:eastAsia="en-AT"/>
+          <w14:ligatures w14:val="none"/>
+        </w:rPr>
+      </w:pPr>
     </w:p>
     <w:p>
       <w:pPr>
@@ -2024,6 +2340,54 @@
         <w:jc w:val="center"/>
         <w:rPr>
           <w:rFonts w:ascii="Times New Roman" w:eastAsia="Times New Roman" w:hAnsi="Times New Roman" w:cs="Times New Roman"/>
+          <w:i/>
+          <w:iCs/>
+          <w:kern w:val="0"/>
+          <w:sz w:val="20"/>
+          <w:szCs w:val="20"/>
+          <w:lang w:val="en-US" w:eastAsia="en-AT"/>
+          <w14:ligatures w14:val="none"/>
+        </w:rPr>
+      </w:pPr>
+      <w:r>
+        <w:rPr>
+          <w:rFonts w:ascii="Times New Roman" w:eastAsia="Times New Roman" w:hAnsi="Times New Roman" w:cs="Times New Roman"/>
+          <w:i/>
+          <w:iCs/>
+          <w:kern w:val="0"/>
+          <w:sz w:val="20"/>
+          <w:szCs w:val="20"/>
+          <w:lang w:val="en-US" w:eastAsia="en-AT"/>
+          <w14:ligatures w14:val="none"/>
+        </w:rPr>
+        <w:lastRenderedPageBreak/>
+        <w:t>Figure 2: Top 5 Hostels by Average Rating Count</w:t>
+      </w:r>
+    </w:p>
+    <w:p>
+      <w:pPr>
+        <w:tabs>
+          <w:tab w:val="left" w:pos="916"/>
+          <w:tab w:val="left" w:pos="1832"/>
+          <w:tab w:val="left" w:pos="2748"/>
+          <w:tab w:val="left" w:pos="3664"/>
+          <w:tab w:val="left" w:pos="4580"/>
+          <w:tab w:val="left" w:pos="5496"/>
+          <w:tab w:val="left" w:pos="6412"/>
+          <w:tab w:val="left" w:pos="7328"/>
+          <w:tab w:val="left" w:pos="8244"/>
+          <w:tab w:val="left" w:pos="9160"/>
+          <w:tab w:val="left" w:pos="10076"/>
+          <w:tab w:val="left" w:pos="10992"/>
+          <w:tab w:val="left" w:pos="11908"/>
+          <w:tab w:val="left" w:pos="12824"/>
+          <w:tab w:val="left" w:pos="13740"/>
+          <w:tab w:val="left" w:pos="14656"/>
+        </w:tabs>
+        <w:spacing w:after="0" w:line="360" w:lineRule="auto"/>
+        <w:jc w:val="center"/>
+        <w:rPr>
+          <w:rFonts w:ascii="Times New Roman" w:eastAsia="Times New Roman" w:hAnsi="Times New Roman" w:cs="Times New Roman"/>
           <w:kern w:val="0"/>
           <w:sz w:val="24"/>
           <w:szCs w:val="24"/>
@@ -2042,9 +2406,9 @@
           <w14:ligatures w14:val="none"/>
         </w:rPr>
         <w:drawing>
-          <wp:inline distT="0" distB="0" distL="0" distR="0" wp14:anchorId="088E70B5" wp14:editId="68F12854">
-            <wp:extent cx="3886200" cy="3271167"/>
-            <wp:effectExtent l="0" t="0" r="0" b="5715"/>
+          <wp:inline distT="0" distB="0" distL="0" distR="0" wp14:anchorId="088E70B5" wp14:editId="21491DC4">
+            <wp:extent cx="3505200" cy="2950464"/>
+            <wp:effectExtent l="0" t="0" r="0" b="2540"/>
             <wp:docPr id="121674699" name="Picture 1" descr="A graph of blue bars&#10;&#10;Description automatically generated"/>
             <wp:cNvGraphicFramePr>
               <a:graphicFrameLocks xmlns:a="http://schemas.openxmlformats.org/drawingml/2006/main" noChangeAspect="1"/>
@@ -2057,7 +2421,7 @@
                     <pic:cNvPicPr/>
                   </pic:nvPicPr>
                   <pic:blipFill>
-                    <a:blip r:embed="rId8"/>
+                    <a:blip r:embed="rId9"/>
                     <a:stretch>
                       <a:fillRect/>
                     </a:stretch>
@@ -2065,7 +2429,7 @@
                   <pic:spPr>
                     <a:xfrm>
                       <a:off x="0" y="0"/>
-                      <a:ext cx="3887303" cy="3272095"/>
+                      <a:ext cx="3507510" cy="2952408"/>
                     </a:xfrm>
                     <a:prstGeom prst="rect">
                       <a:avLst/>
@@ -2080,16 +2444,19 @@
     </w:p>
     <w:p>
       <w:pPr>
-        <w:rPr>
-          <w:rFonts w:ascii="Times New Roman" w:hAnsi="Times New Roman" w:cs="Times New Roman"/>
-          <w:sz w:val="24"/>
-          <w:szCs w:val="24"/>
-          <w:lang w:val="en-US"/>
-        </w:rPr>
-      </w:pPr>
-    </w:p>
-    <w:p>
-      <w:pPr>
+        <w:spacing w:line="360" w:lineRule="auto"/>
+        <w:rPr>
+          <w:rFonts w:ascii="Times New Roman" w:hAnsi="Times New Roman" w:cs="Times New Roman"/>
+          <w:sz w:val="24"/>
+          <w:szCs w:val="24"/>
+          <w:lang w:val="en-US"/>
+        </w:rPr>
+      </w:pPr>
+    </w:p>
+    <w:p>
+      <w:pPr>
+        <w:spacing w:line="360" w:lineRule="auto"/>
+        <w:ind w:firstLine="720"/>
         <w:rPr>
           <w:rFonts w:ascii="Times New Roman" w:hAnsi="Times New Roman" w:cs="Times New Roman"/>
           <w:sz w:val="24"/>
@@ -2109,6 +2476,33 @@
     </w:p>
     <w:p>
       <w:pPr>
+        <w:spacing w:after="0" w:line="240" w:lineRule="auto"/>
+        <w:ind w:firstLine="720"/>
+        <w:jc w:val="center"/>
+        <w:rPr>
+          <w:rFonts w:ascii="Times New Roman" w:hAnsi="Times New Roman" w:cs="Times New Roman"/>
+          <w:i/>
+          <w:iCs/>
+          <w:sz w:val="20"/>
+          <w:szCs w:val="20"/>
+          <w:lang w:val="en-US"/>
+        </w:rPr>
+      </w:pPr>
+      <w:r>
+        <w:rPr>
+          <w:rFonts w:ascii="Times New Roman" w:hAnsi="Times New Roman" w:cs="Times New Roman"/>
+          <w:i/>
+          <w:iCs/>
+          <w:sz w:val="20"/>
+          <w:szCs w:val="20"/>
+          <w:lang w:val="en-US"/>
+        </w:rPr>
+        <w:t>Figure 3: Time Series for Average Room Prices 2024</w:t>
+      </w:r>
+    </w:p>
+    <w:p>
+      <w:pPr>
+        <w:spacing w:line="360" w:lineRule="auto"/>
         <w:jc w:val="center"/>
         <w:rPr>
           <w:rFonts w:ascii="Times New Roman" w:hAnsi="Times New Roman" w:cs="Times New Roman"/>
@@ -2141,7 +2535,7 @@
                     <pic:cNvPicPr/>
                   </pic:nvPicPr>
                   <pic:blipFill>
-                    <a:blip r:embed="rId9"/>
+                    <a:blip r:embed="rId10"/>
                     <a:stretch>
                       <a:fillRect/>
                     </a:stretch>
@@ -2164,6 +2558,7 @@
     </w:p>
     <w:p>
       <w:pPr>
+        <w:spacing w:line="360" w:lineRule="auto"/>
         <w:jc w:val="center"/>
         <w:rPr>
           <w:rFonts w:ascii="Times New Roman" w:hAnsi="Times New Roman" w:cs="Times New Roman"/>
@@ -2172,6 +2567,147 @@
           <w:lang w:val="en-US"/>
         </w:rPr>
       </w:pPr>
+    </w:p>
+    <w:p>
+      <w:pPr>
+        <w:spacing w:line="360" w:lineRule="auto"/>
+        <w:jc w:val="center"/>
+        <w:rPr>
+          <w:rFonts w:ascii="Times New Roman" w:hAnsi="Times New Roman" w:cs="Times New Roman"/>
+          <w:sz w:val="24"/>
+          <w:szCs w:val="24"/>
+          <w:lang w:val="en-US"/>
+        </w:rPr>
+      </w:pPr>
+    </w:p>
+    <w:p>
+      <w:pPr>
+        <w:spacing w:line="360" w:lineRule="auto"/>
+        <w:jc w:val="center"/>
+        <w:rPr>
+          <w:rFonts w:ascii="Times New Roman" w:hAnsi="Times New Roman" w:cs="Times New Roman"/>
+          <w:sz w:val="24"/>
+          <w:szCs w:val="24"/>
+          <w:lang w:val="en-US"/>
+        </w:rPr>
+      </w:pPr>
+    </w:p>
+    <w:p>
+      <w:pPr>
+        <w:spacing w:line="360" w:lineRule="auto"/>
+        <w:jc w:val="center"/>
+        <w:rPr>
+          <w:rFonts w:ascii="Times New Roman" w:hAnsi="Times New Roman" w:cs="Times New Roman"/>
+          <w:sz w:val="24"/>
+          <w:szCs w:val="24"/>
+          <w:lang w:val="en-US"/>
+        </w:rPr>
+      </w:pPr>
+    </w:p>
+    <w:p>
+      <w:pPr>
+        <w:spacing w:after="0" w:line="240" w:lineRule="auto"/>
+        <w:ind w:firstLine="720"/>
+        <w:jc w:val="center"/>
+        <w:rPr>
+          <w:rFonts w:ascii="Times New Roman" w:hAnsi="Times New Roman" w:cs="Times New Roman"/>
+          <w:i/>
+          <w:iCs/>
+          <w:sz w:val="20"/>
+          <w:szCs w:val="20"/>
+          <w:lang w:val="en-US"/>
+        </w:rPr>
+      </w:pPr>
+      <w:r>
+        <w:rPr>
+          <w:rFonts w:ascii="Times New Roman" w:hAnsi="Times New Roman" w:cs="Times New Roman"/>
+          <w:i/>
+          <w:iCs/>
+          <w:sz w:val="20"/>
+          <w:szCs w:val="20"/>
+          <w:lang w:val="en-US"/>
+        </w:rPr>
+        <w:lastRenderedPageBreak/>
+        <w:t xml:space="preserve">Figure </w:t>
+      </w:r>
+      <w:r>
+        <w:rPr>
+          <w:rFonts w:ascii="Times New Roman" w:hAnsi="Times New Roman" w:cs="Times New Roman"/>
+          <w:i/>
+          <w:iCs/>
+          <w:sz w:val="20"/>
+          <w:szCs w:val="20"/>
+          <w:lang w:val="en-US"/>
+        </w:rPr>
+        <w:t>4</w:t>
+      </w:r>
+      <w:r>
+        <w:rPr>
+          <w:rFonts w:ascii="Times New Roman" w:hAnsi="Times New Roman" w:cs="Times New Roman"/>
+          <w:i/>
+          <w:iCs/>
+          <w:sz w:val="20"/>
+          <w:szCs w:val="20"/>
+          <w:lang w:val="en-US"/>
+        </w:rPr>
+        <w:t>: Time Series for Average Room Prices</w:t>
+      </w:r>
+      <w:r>
+        <w:rPr>
+          <w:rFonts w:ascii="Times New Roman" w:hAnsi="Times New Roman" w:cs="Times New Roman"/>
+          <w:i/>
+          <w:iCs/>
+          <w:sz w:val="20"/>
+          <w:szCs w:val="20"/>
+          <w:lang w:val="en-US"/>
+        </w:rPr>
+        <w:t xml:space="preserve"> July</w:t>
+      </w:r>
+      <w:r>
+        <w:rPr>
+          <w:rFonts w:ascii="Times New Roman" w:hAnsi="Times New Roman" w:cs="Times New Roman"/>
+          <w:i/>
+          <w:iCs/>
+          <w:sz w:val="20"/>
+          <w:szCs w:val="20"/>
+          <w:lang w:val="en-US"/>
+        </w:rPr>
+        <w:t xml:space="preserve"> 20</w:t>
+      </w:r>
+      <w:r>
+        <w:rPr>
+          <w:rFonts w:ascii="Times New Roman" w:hAnsi="Times New Roman" w:cs="Times New Roman"/>
+          <w:i/>
+          <w:iCs/>
+          <w:sz w:val="20"/>
+          <w:szCs w:val="20"/>
+          <w:lang w:val="en-US"/>
+        </w:rPr>
+        <w:t>2</w:t>
+      </w:r>
+      <w:r>
+        <w:rPr>
+          <w:rFonts w:ascii="Times New Roman" w:hAnsi="Times New Roman" w:cs="Times New Roman"/>
+          <w:i/>
+          <w:iCs/>
+          <w:sz w:val="20"/>
+          <w:szCs w:val="20"/>
+          <w:lang w:val="en-US"/>
+        </w:rPr>
+        <w:t>4</w:t>
+      </w:r>
+    </w:p>
+    <w:p>
+      <w:pPr>
+        <w:spacing w:line="360" w:lineRule="auto"/>
+        <w:jc w:val="center"/>
+        <w:rPr>
+          <w:rFonts w:ascii="Times New Roman" w:hAnsi="Times New Roman" w:cs="Times New Roman"/>
+          <w:sz w:val="24"/>
+          <w:szCs w:val="24"/>
+          <w:lang w:val="en-US"/>
+        </w:rPr>
+      </w:pPr>
       <w:r>
         <w:rPr>
           <w:rFonts w:ascii="Times New Roman" w:hAnsi="Times New Roman" w:cs="Times New Roman"/>
@@ -2180,7 +2716,6 @@
           <w:szCs w:val="24"/>
           <w:lang w:val="en-US"/>
         </w:rPr>
-        <w:lastRenderedPageBreak/>
         <w:drawing>
           <wp:inline distT="0" distB="0" distL="0" distR="0" wp14:anchorId="7120D77A" wp14:editId="666B5A79">
             <wp:extent cx="2978727" cy="1871032"/>
@@ -2197,7 +2732,7 @@
                     <pic:cNvPicPr/>
                   </pic:nvPicPr>
                   <pic:blipFill>
-                    <a:blip r:embed="rId10"/>
+                    <a:blip r:embed="rId11"/>
                     <a:stretch>
                       <a:fillRect/>
                     </a:stretch>
@@ -2220,6 +2755,7 @@
     </w:p>
     <w:p>
       <w:pPr>
+        <w:spacing w:line="360" w:lineRule="auto"/>
         <w:jc w:val="center"/>
         <w:rPr>
           <w:rFonts w:ascii="Times New Roman" w:hAnsi="Times New Roman" w:cs="Times New Roman"/>
@@ -2231,6 +2767,7 @@
     </w:p>
     <w:p>
       <w:pPr>
+        <w:spacing w:line="360" w:lineRule="auto"/>
         <w:rPr>
           <w:rFonts w:ascii="Times New Roman" w:hAnsi="Times New Roman" w:cs="Times New Roman"/>
           <w:sz w:val="24"/>
@@ -2247,17 +2784,15 @@
         </w:rPr>
         <w:t xml:space="preserve">This was further invested by </w:t>
       </w:r>
-      <w:proofErr w:type="gramStart"/>
-      <w:r>
-        <w:rPr>
-          <w:rFonts w:ascii="Times New Roman" w:hAnsi="Times New Roman" w:cs="Times New Roman"/>
-          <w:sz w:val="24"/>
-          <w:szCs w:val="24"/>
-          <w:lang w:val="en-US"/>
-        </w:rPr>
-        <w:t>taking a look</w:t>
-      </w:r>
-      <w:proofErr w:type="gramEnd"/>
+      <w:r>
+        <w:rPr>
+          <w:rFonts w:ascii="Times New Roman" w:hAnsi="Times New Roman" w:cs="Times New Roman"/>
+          <w:sz w:val="24"/>
+          <w:szCs w:val="24"/>
+          <w:lang w:val="en-US"/>
+        </w:rPr>
+        <w:t>looking</w:t>
+      </w:r>
       <w:r>
         <w:rPr>
           <w:rFonts w:ascii="Times New Roman" w:hAnsi="Times New Roman" w:cs="Times New Roman"/>
@@ -2270,6 +2805,32 @@
     </w:p>
     <w:p>
       <w:pPr>
+        <w:spacing w:after="0" w:line="240" w:lineRule="auto"/>
+        <w:jc w:val="center"/>
+        <w:rPr>
+          <w:rFonts w:ascii="Times New Roman" w:hAnsi="Times New Roman" w:cs="Times New Roman"/>
+          <w:i/>
+          <w:iCs/>
+          <w:sz w:val="20"/>
+          <w:szCs w:val="20"/>
+          <w:lang w:val="en-US"/>
+        </w:rPr>
+      </w:pPr>
+      <w:r>
+        <w:rPr>
+          <w:rFonts w:ascii="Times New Roman" w:hAnsi="Times New Roman" w:cs="Times New Roman"/>
+          <w:i/>
+          <w:iCs/>
+          <w:sz w:val="20"/>
+          <w:szCs w:val="20"/>
+          <w:lang w:val="en-US"/>
+        </w:rPr>
+        <w:t>Figure 5: July 2024 Price Data for Specific Cities</w:t>
+      </w:r>
+    </w:p>
+    <w:p>
+      <w:pPr>
+        <w:spacing w:line="360" w:lineRule="auto"/>
         <w:jc w:val="center"/>
         <w:rPr>
           <w:rFonts w:ascii="Times New Roman" w:hAnsi="Times New Roman" w:cs="Times New Roman"/>
@@ -2302,7 +2863,7 @@
                     <pic:cNvPicPr/>
                   </pic:nvPicPr>
                   <pic:blipFill>
-                    <a:blip r:embed="rId11"/>
+                    <a:blip r:embed="rId12"/>
                     <a:stretch>
                       <a:fillRect/>
                     </a:stretch>
@@ -2325,30 +2886,33 @@
     </w:p>
     <w:p>
       <w:pPr>
-        <w:rPr>
-          <w:rFonts w:ascii="Times New Roman" w:hAnsi="Times New Roman" w:cs="Times New Roman"/>
-          <w:sz w:val="24"/>
-          <w:szCs w:val="24"/>
-          <w:lang w:val="en-US"/>
-        </w:rPr>
-      </w:pPr>
-    </w:p>
-    <w:p>
-      <w:pPr>
-        <w:rPr>
-          <w:rFonts w:ascii="Times New Roman" w:hAnsi="Times New Roman" w:cs="Times New Roman"/>
-          <w:sz w:val="24"/>
-          <w:szCs w:val="24"/>
-          <w:lang w:val="en-US"/>
-        </w:rPr>
-      </w:pPr>
-      <w:r>
-        <w:rPr>
-          <w:rFonts w:ascii="Times New Roman" w:hAnsi="Times New Roman" w:cs="Times New Roman"/>
-          <w:sz w:val="24"/>
-          <w:szCs w:val="24"/>
-          <w:lang w:val="en-US"/>
-        </w:rPr>
+        <w:spacing w:line="360" w:lineRule="auto"/>
+        <w:rPr>
+          <w:rFonts w:ascii="Times New Roman" w:hAnsi="Times New Roman" w:cs="Times New Roman"/>
+          <w:sz w:val="24"/>
+          <w:szCs w:val="24"/>
+          <w:lang w:val="en-US"/>
+        </w:rPr>
+      </w:pPr>
+    </w:p>
+    <w:p>
+      <w:pPr>
+        <w:spacing w:line="360" w:lineRule="auto"/>
+        <w:rPr>
+          <w:rFonts w:ascii="Times New Roman" w:hAnsi="Times New Roman" w:cs="Times New Roman"/>
+          <w:sz w:val="24"/>
+          <w:szCs w:val="24"/>
+          <w:lang w:val="en-US"/>
+        </w:rPr>
+      </w:pPr>
+      <w:r>
+        <w:rPr>
+          <w:rFonts w:ascii="Times New Roman" w:hAnsi="Times New Roman" w:cs="Times New Roman"/>
+          <w:sz w:val="24"/>
+          <w:szCs w:val="24"/>
+          <w:lang w:val="en-US"/>
+        </w:rPr>
+        <w:lastRenderedPageBreak/>
         <w:t xml:space="preserve">A very clear trend in monthly data where there are consistent </w:t>
       </w:r>
       <w:r>
@@ -2381,6 +2945,7 @@
     </w:p>
     <w:p>
       <w:pPr>
+        <w:spacing w:line="360" w:lineRule="auto"/>
         <w:rPr>
           <w:rFonts w:ascii="Times New Roman" w:hAnsi="Times New Roman" w:cs="Times New Roman"/>
           <w:sz w:val="24"/>
@@ -2399,6 +2964,7 @@
         <w:pBdr>
           <w:bottom w:val="single" w:sz="6" w:space="1" w:color="auto"/>
         </w:pBdr>
+        <w:spacing w:line="360" w:lineRule="auto"/>
         <w:rPr>
           <w:rFonts w:ascii="Times New Roman" w:hAnsi="Times New Roman" w:cs="Times New Roman"/>
           <w:sz w:val="32"/>
@@ -2413,12 +2979,12 @@
           <w:szCs w:val="32"/>
           <w:lang w:val="en-US"/>
         </w:rPr>
-        <w:lastRenderedPageBreak/>
         <w:t>Descriptive Statistics</w:t>
       </w:r>
     </w:p>
     <w:p>
       <w:pPr>
+        <w:spacing w:line="360" w:lineRule="auto"/>
         <w:rPr>
           <w:rFonts w:ascii="Times New Roman" w:hAnsi="Times New Roman" w:cs="Times New Roman"/>
           <w:sz w:val="24"/>
@@ -2455,32 +3021,74 @@
         </w:rPr>
         <w:t xml:space="preserve"> transformed to view the relative price data. Additionally, the detailed city ratings and detailed hostel scores had very repetitive distributions, looking almost identical. They were merged through the means as a result to avoid multicollinearity issues in the regressions. A potential limitation to this is that a proper test to determine if these scores are </w:t>
       </w:r>
-      <w:proofErr w:type="gramStart"/>
-      <w:r>
-        <w:rPr>
-          <w:rFonts w:ascii="Times New Roman" w:hAnsi="Times New Roman" w:cs="Times New Roman"/>
-          <w:sz w:val="24"/>
-          <w:szCs w:val="24"/>
-          <w:lang w:val="en-US"/>
-        </w:rPr>
-        <w:t>measuring</w:t>
-      </w:r>
-      <w:proofErr w:type="gramEnd"/>
-      <w:r>
-        <w:rPr>
-          <w:rFonts w:ascii="Times New Roman" w:hAnsi="Times New Roman" w:cs="Times New Roman"/>
-          <w:sz w:val="24"/>
-          <w:szCs w:val="24"/>
-          <w:lang w:val="en-US"/>
-        </w:rPr>
-        <w:t xml:space="preserve"> in the same way was not conducted. The distribution charts can be found here: </w:t>
-      </w:r>
-    </w:p>
-    <w:p>
-      <w:pPr>
+      <w:r>
+        <w:rPr>
+          <w:rFonts w:ascii="Times New Roman" w:hAnsi="Times New Roman" w:cs="Times New Roman"/>
+          <w:sz w:val="24"/>
+          <w:szCs w:val="24"/>
+          <w:lang w:val="en-US"/>
+        </w:rPr>
+        <w:t>measured</w:t>
+      </w:r>
+      <w:r>
+        <w:rPr>
+          <w:rFonts w:ascii="Times New Roman" w:hAnsi="Times New Roman" w:cs="Times New Roman"/>
+          <w:sz w:val="24"/>
+          <w:szCs w:val="24"/>
+          <w:lang w:val="en-US"/>
+        </w:rPr>
+        <w:t xml:space="preserve"> in the same way was not conducted. </w:t>
+      </w:r>
+      <w:r>
+        <w:rPr>
+          <w:rFonts w:ascii="Times New Roman" w:hAnsi="Times New Roman" w:cs="Times New Roman"/>
+          <w:sz w:val="24"/>
+          <w:szCs w:val="24"/>
+          <w:lang w:val="en-US"/>
+        </w:rPr>
+        <w:t xml:space="preserve">The rating count did not have an ideal distribution and was thus dropped from further analysis. </w:t>
+      </w:r>
+      <w:r>
+        <w:rPr>
+          <w:rFonts w:ascii="Times New Roman" w:hAnsi="Times New Roman" w:cs="Times New Roman"/>
+          <w:sz w:val="24"/>
+          <w:szCs w:val="24"/>
+          <w:lang w:val="en-US"/>
+        </w:rPr>
+        <w:t xml:space="preserve">The distribution charts can be found here: </w:t>
+      </w:r>
+    </w:p>
+    <w:p>
+      <w:pPr>
+        <w:spacing w:after="0" w:line="240" w:lineRule="auto"/>
         <w:jc w:val="center"/>
         <w:rPr>
           <w:rFonts w:ascii="Times New Roman" w:hAnsi="Times New Roman" w:cs="Times New Roman"/>
+          <w:i/>
+          <w:iCs/>
+          <w:sz w:val="20"/>
+          <w:szCs w:val="20"/>
+          <w:lang w:val="en-US"/>
+        </w:rPr>
+      </w:pPr>
+      <w:r>
+        <w:rPr>
+          <w:rFonts w:ascii="Times New Roman" w:hAnsi="Times New Roman" w:cs="Times New Roman"/>
+          <w:i/>
+          <w:iCs/>
+          <w:sz w:val="20"/>
+          <w:szCs w:val="20"/>
+          <w:lang w:val="en-US"/>
+        </w:rPr>
+        <w:t>Figure 6: Variable Distributions by Count</w:t>
+      </w:r>
+    </w:p>
+    <w:p>
+      <w:pPr>
+        <w:spacing w:line="360" w:lineRule="auto"/>
+        <w:jc w:val="center"/>
+        <w:rPr>
+          <w:rFonts w:ascii="Times New Roman" w:hAnsi="Times New Roman" w:cs="Times New Roman"/>
           <w:sz w:val="24"/>
           <w:szCs w:val="24"/>
           <w:lang w:val="en-US"/>
@@ -2495,9 +3103,9 @@
           <w:lang w:val="en-US"/>
         </w:rPr>
         <w:drawing>
-          <wp:inline distT="0" distB="0" distL="0" distR="0" wp14:anchorId="5D943B18" wp14:editId="05A25635">
-            <wp:extent cx="4389500" cy="4176122"/>
-            <wp:effectExtent l="0" t="0" r="0" b="0"/>
+          <wp:inline distT="0" distB="0" distL="0" distR="0" wp14:anchorId="5D943B18" wp14:editId="0722EDA3">
+            <wp:extent cx="4281055" cy="4072948"/>
+            <wp:effectExtent l="0" t="0" r="5715" b="3810"/>
             <wp:docPr id="485118880" name="Picture 1" descr="A group of different colored graphs&#10;&#10;Description automatically generated"/>
             <wp:cNvGraphicFramePr>
               <a:graphicFrameLocks xmlns:a="http://schemas.openxmlformats.org/drawingml/2006/main" noChangeAspect="1"/>
@@ -2510,7 +3118,7 @@
                     <pic:cNvPicPr/>
                   </pic:nvPicPr>
                   <pic:blipFill>
-                    <a:blip r:embed="rId12"/>
+                    <a:blip r:embed="rId13"/>
                     <a:stretch>
                       <a:fillRect/>
                     </a:stretch>
@@ -2518,7 +3126,7 @@
                   <pic:spPr>
                     <a:xfrm>
                       <a:off x="0" y="0"/>
-                      <a:ext cx="4389500" cy="4176122"/>
+                      <a:ext cx="4293850" cy="4085121"/>
                     </a:xfrm>
                     <a:prstGeom prst="rect">
                       <a:avLst/>
@@ -2533,56 +3141,6 @@
     </w:p>
     <w:p>
       <w:pPr>
-        <w:rPr>
-          <w:rFonts w:ascii="Times New Roman" w:hAnsi="Times New Roman" w:cs="Times New Roman"/>
-          <w:sz w:val="24"/>
-          <w:szCs w:val="24"/>
-          <w:lang w:val="en-US"/>
-        </w:rPr>
-      </w:pPr>
-      <w:proofErr w:type="gramStart"/>
-      <w:r>
-        <w:rPr>
-          <w:rFonts w:ascii="Times New Roman" w:hAnsi="Times New Roman" w:cs="Times New Roman"/>
-          <w:sz w:val="24"/>
-          <w:szCs w:val="24"/>
-          <w:lang w:val="en-US"/>
-        </w:rPr>
-        <w:t>Rating</w:t>
-      </w:r>
-      <w:proofErr w:type="gramEnd"/>
-      <w:r>
-        <w:rPr>
-          <w:rFonts w:ascii="Times New Roman" w:hAnsi="Times New Roman" w:cs="Times New Roman"/>
-          <w:sz w:val="24"/>
-          <w:szCs w:val="24"/>
-          <w:lang w:val="en-US"/>
-        </w:rPr>
-        <w:t xml:space="preserve"> count did not have an ideal distribution and was thus dropped from further analysis. </w:t>
-      </w:r>
-    </w:p>
-    <w:p>
-      <w:pPr>
-        <w:rPr>
-          <w:rFonts w:ascii="Times New Roman" w:hAnsi="Times New Roman" w:cs="Times New Roman"/>
-          <w:sz w:val="24"/>
-          <w:szCs w:val="24"/>
-          <w:lang w:val="en-US"/>
-        </w:rPr>
-      </w:pPr>
-    </w:p>
-    <w:p>
-      <w:pPr>
-        <w:rPr>
-          <w:rFonts w:ascii="Times New Roman" w:hAnsi="Times New Roman" w:cs="Times New Roman"/>
-          <w:sz w:val="24"/>
-          <w:szCs w:val="24"/>
-          <w:lang w:val="en-US"/>
-        </w:rPr>
-      </w:pPr>
-    </w:p>
-    <w:p>
-      <w:pPr>
         <w:pStyle w:val="ListParagraph"/>
         <w:numPr>
           <w:ilvl w:val="0"/>
@@ -2591,6 +3149,7 @@
         <w:pBdr>
           <w:bottom w:val="single" w:sz="6" w:space="1" w:color="auto"/>
         </w:pBdr>
+        <w:spacing w:line="360" w:lineRule="auto"/>
         <w:rPr>
           <w:rFonts w:ascii="Times New Roman" w:hAnsi="Times New Roman" w:cs="Times New Roman"/>
           <w:sz w:val="36"/>
@@ -2605,11 +3164,14 @@
           <w:szCs w:val="36"/>
           <w:lang w:val="en-US"/>
         </w:rPr>
+        <w:lastRenderedPageBreak/>
         <w:t>Regression Analysis</w:t>
       </w:r>
     </w:p>
     <w:p>
       <w:pPr>
+        <w:spacing w:line="360" w:lineRule="auto"/>
+        <w:ind w:firstLine="360"/>
         <w:rPr>
           <w:rFonts w:ascii="Times New Roman" w:hAnsi="Times New Roman" w:cs="Times New Roman"/>
           <w:sz w:val="24"/>
@@ -2669,21 +3231,22 @@
     </w:p>
     <w:p>
       <w:pPr>
-        <w:rPr>
-          <w:rFonts w:ascii="Times New Roman" w:hAnsi="Times New Roman" w:cs="Times New Roman"/>
-          <w:sz w:val="24"/>
-          <w:szCs w:val="24"/>
-          <w:lang w:val="en-US"/>
-        </w:rPr>
-      </w:pPr>
-      <w:r>
-        <w:rPr>
-          <w:rFonts w:ascii="Times New Roman" w:hAnsi="Times New Roman" w:cs="Times New Roman"/>
-          <w:sz w:val="24"/>
-          <w:szCs w:val="24"/>
-          <w:lang w:val="en-US"/>
-        </w:rPr>
-        <w:lastRenderedPageBreak/>
+        <w:spacing w:line="360" w:lineRule="auto"/>
+        <w:ind w:firstLine="360"/>
+        <w:rPr>
+          <w:rFonts w:ascii="Times New Roman" w:hAnsi="Times New Roman" w:cs="Times New Roman"/>
+          <w:sz w:val="24"/>
+          <w:szCs w:val="24"/>
+          <w:lang w:val="en-US"/>
+        </w:rPr>
+      </w:pPr>
+      <w:r>
+        <w:rPr>
+          <w:rFonts w:ascii="Times New Roman" w:hAnsi="Times New Roman" w:cs="Times New Roman"/>
+          <w:sz w:val="24"/>
+          <w:szCs w:val="24"/>
+          <w:lang w:val="en-US"/>
+        </w:rPr>
         <w:t>Two analyses will be conducted, one for y = `</w:t>
       </w:r>
       <w:proofErr w:type="spellStart"/>
@@ -2778,6 +3341,19 @@
     </w:p>
     <w:p>
       <w:pPr>
+        <w:spacing w:line="360" w:lineRule="auto"/>
+        <w:rPr>
+          <w:rFonts w:ascii="Times New Roman" w:hAnsi="Times New Roman" w:cs="Times New Roman"/>
+          <w:sz w:val="24"/>
+          <w:szCs w:val="24"/>
+          <w:lang w:val="en-US"/>
+        </w:rPr>
+      </w:pPr>
+    </w:p>
+    <w:p>
+      <w:pPr>
+        <w:spacing w:line="360" w:lineRule="auto"/>
+        <w:ind w:firstLine="360"/>
         <w:rPr>
           <w:rFonts w:ascii="Times New Roman" w:hAnsi="Times New Roman" w:cs="Times New Roman"/>
           <w:sz w:val="24"/>
@@ -2815,186 +3391,326 @@
     </w:p>
     <w:p>
       <w:pPr>
-        <w:ind w:left="720"/>
-        <w:rPr>
-          <w:rFonts w:ascii="Times New Roman" w:hAnsi="Times New Roman" w:cs="Times New Roman"/>
-          <w:sz w:val="24"/>
-          <w:szCs w:val="24"/>
-          <w:lang w:val="en-US"/>
-        </w:rPr>
-      </w:pPr>
-      <w:r>
-        <w:rPr>
-          <w:rFonts w:ascii="Times New Roman" w:hAnsi="Times New Roman" w:cs="Times New Roman"/>
-          <w:sz w:val="24"/>
-          <w:szCs w:val="24"/>
-          <w:lang w:val="en-US"/>
-        </w:rPr>
-        <w:t>- `Weekend`: binary variable that is 1 if the price was collected from a Friday, Saturday, or Sunday</w:t>
-      </w:r>
-    </w:p>
-    <w:p>
-      <w:pPr>
-        <w:ind w:left="720"/>
-        <w:rPr>
-          <w:rFonts w:ascii="Times New Roman" w:hAnsi="Times New Roman" w:cs="Times New Roman"/>
-          <w:sz w:val="24"/>
-          <w:szCs w:val="24"/>
-          <w:lang w:val="en-US"/>
-        </w:rPr>
-      </w:pPr>
-      <w:r>
-        <w:rPr>
-          <w:rFonts w:ascii="Times New Roman" w:hAnsi="Times New Roman" w:cs="Times New Roman"/>
-          <w:sz w:val="24"/>
-          <w:szCs w:val="24"/>
-          <w:lang w:val="en-US"/>
-        </w:rPr>
-        <w:t>- `rating`: the overall rating of a hostel</w:t>
-      </w:r>
-    </w:p>
-    <w:p>
-      <w:pPr>
-        <w:ind w:left="720"/>
-        <w:rPr>
-          <w:rFonts w:ascii="Times New Roman" w:hAnsi="Times New Roman" w:cs="Times New Roman"/>
-          <w:sz w:val="24"/>
-          <w:szCs w:val="24"/>
-          <w:lang w:val="en-US"/>
-        </w:rPr>
-      </w:pPr>
-      <w:r>
-        <w:rPr>
-          <w:rFonts w:ascii="Times New Roman" w:hAnsi="Times New Roman" w:cs="Times New Roman"/>
-          <w:sz w:val="24"/>
-          <w:szCs w:val="24"/>
-          <w:lang w:val="en-US"/>
-        </w:rPr>
-        <w:t>- `</w:t>
-      </w:r>
-      <w:proofErr w:type="spellStart"/>
-      <w:r>
-        <w:rPr>
-          <w:rFonts w:ascii="Times New Roman" w:hAnsi="Times New Roman" w:cs="Times New Roman"/>
-          <w:sz w:val="24"/>
-          <w:szCs w:val="24"/>
-          <w:lang w:val="en-US"/>
-        </w:rPr>
-        <w:t>rating_descript_num</w:t>
-      </w:r>
-      <w:proofErr w:type="spellEnd"/>
-      <w:r>
-        <w:rPr>
-          <w:rFonts w:ascii="Times New Roman" w:hAnsi="Times New Roman" w:cs="Times New Roman"/>
-          <w:sz w:val="24"/>
-          <w:szCs w:val="24"/>
-          <w:lang w:val="en-US"/>
-        </w:rPr>
-        <w:t>`: an originally qualitative variable that ranked hostels as Good (1), Very Good (2), Fabulous (3), and Superb (4)</w:t>
-      </w:r>
-    </w:p>
-    <w:p>
-      <w:pPr>
-        <w:ind w:left="720"/>
-        <w:rPr>
-          <w:rFonts w:ascii="Times New Roman" w:hAnsi="Times New Roman" w:cs="Times New Roman"/>
-          <w:sz w:val="24"/>
-          <w:szCs w:val="24"/>
-          <w:lang w:val="en-US"/>
-        </w:rPr>
-      </w:pPr>
-      <w:r>
-        <w:rPr>
-          <w:rFonts w:ascii="Times New Roman" w:hAnsi="Times New Roman" w:cs="Times New Roman"/>
-          <w:sz w:val="24"/>
-          <w:szCs w:val="24"/>
-          <w:lang w:val="en-US"/>
-        </w:rPr>
-        <w:t>- `</w:t>
-      </w:r>
-      <w:proofErr w:type="spellStart"/>
-      <w:r>
-        <w:rPr>
-          <w:rFonts w:ascii="Times New Roman" w:hAnsi="Times New Roman" w:cs="Times New Roman"/>
-          <w:sz w:val="24"/>
-          <w:szCs w:val="24"/>
-          <w:lang w:val="en-US"/>
-        </w:rPr>
-        <w:t>combined_hostel_scores</w:t>
-      </w:r>
-      <w:proofErr w:type="spellEnd"/>
-      <w:r>
-        <w:rPr>
-          <w:rFonts w:ascii="Times New Roman" w:hAnsi="Times New Roman" w:cs="Times New Roman"/>
-          <w:sz w:val="24"/>
-          <w:szCs w:val="24"/>
-          <w:lang w:val="en-US"/>
-        </w:rPr>
-        <w:t>`: merged by the mean of all individual hostel scores</w:t>
-      </w:r>
-    </w:p>
-    <w:p>
-      <w:pPr>
-        <w:ind w:left="720"/>
-        <w:rPr>
-          <w:rFonts w:ascii="Times New Roman" w:hAnsi="Times New Roman" w:cs="Times New Roman"/>
-          <w:sz w:val="24"/>
-          <w:szCs w:val="24"/>
-          <w:lang w:val="en-US"/>
-        </w:rPr>
-      </w:pPr>
-      <w:r>
-        <w:rPr>
-          <w:rFonts w:ascii="Times New Roman" w:hAnsi="Times New Roman" w:cs="Times New Roman"/>
-          <w:sz w:val="24"/>
-          <w:szCs w:val="24"/>
-          <w:lang w:val="en-US"/>
-        </w:rPr>
-        <w:t>- `</w:t>
-      </w:r>
-      <w:proofErr w:type="spellStart"/>
-      <w:r>
-        <w:rPr>
-          <w:rFonts w:ascii="Times New Roman" w:hAnsi="Times New Roman" w:cs="Times New Roman"/>
-          <w:sz w:val="24"/>
-          <w:szCs w:val="24"/>
-          <w:lang w:val="en-US"/>
-        </w:rPr>
-        <w:t>combined_city_ratings</w:t>
-      </w:r>
-      <w:proofErr w:type="spellEnd"/>
-      <w:r>
-        <w:rPr>
-          <w:rFonts w:ascii="Times New Roman" w:hAnsi="Times New Roman" w:cs="Times New Roman"/>
-          <w:sz w:val="24"/>
-          <w:szCs w:val="24"/>
-          <w:lang w:val="en-US"/>
-        </w:rPr>
-        <w:t>`: merged by the mean of all individual city scores</w:t>
-      </w:r>
-    </w:p>
-    <w:p>
-      <w:pPr>
-        <w:ind w:left="720"/>
-        <w:rPr>
-          <w:rFonts w:ascii="Times New Roman" w:hAnsi="Times New Roman" w:cs="Times New Roman"/>
-          <w:sz w:val="24"/>
-          <w:szCs w:val="24"/>
-          <w:lang w:val="en-US"/>
-        </w:rPr>
-      </w:pPr>
-      <w:r>
-        <w:rPr>
-          <w:rFonts w:ascii="Times New Roman" w:hAnsi="Times New Roman" w:cs="Times New Roman"/>
-          <w:sz w:val="24"/>
-          <w:szCs w:val="24"/>
-          <w:lang w:val="en-US"/>
-        </w:rPr>
-        <w:t>- `distance`: distance from the city center</w:t>
-      </w:r>
-    </w:p>
-    <w:p>
-      <w:pPr>
+        <w:pStyle w:val="ListParagraph"/>
+        <w:numPr>
+          <w:ilvl w:val="0"/>
+          <w:numId w:val="8"/>
+        </w:numPr>
+        <w:spacing w:line="360" w:lineRule="auto"/>
+        <w:rPr>
+          <w:rFonts w:ascii="Times New Roman" w:hAnsi="Times New Roman" w:cs="Times New Roman"/>
+          <w:i/>
+          <w:iCs/>
+          <w:sz w:val="24"/>
+          <w:szCs w:val="24"/>
+          <w:lang w:val="en-US"/>
+        </w:rPr>
+      </w:pPr>
+      <w:r>
+        <w:rPr>
+          <w:rFonts w:ascii="Times New Roman" w:hAnsi="Times New Roman" w:cs="Times New Roman"/>
+          <w:i/>
+          <w:iCs/>
+          <w:sz w:val="24"/>
+          <w:szCs w:val="24"/>
+          <w:lang w:val="en-US"/>
+        </w:rPr>
+        <w:t>Weekend: binary variable that is 1 if the price was collected from a Friday, Saturday, or Sunday</w:t>
+      </w:r>
+    </w:p>
+    <w:p>
+      <w:pPr>
+        <w:pStyle w:val="ListParagraph"/>
+        <w:numPr>
+          <w:ilvl w:val="0"/>
+          <w:numId w:val="8"/>
+        </w:numPr>
+        <w:spacing w:line="360" w:lineRule="auto"/>
+        <w:rPr>
+          <w:rFonts w:ascii="Times New Roman" w:hAnsi="Times New Roman" w:cs="Times New Roman"/>
+          <w:i/>
+          <w:iCs/>
+          <w:sz w:val="24"/>
+          <w:szCs w:val="24"/>
+          <w:lang w:val="en-US"/>
+        </w:rPr>
+      </w:pPr>
+      <w:r>
+        <w:rPr>
+          <w:rFonts w:ascii="Times New Roman" w:hAnsi="Times New Roman" w:cs="Times New Roman"/>
+          <w:i/>
+          <w:iCs/>
+          <w:sz w:val="24"/>
+          <w:szCs w:val="24"/>
+          <w:lang w:val="en-US"/>
+        </w:rPr>
+        <w:t>rating: the overall rating of a hostel</w:t>
+      </w:r>
+    </w:p>
+    <w:p>
+      <w:pPr>
+        <w:pStyle w:val="ListParagraph"/>
+        <w:numPr>
+          <w:ilvl w:val="0"/>
+          <w:numId w:val="8"/>
+        </w:numPr>
+        <w:spacing w:line="360" w:lineRule="auto"/>
+        <w:rPr>
+          <w:rFonts w:ascii="Times New Roman" w:hAnsi="Times New Roman" w:cs="Times New Roman"/>
+          <w:i/>
+          <w:iCs/>
+          <w:sz w:val="24"/>
+          <w:szCs w:val="24"/>
+          <w:lang w:val="en-US"/>
+        </w:rPr>
+      </w:pPr>
+      <w:r>
+        <w:rPr>
+          <w:rFonts w:ascii="Times New Roman" w:hAnsi="Times New Roman" w:cs="Times New Roman"/>
+          <w:i/>
+          <w:iCs/>
+          <w:sz w:val="24"/>
+          <w:szCs w:val="24"/>
+          <w:lang w:val="en-US"/>
+        </w:rPr>
+        <w:t>Rating Descriptive Numeric</w:t>
+      </w:r>
+      <w:r>
+        <w:rPr>
+          <w:rFonts w:ascii="Times New Roman" w:hAnsi="Times New Roman" w:cs="Times New Roman"/>
+          <w:i/>
+          <w:iCs/>
+          <w:sz w:val="24"/>
+          <w:szCs w:val="24"/>
+          <w:lang w:val="en-US"/>
+        </w:rPr>
+        <w:t>: an originally qualitative variable that ranked hostels as Good (1), Very Good (2), Fabulous (3), and Superb (4)</w:t>
+      </w:r>
+    </w:p>
+    <w:p>
+      <w:pPr>
+        <w:pStyle w:val="ListParagraph"/>
+        <w:numPr>
+          <w:ilvl w:val="0"/>
+          <w:numId w:val="8"/>
+        </w:numPr>
+        <w:spacing w:line="360" w:lineRule="auto"/>
+        <w:rPr>
+          <w:rFonts w:ascii="Times New Roman" w:hAnsi="Times New Roman" w:cs="Times New Roman"/>
+          <w:i/>
+          <w:iCs/>
+          <w:sz w:val="24"/>
+          <w:szCs w:val="24"/>
+          <w:lang w:val="en-US"/>
+        </w:rPr>
+      </w:pPr>
+      <w:r>
+        <w:rPr>
+          <w:rFonts w:ascii="Times New Roman" w:hAnsi="Times New Roman" w:cs="Times New Roman"/>
+          <w:i/>
+          <w:iCs/>
+          <w:sz w:val="24"/>
+          <w:szCs w:val="24"/>
+          <w:lang w:val="en-US"/>
+        </w:rPr>
+        <w:t>C</w:t>
+      </w:r>
+      <w:r>
+        <w:rPr>
+          <w:rFonts w:ascii="Times New Roman" w:hAnsi="Times New Roman" w:cs="Times New Roman"/>
+          <w:i/>
+          <w:iCs/>
+          <w:sz w:val="24"/>
+          <w:szCs w:val="24"/>
+          <w:lang w:val="en-US"/>
+        </w:rPr>
+        <w:t>ombined</w:t>
+      </w:r>
+      <w:r>
+        <w:rPr>
+          <w:rFonts w:ascii="Times New Roman" w:hAnsi="Times New Roman" w:cs="Times New Roman"/>
+          <w:i/>
+          <w:iCs/>
+          <w:sz w:val="24"/>
+          <w:szCs w:val="24"/>
+          <w:lang w:val="en-US"/>
+        </w:rPr>
+        <w:t xml:space="preserve"> Hostel Scores</w:t>
+      </w:r>
+      <w:r>
+        <w:rPr>
+          <w:rFonts w:ascii="Times New Roman" w:hAnsi="Times New Roman" w:cs="Times New Roman"/>
+          <w:i/>
+          <w:iCs/>
+          <w:sz w:val="24"/>
+          <w:szCs w:val="24"/>
+          <w:lang w:val="en-US"/>
+        </w:rPr>
+        <w:t xml:space="preserve">: merged by the mean of all individual hostel </w:t>
+      </w:r>
+      <w:proofErr w:type="gramStart"/>
+      <w:r>
+        <w:rPr>
+          <w:rFonts w:ascii="Times New Roman" w:hAnsi="Times New Roman" w:cs="Times New Roman"/>
+          <w:i/>
+          <w:iCs/>
+          <w:sz w:val="24"/>
+          <w:szCs w:val="24"/>
+          <w:lang w:val="en-US"/>
+        </w:rPr>
+        <w:t>scores</w:t>
+      </w:r>
+      <w:proofErr w:type="gramEnd"/>
+    </w:p>
+    <w:p>
+      <w:pPr>
+        <w:pStyle w:val="ListParagraph"/>
+        <w:numPr>
+          <w:ilvl w:val="0"/>
+          <w:numId w:val="8"/>
+        </w:numPr>
+        <w:spacing w:line="360" w:lineRule="auto"/>
+        <w:rPr>
+          <w:rFonts w:ascii="Times New Roman" w:hAnsi="Times New Roman" w:cs="Times New Roman"/>
+          <w:i/>
+          <w:iCs/>
+          <w:sz w:val="24"/>
+          <w:szCs w:val="24"/>
+          <w:lang w:val="en-US"/>
+        </w:rPr>
+      </w:pPr>
+      <w:r>
+        <w:rPr>
+          <w:rFonts w:ascii="Times New Roman" w:hAnsi="Times New Roman" w:cs="Times New Roman"/>
+          <w:i/>
+          <w:iCs/>
+          <w:sz w:val="24"/>
+          <w:szCs w:val="24"/>
+          <w:lang w:val="en-US"/>
+        </w:rPr>
+        <w:t>C</w:t>
+      </w:r>
+      <w:r>
+        <w:rPr>
+          <w:rFonts w:ascii="Times New Roman" w:hAnsi="Times New Roman" w:cs="Times New Roman"/>
+          <w:i/>
+          <w:iCs/>
+          <w:sz w:val="24"/>
+          <w:szCs w:val="24"/>
+          <w:lang w:val="en-US"/>
+        </w:rPr>
+        <w:t>ombined</w:t>
+      </w:r>
+      <w:r>
+        <w:rPr>
+          <w:rFonts w:ascii="Times New Roman" w:hAnsi="Times New Roman" w:cs="Times New Roman"/>
+          <w:i/>
+          <w:iCs/>
+          <w:sz w:val="24"/>
+          <w:szCs w:val="24"/>
+          <w:lang w:val="en-US"/>
+        </w:rPr>
+        <w:t xml:space="preserve"> C</w:t>
+      </w:r>
+      <w:r>
+        <w:rPr>
+          <w:rFonts w:ascii="Times New Roman" w:hAnsi="Times New Roman" w:cs="Times New Roman"/>
+          <w:i/>
+          <w:iCs/>
+          <w:sz w:val="24"/>
+          <w:szCs w:val="24"/>
+          <w:lang w:val="en-US"/>
+        </w:rPr>
+        <w:t>ity</w:t>
+      </w:r>
+      <w:r>
+        <w:rPr>
+          <w:rFonts w:ascii="Times New Roman" w:hAnsi="Times New Roman" w:cs="Times New Roman"/>
+          <w:i/>
+          <w:iCs/>
+          <w:sz w:val="24"/>
+          <w:szCs w:val="24"/>
+          <w:lang w:val="en-US"/>
+        </w:rPr>
+        <w:t xml:space="preserve"> R</w:t>
+      </w:r>
+      <w:r>
+        <w:rPr>
+          <w:rFonts w:ascii="Times New Roman" w:hAnsi="Times New Roman" w:cs="Times New Roman"/>
+          <w:i/>
+          <w:iCs/>
+          <w:sz w:val="24"/>
+          <w:szCs w:val="24"/>
+          <w:lang w:val="en-US"/>
+        </w:rPr>
+        <w:t xml:space="preserve">atings: merged by the mean of all individual city </w:t>
+      </w:r>
+      <w:proofErr w:type="gramStart"/>
+      <w:r>
+        <w:rPr>
+          <w:rFonts w:ascii="Times New Roman" w:hAnsi="Times New Roman" w:cs="Times New Roman"/>
+          <w:i/>
+          <w:iCs/>
+          <w:sz w:val="24"/>
+          <w:szCs w:val="24"/>
+          <w:lang w:val="en-US"/>
+        </w:rPr>
+        <w:t>scores</w:t>
+      </w:r>
+      <w:proofErr w:type="gramEnd"/>
+    </w:p>
+    <w:p>
+      <w:pPr>
+        <w:pStyle w:val="ListParagraph"/>
+        <w:numPr>
+          <w:ilvl w:val="0"/>
+          <w:numId w:val="8"/>
+        </w:numPr>
+        <w:spacing w:line="360" w:lineRule="auto"/>
+        <w:rPr>
+          <w:rFonts w:ascii="Times New Roman" w:hAnsi="Times New Roman" w:cs="Times New Roman"/>
+          <w:sz w:val="24"/>
+          <w:szCs w:val="24"/>
+          <w:lang w:val="en-US"/>
+        </w:rPr>
+      </w:pPr>
+      <w:r>
+        <w:rPr>
+          <w:rFonts w:ascii="Times New Roman" w:hAnsi="Times New Roman" w:cs="Times New Roman"/>
+          <w:i/>
+          <w:iCs/>
+          <w:sz w:val="24"/>
+          <w:szCs w:val="24"/>
+          <w:lang w:val="en-US"/>
+        </w:rPr>
+        <w:t>D</w:t>
+      </w:r>
+      <w:r>
+        <w:rPr>
+          <w:rFonts w:ascii="Times New Roman" w:hAnsi="Times New Roman" w:cs="Times New Roman"/>
+          <w:i/>
+          <w:iCs/>
+          <w:sz w:val="24"/>
+          <w:szCs w:val="24"/>
+          <w:lang w:val="en-US"/>
+        </w:rPr>
+        <w:t>istance: distance from the city center</w:t>
+      </w:r>
+    </w:p>
+    <w:p>
+      <w:pPr>
+        <w:spacing w:line="360" w:lineRule="auto"/>
+        <w:rPr>
+          <w:rFonts w:ascii="Times New Roman" w:hAnsi="Times New Roman" w:cs="Times New Roman"/>
+          <w:sz w:val="24"/>
+          <w:szCs w:val="24"/>
+          <w:lang w:val="en-US"/>
+        </w:rPr>
+      </w:pPr>
+    </w:p>
+    <w:p>
+      <w:pPr>
+        <w:spacing w:line="360" w:lineRule="auto"/>
         <w:rPr>
           <w:rFonts w:ascii="Times New Roman" w:hAnsi="Times New Roman" w:cs="Times New Roman"/>
           <w:sz w:val="24"/>
@@ -3045,11 +3761,23 @@
           <w:szCs w:val="24"/>
           <w:lang w:val="en-US"/>
         </w:rPr>
-        <w:t xml:space="preserve"> filtered to top five cities by unique hostel count: n = 3711</w:t>
-      </w:r>
-    </w:p>
-    <w:p>
-      <w:pPr>
+        <w:t xml:space="preserve"> filtered to top five cities by unique hostel count: </w:t>
+      </w:r>
+      <w:r>
+        <w:rPr>
+          <w:rFonts w:ascii="Times New Roman" w:hAnsi="Times New Roman" w:cs="Times New Roman"/>
+          <w:b/>
+          <w:bCs/>
+          <w:sz w:val="24"/>
+          <w:szCs w:val="24"/>
+          <w:lang w:val="en-US"/>
+        </w:rPr>
+        <w:t>n = 3711</w:t>
+      </w:r>
+    </w:p>
+    <w:p>
+      <w:pPr>
+        <w:spacing w:line="360" w:lineRule="auto"/>
         <w:rPr>
           <w:rFonts w:ascii="Times New Roman" w:hAnsi="Times New Roman" w:cs="Times New Roman"/>
           <w:sz w:val="24"/>
@@ -3069,6 +3797,8 @@
       <w:r>
         <w:rPr>
           <w:rFonts w:ascii="Times New Roman" w:hAnsi="Times New Roman" w:cs="Times New Roman"/>
+          <w:b/>
+          <w:bCs/>
           <w:sz w:val="24"/>
           <w:szCs w:val="24"/>
           <w:lang w:val="en-US"/>
@@ -3078,16 +3808,29 @@
     </w:p>
     <w:p>
       <w:pPr>
-        <w:rPr>
-          <w:rFonts w:ascii="Times New Roman" w:hAnsi="Times New Roman" w:cs="Times New Roman"/>
-          <w:sz w:val="24"/>
-          <w:szCs w:val="24"/>
-          <w:lang w:val="en-US"/>
-        </w:rPr>
-      </w:pPr>
-    </w:p>
-    <w:p>
-      <w:pPr>
+        <w:spacing w:line="360" w:lineRule="auto"/>
+        <w:rPr>
+          <w:rFonts w:ascii="Times New Roman" w:hAnsi="Times New Roman" w:cs="Times New Roman"/>
+          <w:sz w:val="24"/>
+          <w:szCs w:val="24"/>
+          <w:lang w:val="en-US"/>
+        </w:rPr>
+      </w:pPr>
+    </w:p>
+    <w:p>
+      <w:pPr>
+        <w:spacing w:line="360" w:lineRule="auto"/>
+        <w:rPr>
+          <w:rFonts w:ascii="Times New Roman" w:hAnsi="Times New Roman" w:cs="Times New Roman"/>
+          <w:sz w:val="24"/>
+          <w:szCs w:val="24"/>
+          <w:lang w:val="en-US"/>
+        </w:rPr>
+      </w:pPr>
+    </w:p>
+    <w:p>
+      <w:pPr>
+        <w:spacing w:line="360" w:lineRule="auto"/>
         <w:rPr>
           <w:rFonts w:ascii="Times New Roman" w:hAnsi="Times New Roman" w:cs="Times New Roman"/>
           <w:sz w:val="32"/>
@@ -3102,6 +3845,7 @@
           <w:szCs w:val="32"/>
           <w:lang w:val="en-US"/>
         </w:rPr>
+        <w:lastRenderedPageBreak/>
         <w:t xml:space="preserve">6.1 </w:t>
       </w:r>
       <w:r>
@@ -3119,6 +3863,7 @@
         <w:pBdr>
           <w:bottom w:val="single" w:sz="6" w:space="1" w:color="auto"/>
         </w:pBdr>
+        <w:spacing w:line="360" w:lineRule="auto"/>
         <w:rPr>
           <w:rFonts w:ascii="Times New Roman" w:hAnsi="Times New Roman" w:cs="Times New Roman"/>
           <w:lang w:val="en-US"/>
@@ -3134,6 +3879,7 @@
     </w:p>
     <w:p>
       <w:pPr>
+        <w:spacing w:line="360" w:lineRule="auto"/>
         <w:jc w:val="center"/>
         <w:rPr>
           <w:rFonts w:ascii="Times New Roman" w:hAnsi="Times New Roman" w:cs="Times New Roman"/>
@@ -3150,7 +3896,6 @@
           <w:szCs w:val="24"/>
           <w:lang w:val="en-US"/>
         </w:rPr>
-        <w:lastRenderedPageBreak/>
         <w:drawing>
           <wp:inline distT="0" distB="0" distL="0" distR="0" wp14:anchorId="1C67DC4B" wp14:editId="33C8A375">
             <wp:extent cx="3761509" cy="4885334"/>
@@ -3167,7 +3912,7 @@
                     <pic:cNvPicPr/>
                   </pic:nvPicPr>
                   <pic:blipFill>
-                    <a:blip r:embed="rId13"/>
+                    <a:blip r:embed="rId14"/>
                     <a:stretch>
                       <a:fillRect/>
                     </a:stretch>
@@ -3190,6 +3935,7 @@
     </w:p>
     <w:p>
       <w:pPr>
+        <w:spacing w:line="360" w:lineRule="auto"/>
         <w:rPr>
           <w:rFonts w:ascii="Times New Roman" w:hAnsi="Times New Roman" w:cs="Times New Roman"/>
           <w:sz w:val="24"/>
@@ -3204,7 +3950,7 @@
           <w:ilvl w:val="0"/>
           <w:numId w:val="3"/>
         </w:numPr>
-        <w:spacing w:before="100" w:beforeAutospacing="1" w:after="100" w:afterAutospacing="1" w:line="240" w:lineRule="auto"/>
+        <w:spacing w:before="100" w:beforeAutospacing="1" w:after="100" w:afterAutospacing="1" w:line="360" w:lineRule="auto"/>
         <w:rPr>
           <w:rFonts w:ascii="Times New Roman" w:eastAsia="Times New Roman" w:hAnsi="Times New Roman" w:cs="Times New Roman"/>
           <w:kern w:val="0"/>
@@ -3254,7 +4000,7 @@
           <w:ilvl w:val="0"/>
           <w:numId w:val="3"/>
         </w:numPr>
-        <w:spacing w:before="100" w:beforeAutospacing="1" w:after="100" w:afterAutospacing="1" w:line="240" w:lineRule="auto"/>
+        <w:spacing w:before="100" w:beforeAutospacing="1" w:after="100" w:afterAutospacing="1" w:line="360" w:lineRule="auto"/>
         <w:rPr>
           <w:rFonts w:ascii="Times New Roman" w:eastAsia="Times New Roman" w:hAnsi="Times New Roman" w:cs="Times New Roman"/>
           <w:kern w:val="0"/>
@@ -3348,7 +4094,7 @@
           <w:ilvl w:val="0"/>
           <w:numId w:val="3"/>
         </w:numPr>
-        <w:spacing w:before="100" w:beforeAutospacing="1" w:after="100" w:afterAutospacing="1" w:line="240" w:lineRule="auto"/>
+        <w:spacing w:before="100" w:beforeAutospacing="1" w:after="100" w:afterAutospacing="1" w:line="360" w:lineRule="auto"/>
         <w:rPr>
           <w:rFonts w:ascii="Times New Roman" w:eastAsia="Times New Roman" w:hAnsi="Times New Roman" w:cs="Times New Roman"/>
           <w:kern w:val="0"/>
@@ -3389,7 +4135,19 @@
           <w:lang w:eastAsia="en-AT"/>
           <w14:ligatures w14:val="none"/>
         </w:rPr>
-        <w:t xml:space="preserve"> with log prices of private rooms. This could be related to the fact that individuals enjoy a city more when they paid less for their hostel, since they feel more comfortable spending money on activities in the city. </w:t>
+        <w:t xml:space="preserve"> with log prices of private rooms. This could be related to the fact that </w:t>
+      </w:r>
+      <w:r>
+        <w:rPr>
+          <w:rFonts w:ascii="Times New Roman" w:eastAsia="Times New Roman" w:hAnsi="Times New Roman" w:cs="Times New Roman"/>
+          <w:kern w:val="0"/>
+          <w:sz w:val="24"/>
+          <w:szCs w:val="24"/>
+          <w:lang w:eastAsia="en-AT"/>
+          <w14:ligatures w14:val="none"/>
+        </w:rPr>
+        <w:lastRenderedPageBreak/>
+        <w:t xml:space="preserve">individuals enjoy a city more when they paid less for their hostel, since they feel more comfortable spending money on activities in the city. </w:t>
       </w:r>
     </w:p>
     <w:p>
@@ -3398,7 +4156,7 @@
           <w:ilvl w:val="0"/>
           <w:numId w:val="3"/>
         </w:numPr>
-        <w:spacing w:before="100" w:beforeAutospacing="1" w:after="100" w:afterAutospacing="1" w:line="240" w:lineRule="auto"/>
+        <w:spacing w:before="100" w:beforeAutospacing="1" w:after="100" w:afterAutospacing="1" w:line="360" w:lineRule="auto"/>
         <w:rPr>
           <w:rFonts w:ascii="Times New Roman" w:eastAsia="Times New Roman" w:hAnsi="Times New Roman" w:cs="Times New Roman"/>
           <w:kern w:val="0"/>
@@ -3422,7 +4180,7 @@
     </w:p>
     <w:p>
       <w:pPr>
-        <w:spacing w:before="100" w:beforeAutospacing="1" w:after="100" w:afterAutospacing="1" w:line="240" w:lineRule="auto"/>
+        <w:spacing w:before="100" w:beforeAutospacing="1" w:after="100" w:afterAutospacing="1" w:line="360" w:lineRule="auto"/>
         <w:ind w:left="360"/>
         <w:rPr>
           <w:rFonts w:ascii="Times New Roman" w:eastAsia="Times New Roman" w:hAnsi="Times New Roman" w:cs="Times New Roman"/>
@@ -3439,6 +4197,7 @@
         <w:pBdr>
           <w:bottom w:val="single" w:sz="6" w:space="1" w:color="auto"/>
         </w:pBdr>
+        <w:spacing w:line="360" w:lineRule="auto"/>
         <w:rPr>
           <w:rFonts w:ascii="Times New Roman" w:hAnsi="Times New Roman" w:cs="Times New Roman"/>
           <w:lang w:val="en-US"/>
@@ -3454,6 +4213,7 @@
     </w:p>
     <w:p>
       <w:pPr>
+        <w:spacing w:line="360" w:lineRule="auto"/>
         <w:jc w:val="center"/>
         <w:rPr>
           <w:rFonts w:ascii="Times New Roman" w:hAnsi="Times New Roman" w:cs="Times New Roman"/>
@@ -3468,7 +4228,6 @@
           <w:sz w:val="24"/>
           <w:szCs w:val="24"/>
         </w:rPr>
-        <w:lastRenderedPageBreak/>
         <w:drawing>
           <wp:inline distT="0" distB="0" distL="0" distR="0" wp14:anchorId="73CF1A45" wp14:editId="09542D52">
             <wp:extent cx="4052455" cy="3814074"/>
@@ -3485,7 +4244,7 @@
                     <pic:cNvPicPr/>
                   </pic:nvPicPr>
                   <pic:blipFill>
-                    <a:blip r:embed="rId14"/>
+                    <a:blip r:embed="rId15"/>
                     <a:stretch>
                       <a:fillRect/>
                     </a:stretch>
@@ -3508,7 +4267,7 @@
     </w:p>
     <w:p>
       <w:pPr>
-        <w:spacing w:before="100" w:beforeAutospacing="1" w:after="100" w:afterAutospacing="1" w:line="240" w:lineRule="auto"/>
+        <w:spacing w:before="100" w:beforeAutospacing="1" w:after="100" w:afterAutospacing="1" w:line="360" w:lineRule="auto"/>
         <w:rPr>
           <w:rFonts w:ascii="Times New Roman" w:eastAsia="Times New Roman" w:hAnsi="Times New Roman" w:cs="Times New Roman"/>
           <w:kern w:val="0"/>
@@ -3536,7 +4295,7 @@
           <w:ilvl w:val="0"/>
           <w:numId w:val="4"/>
         </w:numPr>
-        <w:spacing w:before="100" w:beforeAutospacing="1" w:after="100" w:afterAutospacing="1" w:line="240" w:lineRule="auto"/>
+        <w:spacing w:before="100" w:beforeAutospacing="1" w:after="100" w:afterAutospacing="1" w:line="360" w:lineRule="auto"/>
         <w:rPr>
           <w:rFonts w:ascii="Times New Roman" w:eastAsia="Times New Roman" w:hAnsi="Times New Roman" w:cs="Times New Roman"/>
           <w:kern w:val="0"/>
@@ -3564,7 +4323,7 @@
           <w:ilvl w:val="0"/>
           <w:numId w:val="4"/>
         </w:numPr>
-        <w:spacing w:before="100" w:beforeAutospacing="1" w:after="100" w:afterAutospacing="1" w:line="240" w:lineRule="auto"/>
+        <w:spacing w:before="100" w:beforeAutospacing="1" w:after="100" w:afterAutospacing="1" w:line="360" w:lineRule="auto"/>
         <w:rPr>
           <w:rFonts w:ascii="Times New Roman" w:eastAsia="Times New Roman" w:hAnsi="Times New Roman" w:cs="Times New Roman"/>
           <w:kern w:val="0"/>
@@ -3610,7 +4369,7 @@
     </w:p>
     <w:p>
       <w:pPr>
-        <w:spacing w:before="100" w:beforeAutospacing="1" w:after="100" w:afterAutospacing="1" w:line="240" w:lineRule="auto"/>
+        <w:spacing w:before="100" w:beforeAutospacing="1" w:after="100" w:afterAutospacing="1" w:line="360" w:lineRule="auto"/>
         <w:rPr>
           <w:rFonts w:ascii="Times New Roman" w:eastAsia="Times New Roman" w:hAnsi="Times New Roman" w:cs="Times New Roman"/>
           <w:kern w:val="0"/>
@@ -3626,7 +4385,7 @@
         <w:pBdr>
           <w:bottom w:val="single" w:sz="6" w:space="1" w:color="auto"/>
         </w:pBdr>
-        <w:spacing w:before="100" w:beforeAutospacing="1" w:after="100" w:afterAutospacing="1" w:line="240" w:lineRule="auto"/>
+        <w:spacing w:before="100" w:beforeAutospacing="1" w:after="100" w:afterAutospacing="1" w:line="360" w:lineRule="auto"/>
         <w:rPr>
           <w:rFonts w:ascii="Times New Roman" w:eastAsia="Times New Roman" w:hAnsi="Times New Roman" w:cs="Times New Roman"/>
           <w:kern w:val="0"/>
@@ -3664,6 +4423,7 @@
         <w:pBdr>
           <w:bottom w:val="single" w:sz="6" w:space="1" w:color="auto"/>
         </w:pBdr>
+        <w:spacing w:line="360" w:lineRule="auto"/>
         <w:rPr>
           <w:rFonts w:ascii="Times New Roman" w:hAnsi="Times New Roman" w:cs="Times New Roman"/>
           <w:lang w:val="en-US"/>
@@ -3688,7 +4448,7 @@
     </w:p>
     <w:p>
       <w:pPr>
-        <w:spacing w:before="100" w:beforeAutospacing="1" w:after="100" w:afterAutospacing="1" w:line="240" w:lineRule="auto"/>
+        <w:spacing w:before="100" w:beforeAutospacing="1" w:after="100" w:afterAutospacing="1" w:line="360" w:lineRule="auto"/>
         <w:jc w:val="center"/>
         <w:rPr>
           <w:rFonts w:ascii="Times New Roman" w:eastAsia="Times New Roman" w:hAnsi="Times New Roman" w:cs="Times New Roman"/>
@@ -3709,7 +4469,6 @@
           <w:lang w:val="en-US" w:eastAsia="en-AT"/>
           <w14:ligatures w14:val="none"/>
         </w:rPr>
-        <w:lastRenderedPageBreak/>
         <w:drawing>
           <wp:inline distT="0" distB="0" distL="0" distR="0" wp14:anchorId="3E019926" wp14:editId="4E66BF77">
             <wp:extent cx="4114800" cy="5271201"/>
@@ -3726,7 +4485,7 @@
                     <pic:cNvPicPr/>
                   </pic:nvPicPr>
                   <pic:blipFill>
-                    <a:blip r:embed="rId15"/>
+                    <a:blip r:embed="rId16"/>
                     <a:stretch>
                       <a:fillRect/>
                     </a:stretch>
@@ -3753,7 +4512,7 @@
           <w:ilvl w:val="0"/>
           <w:numId w:val="5"/>
         </w:numPr>
-        <w:spacing w:before="100" w:beforeAutospacing="1" w:after="100" w:afterAutospacing="1" w:line="240" w:lineRule="auto"/>
+        <w:spacing w:before="100" w:beforeAutospacing="1" w:after="100" w:afterAutospacing="1" w:line="360" w:lineRule="auto"/>
         <w:rPr>
           <w:rFonts w:ascii="Times New Roman" w:eastAsia="Times New Roman" w:hAnsi="Times New Roman" w:cs="Times New Roman"/>
           <w:kern w:val="0"/>
@@ -3803,7 +4562,7 @@
           <w:ilvl w:val="0"/>
           <w:numId w:val="5"/>
         </w:numPr>
-        <w:spacing w:before="100" w:beforeAutospacing="1" w:after="100" w:afterAutospacing="1" w:line="240" w:lineRule="auto"/>
+        <w:spacing w:before="100" w:beforeAutospacing="1" w:after="100" w:afterAutospacing="1" w:line="360" w:lineRule="auto"/>
         <w:rPr>
           <w:rFonts w:ascii="Times New Roman" w:eastAsia="Times New Roman" w:hAnsi="Times New Roman" w:cs="Times New Roman"/>
           <w:kern w:val="0"/>
@@ -3853,25 +4612,26 @@
           <w:ilvl w:val="0"/>
           <w:numId w:val="5"/>
         </w:numPr>
-        <w:spacing w:before="100" w:beforeAutospacing="1" w:after="100" w:afterAutospacing="1" w:line="240" w:lineRule="auto"/>
-        <w:rPr>
-          <w:rFonts w:ascii="Times New Roman" w:eastAsia="Times New Roman" w:hAnsi="Times New Roman" w:cs="Times New Roman"/>
-          <w:kern w:val="0"/>
-          <w:sz w:val="24"/>
-          <w:szCs w:val="24"/>
-          <w:lang w:eastAsia="en-AT"/>
-          <w14:ligatures w14:val="none"/>
-        </w:rPr>
-      </w:pPr>
-      <w:r>
-        <w:rPr>
-          <w:rFonts w:ascii="Times New Roman" w:eastAsia="Times New Roman" w:hAnsi="Times New Roman" w:cs="Times New Roman"/>
-          <w:kern w:val="0"/>
-          <w:sz w:val="24"/>
-          <w:szCs w:val="24"/>
-          <w:lang w:eastAsia="en-AT"/>
-          <w14:ligatures w14:val="none"/>
-        </w:rPr>
+        <w:spacing w:before="100" w:beforeAutospacing="1" w:after="100" w:afterAutospacing="1" w:line="360" w:lineRule="auto"/>
+        <w:rPr>
+          <w:rFonts w:ascii="Times New Roman" w:eastAsia="Times New Roman" w:hAnsi="Times New Roman" w:cs="Times New Roman"/>
+          <w:kern w:val="0"/>
+          <w:sz w:val="24"/>
+          <w:szCs w:val="24"/>
+          <w:lang w:eastAsia="en-AT"/>
+          <w14:ligatures w14:val="none"/>
+        </w:rPr>
+      </w:pPr>
+      <w:r>
+        <w:rPr>
+          <w:rFonts w:ascii="Times New Roman" w:eastAsia="Times New Roman" w:hAnsi="Times New Roman" w:cs="Times New Roman"/>
+          <w:kern w:val="0"/>
+          <w:sz w:val="24"/>
+          <w:szCs w:val="24"/>
+          <w:lang w:eastAsia="en-AT"/>
+          <w14:ligatures w14:val="none"/>
+        </w:rPr>
+        <w:lastRenderedPageBreak/>
         <w:t xml:space="preserve">Hostel Amenities Score was found to have a statistically significant positive </w:t>
       </w:r>
       <w:r>
@@ -3947,7 +4707,7 @@
           <w:ilvl w:val="0"/>
           <w:numId w:val="5"/>
         </w:numPr>
-        <w:spacing w:before="100" w:beforeAutospacing="1" w:after="100" w:afterAutospacing="1" w:line="240" w:lineRule="auto"/>
+        <w:spacing w:before="100" w:beforeAutospacing="1" w:after="100" w:afterAutospacing="1" w:line="360" w:lineRule="auto"/>
         <w:rPr>
           <w:rFonts w:ascii="Times New Roman" w:eastAsia="Times New Roman" w:hAnsi="Times New Roman" w:cs="Times New Roman"/>
           <w:kern w:val="0"/>
@@ -3997,7 +4757,7 @@
           <w:ilvl w:val="0"/>
           <w:numId w:val="5"/>
         </w:numPr>
-        <w:spacing w:before="100" w:beforeAutospacing="1" w:after="100" w:afterAutospacing="1" w:line="240" w:lineRule="auto"/>
+        <w:spacing w:before="100" w:beforeAutospacing="1" w:after="100" w:afterAutospacing="1" w:line="360" w:lineRule="auto"/>
         <w:rPr>
           <w:rFonts w:ascii="Times New Roman" w:eastAsia="Times New Roman" w:hAnsi="Times New Roman" w:cs="Times New Roman"/>
           <w:kern w:val="0"/>
@@ -4047,7 +4807,7 @@
           <w:ilvl w:val="0"/>
           <w:numId w:val="5"/>
         </w:numPr>
-        <w:spacing w:before="100" w:beforeAutospacing="1" w:after="100" w:afterAutospacing="1" w:line="240" w:lineRule="auto"/>
+        <w:spacing w:before="100" w:beforeAutospacing="1" w:after="100" w:afterAutospacing="1" w:line="360" w:lineRule="auto"/>
         <w:rPr>
           <w:rFonts w:ascii="Times New Roman" w:eastAsia="Times New Roman" w:hAnsi="Times New Roman" w:cs="Times New Roman"/>
           <w:kern w:val="0"/>
@@ -4071,7 +4831,7 @@
     </w:p>
     <w:p>
       <w:pPr>
-        <w:spacing w:before="100" w:beforeAutospacing="1" w:after="100" w:afterAutospacing="1" w:line="240" w:lineRule="auto"/>
+        <w:spacing w:before="100" w:beforeAutospacing="1" w:after="100" w:afterAutospacing="1" w:line="360" w:lineRule="auto"/>
         <w:rPr>
           <w:rFonts w:ascii="Times New Roman" w:eastAsia="Times New Roman" w:hAnsi="Times New Roman" w:cs="Times New Roman"/>
           <w:kern w:val="0"/>
@@ -4087,6 +4847,7 @@
         <w:pBdr>
           <w:bottom w:val="single" w:sz="6" w:space="1" w:color="auto"/>
         </w:pBdr>
+        <w:spacing w:line="360" w:lineRule="auto"/>
         <w:rPr>
           <w:rFonts w:ascii="Times New Roman" w:hAnsi="Times New Roman" w:cs="Times New Roman"/>
           <w:lang w:val="en-US"/>
@@ -4102,7 +4863,7 @@
     </w:p>
     <w:p>
       <w:pPr>
-        <w:spacing w:before="100" w:beforeAutospacing="1" w:after="100" w:afterAutospacing="1" w:line="240" w:lineRule="auto"/>
+        <w:spacing w:before="100" w:beforeAutospacing="1" w:after="100" w:afterAutospacing="1" w:line="360" w:lineRule="auto"/>
         <w:jc w:val="center"/>
         <w:rPr>
           <w:rFonts w:ascii="Times New Roman" w:eastAsia="Times New Roman" w:hAnsi="Times New Roman" w:cs="Times New Roman"/>
@@ -4139,7 +4900,7 @@
                     <pic:cNvPicPr/>
                   </pic:nvPicPr>
                   <pic:blipFill>
-                    <a:blip r:embed="rId16"/>
+                    <a:blip r:embed="rId17"/>
                     <a:stretch>
                       <a:fillRect/>
                     </a:stretch>
@@ -4162,22 +4923,23 @@
     </w:p>
     <w:p>
       <w:pPr>
-        <w:spacing w:before="100" w:beforeAutospacing="1" w:after="100" w:afterAutospacing="1" w:line="240" w:lineRule="auto"/>
-        <w:rPr>
-          <w:rFonts w:ascii="Times New Roman" w:eastAsia="Times New Roman" w:hAnsi="Times New Roman" w:cs="Times New Roman"/>
-          <w:kern w:val="0"/>
-          <w:sz w:val="24"/>
-          <w:szCs w:val="24"/>
-          <w:lang w:eastAsia="en-AT"/>
-          <w14:ligatures w14:val="none"/>
-        </w:rPr>
-      </w:pPr>
-      <w:r>
-        <w:rPr>
-          <w:rFonts w:ascii="Times New Roman" w:hAnsi="Times New Roman" w:cs="Times New Roman"/>
-          <w:sz w:val="24"/>
-          <w:szCs w:val="24"/>
-        </w:rPr>
+        <w:spacing w:before="100" w:beforeAutospacing="1" w:after="100" w:afterAutospacing="1" w:line="360" w:lineRule="auto"/>
+        <w:rPr>
+          <w:rFonts w:ascii="Times New Roman" w:eastAsia="Times New Roman" w:hAnsi="Times New Roman" w:cs="Times New Roman"/>
+          <w:kern w:val="0"/>
+          <w:sz w:val="24"/>
+          <w:szCs w:val="24"/>
+          <w:lang w:eastAsia="en-AT"/>
+          <w14:ligatures w14:val="none"/>
+        </w:rPr>
+      </w:pPr>
+      <w:r>
+        <w:rPr>
+          <w:rFonts w:ascii="Times New Roman" w:hAnsi="Times New Roman" w:cs="Times New Roman"/>
+          <w:sz w:val="24"/>
+          <w:szCs w:val="24"/>
+        </w:rPr>
+        <w:lastRenderedPageBreak/>
         <w:t xml:space="preserve">Unconditionally, weekend private room prices are higher than weekday private room prices. This is statistically significant at the 1% threshold. There is a clear </w:t>
       </w:r>
       <w:r>
@@ -4200,6 +4962,7 @@
     </w:p>
     <w:p>
       <w:pPr>
+        <w:spacing w:line="360" w:lineRule="auto"/>
         <w:rPr>
           <w:rFonts w:ascii="Times New Roman" w:hAnsi="Times New Roman" w:cs="Times New Roman"/>
           <w:sz w:val="24"/>
@@ -4212,6 +4975,7 @@
         <w:pBdr>
           <w:bottom w:val="single" w:sz="6" w:space="1" w:color="auto"/>
         </w:pBdr>
+        <w:spacing w:line="360" w:lineRule="auto"/>
         <w:rPr>
           <w:rFonts w:ascii="Times New Roman" w:hAnsi="Times New Roman" w:cs="Times New Roman"/>
           <w:sz w:val="32"/>
@@ -4232,6 +4996,7 @@
     <w:p>
       <w:pPr>
         <w:pStyle w:val="NormalWeb"/>
+        <w:spacing w:line="360" w:lineRule="auto"/>
       </w:pPr>
       <w:r>
         <w:t xml:space="preserve">When it comes to hostel prices, private rooms and dorm rooms seem to be associated with similar factors. One exception to this was that dorm prices were associated by changes in distance, while private room prices were not. This could be related to the fact that people who seek private rooms may not be as </w:t>
@@ -4265,6 +5030,7 @@
     <w:p>
       <w:pPr>
         <w:pStyle w:val="NormalWeb"/>
+        <w:spacing w:line="360" w:lineRule="auto"/>
       </w:pPr>
       <w:r>
         <w:t xml:space="preserve">Weekdays were found to consistently have statistically significant higher prices as compared to weekdays. This could be tied to individuals who use Hostel World want to party on the weekends and are willing to pay more money for a weekend hostel. </w:t>
@@ -4273,15 +5039,16 @@
     <w:p>
       <w:pPr>
         <w:pStyle w:val="NormalWeb"/>
-      </w:pPr>
-      <w:r>
-        <w:lastRenderedPageBreak/>
+        <w:spacing w:line="360" w:lineRule="auto"/>
+      </w:pPr>
+      <w:r>
         <w:t xml:space="preserve">City Amenities Scores, which include rating scales for how guests feel about a city and the different aspects that city has to offer (such as shopping, eating out, activities, etc.) was consistently found to be significantly negatively correlated to Hostel World prices. This could be since when individuals pay less for their accommodation, they have a greater sentiment for the city because they have more spending capabilities. </w:t>
       </w:r>
     </w:p>
     <w:p>
       <w:pPr>
         <w:pStyle w:val="NormalWeb"/>
+        <w:spacing w:line="360" w:lineRule="auto"/>
       </w:pPr>
       <w:r>
         <w:t xml:space="preserve">Hostels Amenity Scores had a consistently significant positive correlation, suggesting that higher quality hostels are more expensive. However, the overall rating score for the hostel was found to have a significant negative correlation, suggesting that individual will rate a hostel higher when they pay less for this hostel. </w:t>
@@ -4289,15 +5056,17 @@
     </w:p>
     <w:p>
       <w:pPr>
-        <w:rPr>
-          <w:rFonts w:ascii="Times New Roman" w:hAnsi="Times New Roman" w:cs="Times New Roman"/>
-          <w:sz w:val="24"/>
-          <w:szCs w:val="24"/>
-        </w:rPr>
-      </w:pPr>
-    </w:p>
-    <w:p>
-      <w:pPr>
+        <w:spacing w:line="360" w:lineRule="auto"/>
+        <w:rPr>
+          <w:rFonts w:ascii="Times New Roman" w:hAnsi="Times New Roman" w:cs="Times New Roman"/>
+          <w:sz w:val="24"/>
+          <w:szCs w:val="24"/>
+        </w:rPr>
+      </w:pPr>
+    </w:p>
+    <w:p>
+      <w:pPr>
+        <w:spacing w:line="360" w:lineRule="auto"/>
         <w:rPr>
           <w:rFonts w:ascii="Times New Roman" w:hAnsi="Times New Roman" w:cs="Times New Roman"/>
           <w:sz w:val="24"/>
@@ -4307,7 +5076,7 @@
       </w:pPr>
     </w:p>
     <w:sectPr>
-      <w:headerReference w:type="default" r:id="rId17"/>
+      <w:headerReference w:type="default" r:id="rId18"/>
       <w:pgSz w:w="11906" w:h="16838"/>
       <w:pgMar w:top="1440" w:right="1440" w:bottom="1440" w:left="1440" w:header="708" w:footer="708" w:gutter="0"/>
       <w:cols w:space="708"/>
@@ -4403,6 +5172,119 @@
 <file path=word/numbering.xml><?xml version="1.0" encoding="utf-8"?>
 <w:numbering xmlns:wpc="http://schemas.microsoft.com/office/word/2010/wordprocessingCanvas" xmlns:cx="http://schemas.microsoft.com/office/drawing/2014/chartex" xmlns:cx1="http://schemas.microsoft.com/office/drawing/2015/9/8/chartex" xmlns:cx2="http://schemas.microsoft.com/office/drawing/2015/10/21/chartex" xmlns:cx3="http://schemas.microsoft.com/office/drawing/2016/5/9/chartex" xmlns:cx4="http://schemas.microsoft.com/office/drawing/2016/5/10/chartex" xmlns:cx5="http://schemas.microsoft.com/office/drawing/2016/5/11/chartex" xmlns:cx6="http://schemas.microsoft.com/office/drawing/2016/5/12/chartex" xmlns:cx7="http://schemas.microsoft.com/office/drawing/2016/5/13/chartex" xmlns:cx8="http://schemas.microsoft.com/office/drawing/2016/5/14/chartex" xmlns:mc="http://schemas.openxmlformats.org/markup-compatibility/2006" xmlns:aink="http://schemas.microsoft.com/office/drawing/2016/ink" xmlns:am3d="http://schemas.microsoft.com/office/drawing/2017/model3d" xmlns:o="urn:schemas-microsoft-com:office:office" xmlns:oel="http://schemas.microsoft.com/office/2019/extlst" xmlns:r="http://schemas.openxmlformats.org/officeDocument/2006/relationships" xmlns:m="http://schemas.openxmlformats.org/officeDocument/2006/math" xmlns:v="urn:schemas-microsoft-com:vml" xmlns:wp14="http://schemas.microsoft.com/office/word/2010/wordprocessingDrawing" xmlns:wp="http://schemas.openxmlformats.org/drawingml/2006/wordprocessingDrawing" xmlns:w10="urn:schemas-microsoft-com:office:word" xmlns:w="http://schemas.openxmlformats.org/wordprocessingml/2006/main" xmlns:w14="http://schemas.microsoft.com/office/word/2010/wordml" xmlns:w15="http://schemas.microsoft.com/office/word/2012/wordml" xmlns:w16cex="http://schemas.microsoft.com/office/word/2018/wordml/cex" xmlns:w16cid="http://schemas.microsoft.com/office/word/2016/wordml/cid" xmlns:w16="http://schemas.microsoft.com/office/word/2018/wordml" xmlns:w16sdtdh="http://schemas.microsoft.com/office/word/2020/wordml/sdtdatahash" xmlns:w16se="http://schemas.microsoft.com/office/word/2015/wordml/symex" xmlns:wpg="http://schemas.microsoft.com/office/word/2010/wordprocessingGroup" xmlns:wpi="http://schemas.microsoft.com/office/word/2010/wordprocessingInk" xmlns:wne="http://schemas.microsoft.com/office/word/2006/wordml" xmlns:wps="http://schemas.microsoft.com/office/word/2010/wordprocessingShape" mc:Ignorable="w14 w15 w16se w16cid w16 w16cex w16sdtdh wp14">
   <w:abstractNum w:abstractNumId="0" w15:restartNumberingAfterBreak="0">
+    <w:nsid w:val="2C723DB6"/>
+    <w:multiLevelType w:val="hybridMultilevel"/>
+    <w:tmpl w:val="54A002A6"/>
+    <w:lvl w:ilvl="0" w:tplc="20000001">
+      <w:start w:val="1"/>
+      <w:numFmt w:val="bullet"/>
+      <w:lvlText w:val=""/>
+      <w:lvlJc w:val="left"/>
+      <w:pPr>
+        <w:ind w:left="720" w:hanging="360"/>
+      </w:pPr>
+      <w:rPr>
+        <w:rFonts w:ascii="Symbol" w:hAnsi="Symbol" w:hint="default"/>
+      </w:rPr>
+    </w:lvl>
+    <w:lvl w:ilvl="1" w:tplc="20000003" w:tentative="1">
+      <w:start w:val="1"/>
+      <w:numFmt w:val="bullet"/>
+      <w:lvlText w:val="o"/>
+      <w:lvlJc w:val="left"/>
+      <w:pPr>
+        <w:ind w:left="1440" w:hanging="360"/>
+      </w:pPr>
+      <w:rPr>
+        <w:rFonts w:ascii="Courier New" w:hAnsi="Courier New" w:cs="Courier New" w:hint="default"/>
+      </w:rPr>
+    </w:lvl>
+    <w:lvl w:ilvl="2" w:tplc="20000005" w:tentative="1">
+      <w:start w:val="1"/>
+      <w:numFmt w:val="bullet"/>
+      <w:lvlText w:val=""/>
+      <w:lvlJc w:val="left"/>
+      <w:pPr>
+        <w:ind w:left="2160" w:hanging="360"/>
+      </w:pPr>
+      <w:rPr>
+        <w:rFonts w:ascii="Wingdings" w:hAnsi="Wingdings" w:hint="default"/>
+      </w:rPr>
+    </w:lvl>
+    <w:lvl w:ilvl="3" w:tplc="20000001" w:tentative="1">
+      <w:start w:val="1"/>
+      <w:numFmt w:val="bullet"/>
+      <w:lvlText w:val=""/>
+      <w:lvlJc w:val="left"/>
+      <w:pPr>
+        <w:ind w:left="2880" w:hanging="360"/>
+      </w:pPr>
+      <w:rPr>
+        <w:rFonts w:ascii="Symbol" w:hAnsi="Symbol" w:hint="default"/>
+      </w:rPr>
+    </w:lvl>
+    <w:lvl w:ilvl="4" w:tplc="20000003" w:tentative="1">
+      <w:start w:val="1"/>
+      <w:numFmt w:val="bullet"/>
+      <w:lvlText w:val="o"/>
+      <w:lvlJc w:val="left"/>
+      <w:pPr>
+        <w:ind w:left="3600" w:hanging="360"/>
+      </w:pPr>
+      <w:rPr>
+        <w:rFonts w:ascii="Courier New" w:hAnsi="Courier New" w:cs="Courier New" w:hint="default"/>
+      </w:rPr>
+    </w:lvl>
+    <w:lvl w:ilvl="5" w:tplc="20000005" w:tentative="1">
+      <w:start w:val="1"/>
+      <w:numFmt w:val="bullet"/>
+      <w:lvlText w:val=""/>
+      <w:lvlJc w:val="left"/>
+      <w:pPr>
+        <w:ind w:left="4320" w:hanging="360"/>
+      </w:pPr>
+      <w:rPr>
+        <w:rFonts w:ascii="Wingdings" w:hAnsi="Wingdings" w:hint="default"/>
+      </w:rPr>
+    </w:lvl>
+    <w:lvl w:ilvl="6" w:tplc="20000001" w:tentative="1">
+      <w:start w:val="1"/>
+      <w:numFmt w:val="bullet"/>
+      <w:lvlText w:val=""/>
+      <w:lvlJc w:val="left"/>
+      <w:pPr>
+        <w:ind w:left="5040" w:hanging="360"/>
+      </w:pPr>
+      <w:rPr>
+        <w:rFonts w:ascii="Symbol" w:hAnsi="Symbol" w:hint="default"/>
+      </w:rPr>
+    </w:lvl>
+    <w:lvl w:ilvl="7" w:tplc="20000003" w:tentative="1">
+      <w:start w:val="1"/>
+      <w:numFmt w:val="bullet"/>
+      <w:lvlText w:val="o"/>
+      <w:lvlJc w:val="left"/>
+      <w:pPr>
+        <w:ind w:left="5760" w:hanging="360"/>
+      </w:pPr>
+      <w:rPr>
+        <w:rFonts w:ascii="Courier New" w:hAnsi="Courier New" w:cs="Courier New" w:hint="default"/>
+      </w:rPr>
+    </w:lvl>
+    <w:lvl w:ilvl="8" w:tplc="20000005" w:tentative="1">
+      <w:start w:val="1"/>
+      <w:numFmt w:val="bullet"/>
+      <w:lvlText w:val=""/>
+      <w:lvlJc w:val="left"/>
+      <w:pPr>
+        <w:ind w:left="6480" w:hanging="360"/>
+      </w:pPr>
+      <w:rPr>
+        <w:rFonts w:ascii="Wingdings" w:hAnsi="Wingdings" w:hint="default"/>
+      </w:rPr>
+    </w:lvl>
+  </w:abstractNum>
+  <w:abstractNum w:abstractNumId="1" w15:restartNumberingAfterBreak="0">
     <w:nsid w:val="42D074AD"/>
     <w:multiLevelType w:val="hybridMultilevel"/>
     <w:tmpl w:val="DE18EC7C"/>
@@ -4491,7 +5373,7 @@
       </w:pPr>
     </w:lvl>
   </w:abstractNum>
-  <w:abstractNum w:abstractNumId="1" w15:restartNumberingAfterBreak="0">
+  <w:abstractNum w:abstractNumId="2" w15:restartNumberingAfterBreak="0">
     <w:nsid w:val="42E91E67"/>
     <w:multiLevelType w:val="hybridMultilevel"/>
     <w:tmpl w:val="B0A6813A"/>
@@ -4603,7 +5485,7 @@
       </w:rPr>
     </w:lvl>
   </w:abstractNum>
-  <w:abstractNum w:abstractNumId="2" w15:restartNumberingAfterBreak="0">
+  <w:abstractNum w:abstractNumId="3" w15:restartNumberingAfterBreak="0">
     <w:nsid w:val="4D3D5AF4"/>
     <w:multiLevelType w:val="multilevel"/>
     <w:tmpl w:val="B49C434A"/>
@@ -4724,7 +5606,7 @@
       </w:rPr>
     </w:lvl>
   </w:abstractNum>
-  <w:abstractNum w:abstractNumId="3" w15:restartNumberingAfterBreak="0">
+  <w:abstractNum w:abstractNumId="4" w15:restartNumberingAfterBreak="0">
     <w:nsid w:val="534D7636"/>
     <w:multiLevelType w:val="multilevel"/>
     <w:tmpl w:val="A2B81BFE"/>
@@ -4873,7 +5755,7 @@
       </w:rPr>
     </w:lvl>
   </w:abstractNum>
-  <w:abstractNum w:abstractNumId="4" w15:restartNumberingAfterBreak="0">
+  <w:abstractNum w:abstractNumId="5" w15:restartNumberingAfterBreak="0">
     <w:nsid w:val="5B1155D1"/>
     <w:multiLevelType w:val="hybridMultilevel"/>
     <w:tmpl w:val="1AA24396"/>
@@ -4985,7 +5867,7 @@
       </w:rPr>
     </w:lvl>
   </w:abstractNum>
-  <w:abstractNum w:abstractNumId="5" w15:restartNumberingAfterBreak="0">
+  <w:abstractNum w:abstractNumId="6" w15:restartNumberingAfterBreak="0">
     <w:nsid w:val="5B4116D3"/>
     <w:multiLevelType w:val="multilevel"/>
     <w:tmpl w:val="82CC3474"/>
@@ -5134,7 +6016,7 @@
       </w:rPr>
     </w:lvl>
   </w:abstractNum>
-  <w:abstractNum w:abstractNumId="6" w15:restartNumberingAfterBreak="0">
+  <w:abstractNum w:abstractNumId="7" w15:restartNumberingAfterBreak="0">
     <w:nsid w:val="65A12D03"/>
     <w:multiLevelType w:val="multilevel"/>
     <w:tmpl w:val="074653DC"/>
@@ -5284,24 +6166,27 @@
     </w:lvl>
   </w:abstractNum>
   <w:num w:numId="1" w16cid:durableId="652030714">
+    <w:abstractNumId w:val="2"/>
+  </w:num>
+  <w:num w:numId="2" w16cid:durableId="878903977">
+    <w:abstractNumId w:val="5"/>
+  </w:num>
+  <w:num w:numId="3" w16cid:durableId="457142245">
+    <w:abstractNumId w:val="4"/>
+  </w:num>
+  <w:num w:numId="4" w16cid:durableId="1435396204">
+    <w:abstractNumId w:val="7"/>
+  </w:num>
+  <w:num w:numId="5" w16cid:durableId="1645313882">
+    <w:abstractNumId w:val="6"/>
+  </w:num>
+  <w:num w:numId="6" w16cid:durableId="537160266">
+    <w:abstractNumId w:val="3"/>
+  </w:num>
+  <w:num w:numId="7" w16cid:durableId="1302273291">
     <w:abstractNumId w:val="1"/>
   </w:num>
-  <w:num w:numId="2" w16cid:durableId="878903977">
-    <w:abstractNumId w:val="4"/>
-  </w:num>
-  <w:num w:numId="3" w16cid:durableId="457142245">
-    <w:abstractNumId w:val="3"/>
-  </w:num>
-  <w:num w:numId="4" w16cid:durableId="1435396204">
-    <w:abstractNumId w:val="6"/>
-  </w:num>
-  <w:num w:numId="5" w16cid:durableId="1645313882">
-    <w:abstractNumId w:val="5"/>
-  </w:num>
-  <w:num w:numId="6" w16cid:durableId="537160266">
-    <w:abstractNumId w:val="2"/>
-  </w:num>
-  <w:num w:numId="7" w16cid:durableId="1302273291">
+  <w:num w:numId="8" w16cid:durableId="2133941695">
     <w:abstractNumId w:val="0"/>
   </w:num>
 </w:numbering>
@@ -6194,4 +7079,16 @@
     </a:ext>
   </a:extLst>
 </a:theme>
+</file>
+
+<file path=customXml/item1.xml><?xml version="1.0" encoding="utf-8"?>
+<b:Sources xmlns:b="http://schemas.openxmlformats.org/officeDocument/2006/bibliography" xmlns="http://schemas.openxmlformats.org/officeDocument/2006/bibliography" SelectedStyle="\APASixthEditionOfficeOnline.xsl" StyleName="APA" Version="6"/>
+</file>
+
+<file path=customXml/itemProps1.xml><?xml version="1.0" encoding="utf-8"?>
+<ds:datastoreItem xmlns:ds="http://schemas.openxmlformats.org/officeDocument/2006/customXml" ds:itemID="{317695A6-F324-4175-8A9D-5DCA62958506}">
+  <ds:schemaRefs>
+    <ds:schemaRef ds:uri="http://schemas.openxmlformats.org/officeDocument/2006/bibliography"/>
+  </ds:schemaRefs>
+</ds:datastoreItem>
 </file>
</xml_diff>